<commit_message>
Add FPT template + fix DOCX export with proper styling
</commit_message>
<xml_diff>
--- a/docs/capstone/docx/Report1_Project-Introduction.docx
+++ b/docs/capstone/docx/Report1_Project-Introduction.docx
@@ -2,7 +2,7 @@
 <file path=word/document.xml><?xml version="1.0" encoding="utf-8"?>
 <w:document xmlns:w="http://schemas.openxmlformats.org/wordprocessingml/2006/main" xmlns:m="http://schemas.openxmlformats.org/officeDocument/2006/math" xmlns:r="http://schemas.openxmlformats.org/officeDocument/2006/relationships" xmlns:o="urn:schemas-microsoft-com:office:office" xmlns:v="urn:schemas-microsoft-com:vml" xmlns:w10="urn:schemas-microsoft-com:office:word" xmlns:a="http://schemas.openxmlformats.org/drawingml/2006/main" xmlns:pic="http://schemas.openxmlformats.org/drawingml/2006/picture" xmlns:wp="http://schemas.openxmlformats.org/drawingml/2006/wordprocessingDrawing">
   <w:body>
-    <w:bookmarkStart w:id="11" w:name="report-1-project-introduction"/>
+    <w:bookmarkStart w:id="18" w:name="report-1-project-introduction"/>
     <w:p>
       <w:pPr>
         <w:pStyle w:val="Heading1"/>
@@ -11,7 +11,7 @@
         <w:t xml:space="preserve">Report 1 – Project Introduction</w:t>
       </w:r>
     </w:p>
-    <w:bookmarkStart w:id="9" w:name="Xa88f94b69c22580cc00c86125c5952da3cdbc71"/>
+    <w:bookmarkStart w:id="16" w:name="Xa88f94b69c22580cc00c86125c5952da3cdbc71"/>
     <w:p>
       <w:pPr>
         <w:pStyle w:val="Heading2"/>
@@ -40,8 +40,8 @@
         <w:t xml:space="preserve">– Hanoi, January 2026 –</w:t>
       </w:r>
     </w:p>
-    <w:bookmarkEnd w:id="9"/>
-    <w:bookmarkStart w:id="10" w:name="table-of-contents"/>
+    <w:bookmarkEnd w:id="16"/>
+    <w:bookmarkStart w:id="17" w:name="table-of-contents"/>
     <w:p>
       <w:pPr>
         <w:pStyle w:val="Heading2"/>
@@ -324,9 +324,9 @@
         </w:pict>
       </w:r>
     </w:p>
-    <w:bookmarkEnd w:id="10"/>
-    <w:bookmarkEnd w:id="11"/>
-    <w:bookmarkStart w:id="12" w:name="i.-record-of-changes"/>
+    <w:bookmarkEnd w:id="17"/>
+    <w:bookmarkEnd w:id="18"/>
+    <w:bookmarkStart w:id="19" w:name="i.-record-of-changes"/>
     <w:p>
       <w:pPr>
         <w:pStyle w:val="Heading1"/>
@@ -526,8 +526,8 @@
         </w:pict>
       </w:r>
     </w:p>
-    <w:bookmarkEnd w:id="12"/>
-    <w:bookmarkStart w:id="30" w:name="ii.-project-introduction"/>
+    <w:bookmarkEnd w:id="19"/>
+    <w:bookmarkStart w:id="37" w:name="ii.-project-introduction"/>
     <w:p>
       <w:pPr>
         <w:pStyle w:val="Heading1"/>
@@ -536,7 +536,7 @@
         <w:t xml:space="preserve">II. Project Introduction</w:t>
       </w:r>
     </w:p>
-    <w:bookmarkStart w:id="15" w:name="overview"/>
+    <w:bookmarkStart w:id="22" w:name="overview"/>
     <w:p>
       <w:pPr>
         <w:pStyle w:val="Heading2"/>
@@ -545,7 +545,7 @@
         <w:t xml:space="preserve">1. Overview</w:t>
       </w:r>
     </w:p>
-    <w:bookmarkStart w:id="13" w:name="project-information"/>
+    <w:bookmarkStart w:id="20" w:name="project-information"/>
     <w:p>
       <w:pPr>
         <w:pStyle w:val="Heading3"/>
@@ -686,8 +686,8 @@
         <w:t xml:space="preserve">01/01/2026 – 30/04/2026</w:t>
       </w:r>
     </w:p>
-    <w:bookmarkEnd w:id="13"/>
-    <w:bookmarkStart w:id="14" w:name="project-team"/>
+    <w:bookmarkEnd w:id="20"/>
+    <w:bookmarkStart w:id="21" w:name="project-team"/>
     <w:p>
       <w:pPr>
         <w:pStyle w:val="Heading3"/>
@@ -1036,9 +1036,9 @@
         </w:pict>
       </w:r>
     </w:p>
-    <w:bookmarkEnd w:id="14"/>
-    <w:bookmarkEnd w:id="15"/>
-    <w:bookmarkStart w:id="16" w:name="product-background"/>
+    <w:bookmarkEnd w:id="21"/>
+    <w:bookmarkEnd w:id="22"/>
+    <w:bookmarkStart w:id="23" w:name="product-background"/>
     <w:p>
       <w:pPr>
         <w:pStyle w:val="Heading2"/>
@@ -1467,8 +1467,8 @@
         </w:pict>
       </w:r>
     </w:p>
-    <w:bookmarkEnd w:id="16"/>
-    <w:bookmarkStart w:id="23" w:name="existing-systems"/>
+    <w:bookmarkEnd w:id="23"/>
+    <w:bookmarkStart w:id="30" w:name="existing-systems"/>
     <w:p>
       <w:pPr>
         <w:pStyle w:val="Heading2"/>
@@ -1595,7 +1595,7 @@
         <w:t xml:space="preserve">Bám sát format và rubric chính thức</w:t>
       </w:r>
     </w:p>
-    <w:bookmarkStart w:id="17" w:name="traditional-vstep-preparation-methods"/>
+    <w:bookmarkStart w:id="24" w:name="traditional-vstep-preparation-methods"/>
     <w:p>
       <w:pPr>
         <w:pStyle w:val="Heading3"/>
@@ -1742,8 +1742,8 @@
         </w:tc>
       </w:tr>
     </w:tbl>
-    <w:bookmarkEnd w:id="17"/>
-    <w:bookmarkStart w:id="18" w:name="general-english-learning-applications"/>
+    <w:bookmarkEnd w:id="24"/>
+    <w:bookmarkStart w:id="25" w:name="general-english-learning-applications"/>
     <w:p>
       <w:pPr>
         <w:pStyle w:val="Heading3"/>
@@ -1857,8 +1857,8 @@
         </w:tc>
       </w:tr>
     </w:tbl>
-    <w:bookmarkEnd w:id="18"/>
-    <w:bookmarkStart w:id="19" w:name="vstep-mock-test-platforms"/>
+    <w:bookmarkEnd w:id="25"/>
+    <w:bookmarkStart w:id="26" w:name="vstep-mock-test-platforms"/>
     <w:p>
       <w:pPr>
         <w:pStyle w:val="Heading3"/>
@@ -1996,8 +1996,8 @@
         </w:tc>
       </w:tr>
     </w:tbl>
-    <w:bookmarkEnd w:id="19"/>
-    <w:bookmarkStart w:id="20" w:name="ai-writing-speaking-platforms"/>
+    <w:bookmarkEnd w:id="26"/>
+    <w:bookmarkStart w:id="27" w:name="ai-writing-speaking-platforms"/>
     <w:p>
       <w:pPr>
         <w:pStyle w:val="Heading3"/>
@@ -2132,8 +2132,8 @@
         </w:tc>
       </w:tr>
     </w:tbl>
-    <w:bookmarkEnd w:id="20"/>
-    <w:bookmarkStart w:id="21" w:name="X78a8d469cc4dfe95b2ee2896630e4445c1cd4b3"/>
+    <w:bookmarkEnd w:id="27"/>
+    <w:bookmarkStart w:id="28" w:name="X78a8d469cc4dfe95b2ee2896630e4445c1cd4b3"/>
     <w:p>
       <w:pPr>
         <w:pStyle w:val="Heading3"/>
@@ -2268,8 +2268,8 @@
         </w:tc>
       </w:tr>
     </w:tbl>
-    <w:bookmarkEnd w:id="21"/>
-    <w:bookmarkStart w:id="22" w:name="comparative-analysis-summary"/>
+    <w:bookmarkEnd w:id="28"/>
+    <w:bookmarkStart w:id="29" w:name="comparative-analysis-summary"/>
     <w:p>
       <w:pPr>
         <w:pStyle w:val="Heading3"/>
@@ -2876,9 +2876,9 @@
         </w:pict>
       </w:r>
     </w:p>
-    <w:bookmarkEnd w:id="22"/>
-    <w:bookmarkEnd w:id="23"/>
-    <w:bookmarkStart w:id="24" w:name="business-opportunity"/>
+    <w:bookmarkEnd w:id="29"/>
+    <w:bookmarkEnd w:id="30"/>
+    <w:bookmarkStart w:id="31" w:name="business-opportunity"/>
     <w:p>
       <w:pPr>
         <w:pStyle w:val="Heading2"/>
@@ -3693,8 +3693,8 @@
         </w:pict>
       </w:r>
     </w:p>
-    <w:bookmarkEnd w:id="24"/>
-    <w:bookmarkStart w:id="25" w:name="software-product-vision"/>
+    <w:bookmarkEnd w:id="31"/>
+    <w:bookmarkStart w:id="32" w:name="software-product-vision"/>
     <w:p>
       <w:pPr>
         <w:pStyle w:val="Heading2"/>
@@ -4446,8 +4446,8 @@
         </w:pict>
       </w:r>
     </w:p>
-    <w:bookmarkEnd w:id="25"/>
-    <w:bookmarkStart w:id="28" w:name="project-scope-limitations"/>
+    <w:bookmarkEnd w:id="32"/>
+    <w:bookmarkStart w:id="35" w:name="project-scope-limitations"/>
     <w:p>
       <w:pPr>
         <w:pStyle w:val="Heading2"/>
@@ -4456,7 +4456,7 @@
         <w:t xml:space="preserve">6. Project Scope &amp; Limitations</w:t>
       </w:r>
     </w:p>
-    <w:bookmarkStart w:id="26" w:name="major-features"/>
+    <w:bookmarkStart w:id="33" w:name="major-features"/>
     <w:p>
       <w:pPr>
         <w:pStyle w:val="Heading3"/>
@@ -4477,8 +4477,8 @@
         <w:t xml:space="preserve">[Phần này sẽ được hoàn thiện trong bước tiếp theo]</w:t>
       </w:r>
     </w:p>
-    <w:bookmarkEnd w:id="26"/>
-    <w:bookmarkStart w:id="27" w:name="limitations-exclusions"/>
+    <w:bookmarkEnd w:id="33"/>
+    <w:bookmarkStart w:id="34" w:name="limitations-exclusions"/>
     <w:p>
       <w:pPr>
         <w:pStyle w:val="Heading3"/>
@@ -4506,9 +4506,9 @@
         </w:pict>
       </w:r>
     </w:p>
-    <w:bookmarkEnd w:id="27"/>
-    <w:bookmarkEnd w:id="28"/>
-    <w:bookmarkStart w:id="29" w:name="references"/>
+    <w:bookmarkEnd w:id="34"/>
+    <w:bookmarkEnd w:id="35"/>
+    <w:bookmarkStart w:id="36" w:name="references"/>
     <w:p>
       <w:pPr>
         <w:pStyle w:val="Heading2"/>
@@ -4620,12 +4620,13 @@
         <w:t xml:space="preserve">Status: Draft - Pending Section 6 (Scope &amp; Limitations)</w:t>
       </w:r>
     </w:p>
-    <w:bookmarkEnd w:id="29"/>
-    <w:bookmarkEnd w:id="30"/>
+    <w:bookmarkEnd w:id="36"/>
+    <w:bookmarkEnd w:id="37"/>
     <w:sectPr>
-      <w:footnotePr>
-        <w:numRestart w:val="eachSect"/>
-      </w:footnotePr>
+      <w:pgSz w:h="16838" w:w="11906"/>
+      <w:pgMar w:bottom="1440" w:footer="708" w:gutter="0" w:header="708" w:left="1440" w:right="1416" w:top="1440"/>
+      <w:cols w:space="708"/>
+      <w:docGrid w:linePitch="360"/>
     </w:sectPr>
   </w:body>
 </w:document>
@@ -4655,7 +4656,119 @@
 </file>
 
 <file path=word/numbering.xml><?xml version="1.0" encoding="utf-8"?>
-<w:numbering xmlns:w="http://schemas.openxmlformats.org/wordprocessingml/2006/main">
+<w:numbering xmlns:aink="http://schemas.microsoft.com/office/drawing/2016/ink" xmlns:am3d="http://schemas.microsoft.com/office/drawing/2017/model3d" xmlns:cx="http://schemas.microsoft.com/office/drawing/2014/chartex" xmlns:cx1="http://schemas.microsoft.com/office/drawing/2015/9/8/chartex" xmlns:cx2="http://schemas.microsoft.com/office/drawing/2015/10/21/chartex" xmlns:cx3="http://schemas.microsoft.com/office/drawing/2016/5/9/chartex" xmlns:cx4="http://schemas.microsoft.com/office/drawing/2016/5/10/chartex" xmlns:cx5="http://schemas.microsoft.com/office/drawing/2016/5/11/chartex" xmlns:cx6="http://schemas.microsoft.com/office/drawing/2016/5/12/chartex" xmlns:cx7="http://schemas.microsoft.com/office/drawing/2016/5/13/chartex" xmlns:cx8="http://schemas.microsoft.com/office/drawing/2016/5/14/chartex" xmlns:m="http://schemas.openxmlformats.org/officeDocument/2006/math" xmlns:mc="http://schemas.openxmlformats.org/markup-compatibility/2006" xmlns:o="urn:schemas-microsoft-com:office:office" xmlns:r="http://schemas.openxmlformats.org/officeDocument/2006/relationships" xmlns:v="urn:schemas-microsoft-com:vml" xmlns:w="http://schemas.openxmlformats.org/wordprocessingml/2006/main" xmlns:w10="urn:schemas-microsoft-com:office:word" xmlns:w14="http://schemas.microsoft.com/office/word/2010/wordml" xmlns:w15="http://schemas.microsoft.com/office/word/2012/wordml" xmlns:w16="http://schemas.microsoft.com/office/word/2018/wordml" xmlns:w16cex="http://schemas.microsoft.com/office/word/2018/wordml/cex" xmlns:w16cid="http://schemas.microsoft.com/office/word/2016/wordml/cid" xmlns:w16sdtdh="http://schemas.microsoft.com/office/word/2020/wordml/sdtdatahash" xmlns:w16se="http://schemas.microsoft.com/office/word/2015/wordml/symex" xmlns:wne="http://schemas.microsoft.com/office/word/2006/wordml" xmlns:wp="http://schemas.openxmlformats.org/drawingml/2006/wordprocessingDrawing" xmlns:wp14="http://schemas.microsoft.com/office/word/2010/wordprocessingDrawing" xmlns:wpc="http://schemas.microsoft.com/office/word/2010/wordprocessingCanvas" xmlns:wpg="http://schemas.microsoft.com/office/word/2010/wordprocessingGroup" xmlns:wpi="http://schemas.microsoft.com/office/word/2010/wordprocessingInk" xmlns:wps="http://schemas.microsoft.com/office/word/2010/wordprocessingShape" mc:Ignorable="w14 w15 w16se w16cid w16 w16cex w16sdtdh wp14">
+  <w:abstractNum w15:restartNumberingAfterBreak="0" w:abstractNumId="0">
+    <w:nsid w:val="7D405978"/>
+    <w:multiLevelType w:val="hybridMultilevel"/>
+    <w:tmpl w:val="4434EA80"/>
+    <w:lvl w:ilvl="0" w:tplc="5620A032">
+      <w:numFmt w:val="bullet"/>
+      <w:lvlText w:val="•"/>
+      <w:lvlJc w:val="left"/>
+      <w:pPr>
+        <w:ind w:hanging="360" w:left="1080"/>
+      </w:pPr>
+      <w:rPr>
+        <w:lang w:bidi="en-US" w:eastAsia="en-US" w:val="en-US"/>
+      </w:rPr>
+    </w:lvl>
+    <w:lvl w:ilvl="1" w:tentative="1" w:tplc="04090003">
+      <w:start w:val="1"/>
+      <w:numFmt w:val="bullet"/>
+      <w:lvlText w:val="o"/>
+      <w:lvlJc w:val="left"/>
+      <w:pPr>
+        <w:ind w:hanging="360" w:left="1800"/>
+      </w:pPr>
+      <w:rPr>
+        <w:rFonts w:ascii="Courier New" w:cs="Courier New" w:hAnsi="Courier New" w:hint="default"/>
+      </w:rPr>
+    </w:lvl>
+    <w:lvl w:ilvl="2" w:tentative="1" w:tplc="04090005">
+      <w:start w:val="1"/>
+      <w:numFmt w:val="bullet"/>
+      <w:lvlText w:val=""/>
+      <w:lvlJc w:val="left"/>
+      <w:pPr>
+        <w:ind w:hanging="360" w:left="2520"/>
+      </w:pPr>
+      <w:rPr>
+        <w:rFonts w:ascii="Wingdings" w:hAnsi="Wingdings" w:hint="default"/>
+      </w:rPr>
+    </w:lvl>
+    <w:lvl w:ilvl="3" w:tentative="1" w:tplc="04090001">
+      <w:start w:val="1"/>
+      <w:numFmt w:val="bullet"/>
+      <w:lvlText w:val=""/>
+      <w:lvlJc w:val="left"/>
+      <w:pPr>
+        <w:ind w:hanging="360" w:left="3240"/>
+      </w:pPr>
+      <w:rPr>
+        <w:rFonts w:ascii="Symbol" w:hAnsi="Symbol" w:hint="default"/>
+      </w:rPr>
+    </w:lvl>
+    <w:lvl w:ilvl="4" w:tentative="1" w:tplc="04090003">
+      <w:start w:val="1"/>
+      <w:numFmt w:val="bullet"/>
+      <w:lvlText w:val="o"/>
+      <w:lvlJc w:val="left"/>
+      <w:pPr>
+        <w:ind w:hanging="360" w:left="3960"/>
+      </w:pPr>
+      <w:rPr>
+        <w:rFonts w:ascii="Courier New" w:cs="Courier New" w:hAnsi="Courier New" w:hint="default"/>
+      </w:rPr>
+    </w:lvl>
+    <w:lvl w:ilvl="5" w:tentative="1" w:tplc="04090005">
+      <w:start w:val="1"/>
+      <w:numFmt w:val="bullet"/>
+      <w:lvlText w:val=""/>
+      <w:lvlJc w:val="left"/>
+      <w:pPr>
+        <w:ind w:hanging="360" w:left="4680"/>
+      </w:pPr>
+      <w:rPr>
+        <w:rFonts w:ascii="Wingdings" w:hAnsi="Wingdings" w:hint="default"/>
+      </w:rPr>
+    </w:lvl>
+    <w:lvl w:ilvl="6" w:tentative="1" w:tplc="04090001">
+      <w:start w:val="1"/>
+      <w:numFmt w:val="bullet"/>
+      <w:lvlText w:val=""/>
+      <w:lvlJc w:val="left"/>
+      <w:pPr>
+        <w:ind w:hanging="360" w:left="5400"/>
+      </w:pPr>
+      <w:rPr>
+        <w:rFonts w:ascii="Symbol" w:hAnsi="Symbol" w:hint="default"/>
+      </w:rPr>
+    </w:lvl>
+    <w:lvl w:ilvl="7" w:tentative="1" w:tplc="04090003">
+      <w:start w:val="1"/>
+      <w:numFmt w:val="bullet"/>
+      <w:lvlText w:val="o"/>
+      <w:lvlJc w:val="left"/>
+      <w:pPr>
+        <w:ind w:hanging="360" w:left="6120"/>
+      </w:pPr>
+      <w:rPr>
+        <w:rFonts w:ascii="Courier New" w:cs="Courier New" w:hAnsi="Courier New" w:hint="default"/>
+      </w:rPr>
+    </w:lvl>
+    <w:lvl w:ilvl="8" w:tentative="1" w:tplc="04090005">
+      <w:start w:val="1"/>
+      <w:numFmt w:val="bullet"/>
+      <w:lvlText w:val=""/>
+      <w:lvlJc w:val="left"/>
+      <w:pPr>
+        <w:ind w:hanging="360" w:left="6840"/>
+      </w:pPr>
+      <w:rPr>
+        <w:rFonts w:ascii="Wingdings" w:hAnsi="Wingdings" w:hint="default"/>
+      </w:rPr>
+    </w:lvl>
+  </w:abstractNum>
   <w:abstractNum w:abstractNumId="990">
     <w:nsid w:val="0000A990"/>
     <w:multiLevelType w:val="multilevel"/>
@@ -5430,6 +5543,9 @@
       </w:pPr>
     </w:lvl>
   </w:abstractNum>
+  <w:num w:numId="1">
+    <w:abstractNumId w:val="0"/>
+  </w:num>
   <w:num w:numId="1000">
     <w:abstractNumId w:val="990"/>
   </w:num>
@@ -5749,544 +5865,507 @@
 </file>
 
 <file path=word/styles.xml><?xml version="1.0" encoding="utf-8"?>
-<w:styles xmlns:r="http://schemas.openxmlformats.org/officeDocument/2006/relationships" xmlns:w="http://schemas.openxmlformats.org/wordprocessingml/2006/main">
+<w:styles xmlns:mc="http://schemas.openxmlformats.org/markup-compatibility/2006" xmlns:r="http://schemas.openxmlformats.org/officeDocument/2006/relationships" xmlns:w="http://schemas.openxmlformats.org/wordprocessingml/2006/main" xmlns:w14="http://schemas.microsoft.com/office/word/2010/wordml" xmlns:w15="http://schemas.microsoft.com/office/word/2012/wordml" xmlns:w16="http://schemas.microsoft.com/office/word/2018/wordml" xmlns:w16cex="http://schemas.microsoft.com/office/word/2018/wordml/cex" xmlns:w16cid="http://schemas.microsoft.com/office/word/2016/wordml/cid" xmlns:w16sdtdh="http://schemas.microsoft.com/office/word/2020/wordml/sdtdatahash" xmlns:w16se="http://schemas.microsoft.com/office/word/2015/wordml/symex" mc:Ignorable="w14 w15 w16se w16cid w16 w16cex w16sdtdh">
   <w:docDefaults>
     <w:rPrDefault>
       <w:rPr>
-        <w:rFonts w:asciiTheme="minorHAnsi" w:cstheme="minorBidi" w:eastAsiaTheme="minorEastAsia" w:hAnsiTheme="minorHAnsi"/>
-        <w:sz w:val="24"/>
-        <w:szCs w:val="24"/>
-        <w:lang w:bidi="ar-SA" w:eastAsia="zh-CN" w:val="en-US"/>
+        <w:rFonts w:asciiTheme="minorHAnsi" w:cstheme="minorBidi" w:eastAsiaTheme="minorHAnsi" w:hAnsiTheme="minorHAnsi"/>
+        <w:sz w:val="22"/>
+        <w:szCs w:val="22"/>
+        <w:lang w:bidi="ar-SA" w:eastAsia="en-US" w:val="en-GB"/>
       </w:rPr>
     </w:rPrDefault>
     <w:pPrDefault>
       <w:pPr>
-        <w:spacing w:after="200"/>
+        <w:spacing w:after="160" w:line="259" w:lineRule="auto"/>
       </w:pPr>
     </w:pPrDefault>
   </w:docDefaults>
-  <w:latentStyles w:count="276" w:defLockedState="0" w:defQFormat="0" w:defSemiHidden="0" w:defUIPriority="0" w:defUnhideWhenUsed="0"/>
+  <w:latentStyles w:count="376" w:defLockedState="0" w:defQFormat="0" w:defSemiHidden="0" w:defUIPriority="99" w:defUnhideWhenUsed="0">
+    <w:lsdException w:name="Normal" w:qFormat="1" w:uiPriority="0"/>
+    <w:lsdException w:name="heading 1" w:qFormat="1" w:uiPriority="9"/>
+    <w:lsdException w:name="heading 2" w:qFormat="1" w:semiHidden="1" w:uiPriority="9" w:unhideWhenUsed="1"/>
+    <w:lsdException w:name="heading 3" w:qFormat="1" w:semiHidden="1" w:uiPriority="9" w:unhideWhenUsed="1"/>
+    <w:lsdException w:name="heading 4" w:qFormat="1" w:semiHidden="1" w:uiPriority="9" w:unhideWhenUsed="1"/>
+    <w:lsdException w:name="heading 5" w:qFormat="1" w:semiHidden="1" w:uiPriority="9" w:unhideWhenUsed="1"/>
+    <w:lsdException w:name="heading 6" w:qFormat="1" w:semiHidden="1" w:uiPriority="9" w:unhideWhenUsed="1"/>
+    <w:lsdException w:name="heading 7" w:qFormat="1" w:semiHidden="1" w:uiPriority="9" w:unhideWhenUsed="1"/>
+    <w:lsdException w:name="heading 8" w:qFormat="1" w:semiHidden="1" w:uiPriority="9" w:unhideWhenUsed="1"/>
+    <w:lsdException w:name="heading 9" w:qFormat="1" w:semiHidden="1" w:uiPriority="9" w:unhideWhenUsed="1"/>
+    <w:lsdException w:name="index 1" w:semiHidden="1" w:unhideWhenUsed="1"/>
+    <w:lsdException w:name="index 2" w:semiHidden="1" w:unhideWhenUsed="1"/>
+    <w:lsdException w:name="index 3" w:semiHidden="1" w:unhideWhenUsed="1"/>
+    <w:lsdException w:name="index 4" w:semiHidden="1" w:unhideWhenUsed="1"/>
+    <w:lsdException w:name="index 5" w:semiHidden="1" w:unhideWhenUsed="1"/>
+    <w:lsdException w:name="index 6" w:semiHidden="1" w:unhideWhenUsed="1"/>
+    <w:lsdException w:name="index 7" w:semiHidden="1" w:unhideWhenUsed="1"/>
+    <w:lsdException w:name="index 8" w:semiHidden="1" w:unhideWhenUsed="1"/>
+    <w:lsdException w:name="index 9" w:semiHidden="1" w:unhideWhenUsed="1"/>
+    <w:lsdException w:name="toc 1" w:semiHidden="1" w:uiPriority="39" w:unhideWhenUsed="1"/>
+    <w:lsdException w:name="toc 2" w:semiHidden="1" w:uiPriority="39" w:unhideWhenUsed="1"/>
+    <w:lsdException w:name="toc 3" w:semiHidden="1" w:uiPriority="39" w:unhideWhenUsed="1"/>
+    <w:lsdException w:name="toc 4" w:semiHidden="1" w:uiPriority="39" w:unhideWhenUsed="1"/>
+    <w:lsdException w:name="toc 5" w:semiHidden="1" w:uiPriority="39" w:unhideWhenUsed="1"/>
+    <w:lsdException w:name="toc 6" w:semiHidden="1" w:uiPriority="39" w:unhideWhenUsed="1"/>
+    <w:lsdException w:name="toc 7" w:semiHidden="1" w:uiPriority="39" w:unhideWhenUsed="1"/>
+    <w:lsdException w:name="toc 8" w:semiHidden="1" w:uiPriority="39" w:unhideWhenUsed="1"/>
+    <w:lsdException w:name="toc 9" w:semiHidden="1" w:uiPriority="39" w:unhideWhenUsed="1"/>
+    <w:lsdException w:name="Normal Indent" w:semiHidden="1" w:unhideWhenUsed="1"/>
+    <w:lsdException w:name="footnote text" w:semiHidden="1" w:unhideWhenUsed="1"/>
+    <w:lsdException w:name="annotation text" w:semiHidden="1" w:unhideWhenUsed="1"/>
+    <w:lsdException w:name="header" w:semiHidden="1" w:unhideWhenUsed="1"/>
+    <w:lsdException w:name="footer" w:semiHidden="1" w:unhideWhenUsed="1"/>
+    <w:lsdException w:name="index heading" w:semiHidden="1" w:unhideWhenUsed="1"/>
+    <w:lsdException w:name="caption" w:qFormat="1" w:semiHidden="1" w:uiPriority="35" w:unhideWhenUsed="1"/>
+    <w:lsdException w:name="table of figures" w:semiHidden="1" w:unhideWhenUsed="1"/>
+    <w:lsdException w:name="envelope address" w:semiHidden="1" w:unhideWhenUsed="1"/>
+    <w:lsdException w:name="envelope return" w:semiHidden="1" w:unhideWhenUsed="1"/>
+    <w:lsdException w:name="footnote reference" w:semiHidden="1" w:unhideWhenUsed="1"/>
+    <w:lsdException w:name="annotation reference" w:semiHidden="1" w:unhideWhenUsed="1"/>
+    <w:lsdException w:name="line number" w:semiHidden="1" w:unhideWhenUsed="1"/>
+    <w:lsdException w:name="page number" w:semiHidden="1" w:unhideWhenUsed="1"/>
+    <w:lsdException w:name="endnote reference" w:semiHidden="1" w:unhideWhenUsed="1"/>
+    <w:lsdException w:name="endnote text" w:semiHidden="1" w:unhideWhenUsed="1"/>
+    <w:lsdException w:name="table of authorities" w:semiHidden="1" w:unhideWhenUsed="1"/>
+    <w:lsdException w:name="macro" w:semiHidden="1" w:unhideWhenUsed="1"/>
+    <w:lsdException w:name="toa heading" w:semiHidden="1" w:unhideWhenUsed="1"/>
+    <w:lsdException w:name="List" w:semiHidden="1" w:uiPriority="0" w:unhideWhenUsed="1"/>
+    <w:lsdException w:name="List Bullet" w:semiHidden="1" w:unhideWhenUsed="1"/>
+    <w:lsdException w:name="List Number" w:semiHidden="1" w:unhideWhenUsed="1"/>
+    <w:lsdException w:name="List 2" w:semiHidden="1" w:unhideWhenUsed="1"/>
+    <w:lsdException w:name="List 3" w:semiHidden="1" w:unhideWhenUsed="1"/>
+    <w:lsdException w:name="List 4" w:semiHidden="1" w:unhideWhenUsed="1"/>
+    <w:lsdException w:name="List 5" w:semiHidden="1" w:unhideWhenUsed="1"/>
+    <w:lsdException w:name="List Bullet 2" w:semiHidden="1" w:unhideWhenUsed="1"/>
+    <w:lsdException w:name="List Bullet 3" w:semiHidden="1" w:unhideWhenUsed="1"/>
+    <w:lsdException w:name="List Bullet 4" w:semiHidden="1" w:unhideWhenUsed="1"/>
+    <w:lsdException w:name="List Bullet 5" w:semiHidden="1" w:unhideWhenUsed="1"/>
+    <w:lsdException w:name="List Number 2" w:semiHidden="1" w:unhideWhenUsed="1"/>
+    <w:lsdException w:name="List Number 3" w:semiHidden="1" w:unhideWhenUsed="1"/>
+    <w:lsdException w:name="List Number 4" w:semiHidden="1" w:unhideWhenUsed="1"/>
+    <w:lsdException w:name="List Number 5" w:semiHidden="1" w:unhideWhenUsed="1"/>
+    <w:lsdException w:name="Title" w:qFormat="1" w:uiPriority="10"/>
+    <w:lsdException w:name="Closing" w:semiHidden="1" w:unhideWhenUsed="1"/>
+    <w:lsdException w:name="Signature" w:semiHidden="1" w:unhideWhenUsed="1"/>
+    <w:lsdException w:name="Default Paragraph Font" w:semiHidden="1" w:uiPriority="1" w:unhideWhenUsed="1"/>
+    <w:lsdException w:name="Body Text" w:semiHidden="1" w:unhideWhenUsed="1"/>
+    <w:lsdException w:name="Body Text Indent" w:semiHidden="1" w:unhideWhenUsed="1"/>
+    <w:lsdException w:name="List Continue" w:semiHidden="1" w:unhideWhenUsed="1"/>
+    <w:lsdException w:name="List Continue 2" w:semiHidden="1" w:unhideWhenUsed="1"/>
+    <w:lsdException w:name="List Continue 3" w:semiHidden="1" w:unhideWhenUsed="1"/>
+    <w:lsdException w:name="List Continue 4" w:semiHidden="1" w:unhideWhenUsed="1"/>
+    <w:lsdException w:name="List Continue 5" w:semiHidden="1" w:unhideWhenUsed="1"/>
+    <w:lsdException w:name="Message Header" w:semiHidden="1" w:unhideWhenUsed="1"/>
+    <w:lsdException w:name="Subtitle" w:qFormat="1" w:uiPriority="11"/>
+    <w:lsdException w:name="Salutation" w:semiHidden="1" w:unhideWhenUsed="1"/>
+    <w:lsdException w:name="Date" w:semiHidden="1" w:unhideWhenUsed="1"/>
+    <w:lsdException w:name="Body Text First Indent" w:semiHidden="1" w:unhideWhenUsed="1"/>
+    <w:lsdException w:name="Body Text First Indent 2" w:semiHidden="1" w:unhideWhenUsed="1"/>
+    <w:lsdException w:name="Note Heading" w:semiHidden="1" w:unhideWhenUsed="1"/>
+    <w:lsdException w:name="Body Text 2" w:semiHidden="1" w:unhideWhenUsed="1"/>
+    <w:lsdException w:name="Body Text 3" w:semiHidden="1" w:unhideWhenUsed="1"/>
+    <w:lsdException w:name="Body Text Indent 2" w:semiHidden="1" w:unhideWhenUsed="1"/>
+    <w:lsdException w:name="Body Text Indent 3" w:semiHidden="1" w:unhideWhenUsed="1"/>
+    <w:lsdException w:name="Block Text" w:semiHidden="1" w:unhideWhenUsed="1"/>
+    <w:lsdException w:name="Hyperlink" w:semiHidden="1" w:unhideWhenUsed="1"/>
+    <w:lsdException w:name="FollowedHyperlink" w:semiHidden="1" w:unhideWhenUsed="1"/>
+    <w:lsdException w:name="Strong" w:qFormat="1" w:uiPriority="22"/>
+    <w:lsdException w:name="Emphasis" w:qFormat="1" w:uiPriority="20"/>
+    <w:lsdException w:name="Document Map" w:semiHidden="1" w:unhideWhenUsed="1"/>
+    <w:lsdException w:name="Plain Text" w:semiHidden="1" w:unhideWhenUsed="1"/>
+    <w:lsdException w:name="E-mail Signature" w:semiHidden="1" w:unhideWhenUsed="1"/>
+    <w:lsdException w:name="HTML Top of Form" w:semiHidden="1" w:unhideWhenUsed="1"/>
+    <w:lsdException w:name="HTML Bottom of Form" w:semiHidden="1" w:unhideWhenUsed="1"/>
+    <w:lsdException w:name="Normal (Web)" w:semiHidden="1" w:unhideWhenUsed="1"/>
+    <w:lsdException w:name="HTML Acronym" w:semiHidden="1" w:unhideWhenUsed="1"/>
+    <w:lsdException w:name="HTML Address" w:semiHidden="1" w:unhideWhenUsed="1"/>
+    <w:lsdException w:name="HTML Cite" w:semiHidden="1" w:unhideWhenUsed="1"/>
+    <w:lsdException w:name="HTML Code" w:semiHidden="1" w:unhideWhenUsed="1"/>
+    <w:lsdException w:name="HTML Definition" w:semiHidden="1" w:unhideWhenUsed="1"/>
+    <w:lsdException w:name="HTML Keyboard" w:semiHidden="1" w:unhideWhenUsed="1"/>
+    <w:lsdException w:name="HTML Preformatted" w:semiHidden="1" w:unhideWhenUsed="1"/>
+    <w:lsdException w:name="HTML Sample" w:semiHidden="1" w:unhideWhenUsed="1"/>
+    <w:lsdException w:name="HTML Typewriter" w:semiHidden="1" w:unhideWhenUsed="1"/>
+    <w:lsdException w:name="HTML Variable" w:semiHidden="1" w:unhideWhenUsed="1"/>
+    <w:lsdException w:name="Normal Table" w:semiHidden="1" w:unhideWhenUsed="1"/>
+    <w:lsdException w:name="annotation subject" w:semiHidden="1" w:unhideWhenUsed="1"/>
+    <w:lsdException w:name="No List" w:semiHidden="1" w:unhideWhenUsed="1"/>
+    <w:lsdException w:name="Outline List 1" w:semiHidden="1" w:unhideWhenUsed="1"/>
+    <w:lsdException w:name="Outline List 2" w:semiHidden="1" w:unhideWhenUsed="1"/>
+    <w:lsdException w:name="Outline List 3" w:semiHidden="1" w:unhideWhenUsed="1"/>
+    <w:lsdException w:name="Table Simple 1" w:semiHidden="1" w:unhideWhenUsed="1"/>
+    <w:lsdException w:name="Table Simple 2" w:semiHidden="1" w:unhideWhenUsed="1"/>
+    <w:lsdException w:name="Table Simple 3" w:semiHidden="1" w:unhideWhenUsed="1"/>
+    <w:lsdException w:name="Table Classic 1" w:semiHidden="1" w:unhideWhenUsed="1"/>
+    <w:lsdException w:name="Table Classic 2" w:semiHidden="1" w:unhideWhenUsed="1"/>
+    <w:lsdException w:name="Table Classic 3" w:semiHidden="1" w:unhideWhenUsed="1"/>
+    <w:lsdException w:name="Table Classic 4" w:semiHidden="1" w:unhideWhenUsed="1"/>
+    <w:lsdException w:name="Table Colorful 1" w:semiHidden="1" w:unhideWhenUsed="1"/>
+    <w:lsdException w:name="Table Colorful 2" w:semiHidden="1" w:unhideWhenUsed="1"/>
+    <w:lsdException w:name="Table Colorful 3" w:semiHidden="1" w:unhideWhenUsed="1"/>
+    <w:lsdException w:name="Table Columns 1" w:semiHidden="1" w:unhideWhenUsed="1"/>
+    <w:lsdException w:name="Table Columns 2" w:semiHidden="1" w:unhideWhenUsed="1"/>
+    <w:lsdException w:name="Table Columns 3" w:semiHidden="1" w:unhideWhenUsed="1"/>
+    <w:lsdException w:name="Table Columns 4" w:semiHidden="1" w:unhideWhenUsed="1"/>
+    <w:lsdException w:name="Table Columns 5" w:semiHidden="1" w:unhideWhenUsed="1"/>
+    <w:lsdException w:name="Table Grid 1" w:semiHidden="1" w:unhideWhenUsed="1"/>
+    <w:lsdException w:name="Table Grid 2" w:semiHidden="1" w:unhideWhenUsed="1"/>
+    <w:lsdException w:name="Table Grid 3" w:semiHidden="1" w:unhideWhenUsed="1"/>
+    <w:lsdException w:name="Table Grid 4" w:semiHidden="1" w:unhideWhenUsed="1"/>
+    <w:lsdException w:name="Table Grid 5" w:semiHidden="1" w:unhideWhenUsed="1"/>
+    <w:lsdException w:name="Table Grid 6" w:semiHidden="1" w:unhideWhenUsed="1"/>
+    <w:lsdException w:name="Table Grid 7" w:semiHidden="1" w:unhideWhenUsed="1"/>
+    <w:lsdException w:name="Table Grid 8" w:semiHidden="1" w:unhideWhenUsed="1"/>
+    <w:lsdException w:name="Table List 1" w:semiHidden="1" w:unhideWhenUsed="1"/>
+    <w:lsdException w:name="Table List 2" w:semiHidden="1" w:unhideWhenUsed="1"/>
+    <w:lsdException w:name="Table List 3" w:semiHidden="1" w:unhideWhenUsed="1"/>
+    <w:lsdException w:name="Table List 4" w:semiHidden="1" w:unhideWhenUsed="1"/>
+    <w:lsdException w:name="Table List 5" w:semiHidden="1" w:unhideWhenUsed="1"/>
+    <w:lsdException w:name="Table List 6" w:semiHidden="1" w:unhideWhenUsed="1"/>
+    <w:lsdException w:name="Table List 7" w:semiHidden="1" w:unhideWhenUsed="1"/>
+    <w:lsdException w:name="Table List 8" w:semiHidden="1" w:unhideWhenUsed="1"/>
+    <w:lsdException w:name="Table 3D effects 1" w:semiHidden="1" w:unhideWhenUsed="1"/>
+    <w:lsdException w:name="Table 3D effects 2" w:semiHidden="1" w:unhideWhenUsed="1"/>
+    <w:lsdException w:name="Table 3D effects 3" w:semiHidden="1" w:unhideWhenUsed="1"/>
+    <w:lsdException w:name="Table Contemporary" w:semiHidden="1" w:unhideWhenUsed="1"/>
+    <w:lsdException w:name="Table Elegant" w:semiHidden="1" w:unhideWhenUsed="1"/>
+    <w:lsdException w:name="Table Professional" w:semiHidden="1" w:unhideWhenUsed="1"/>
+    <w:lsdException w:name="Table Subtle 1" w:semiHidden="1" w:unhideWhenUsed="1"/>
+    <w:lsdException w:name="Table Subtle 2" w:semiHidden="1" w:unhideWhenUsed="1"/>
+    <w:lsdException w:name="Table Web 1" w:semiHidden="1" w:unhideWhenUsed="1"/>
+    <w:lsdException w:name="Table Web 2" w:semiHidden="1" w:unhideWhenUsed="1"/>
+    <w:lsdException w:name="Table Web 3" w:semiHidden="1" w:unhideWhenUsed="1"/>
+    <w:lsdException w:name="Balloon Text" w:semiHidden="1" w:unhideWhenUsed="1"/>
+    <w:lsdException w:name="Table Grid" w:uiPriority="39"/>
+    <w:lsdException w:name="Table Theme" w:semiHidden="1" w:unhideWhenUsed="1"/>
+    <w:lsdException w:name="Placeholder Text" w:semiHidden="1"/>
+    <w:lsdException w:name="No Spacing" w:qFormat="1" w:uiPriority="1"/>
+    <w:lsdException w:name="Light Shading" w:uiPriority="60"/>
+    <w:lsdException w:name="Light List" w:uiPriority="61"/>
+    <w:lsdException w:name="Light Grid" w:uiPriority="62"/>
+    <w:lsdException w:name="Medium Shading 1" w:uiPriority="63"/>
+    <w:lsdException w:name="Medium Shading 2" w:uiPriority="64"/>
+    <w:lsdException w:name="Medium List 1" w:uiPriority="65"/>
+    <w:lsdException w:name="Medium List 2" w:uiPriority="66"/>
+    <w:lsdException w:name="Medium Grid 1" w:uiPriority="67"/>
+    <w:lsdException w:name="Medium Grid 2" w:uiPriority="68"/>
+    <w:lsdException w:name="Medium Grid 3" w:uiPriority="69"/>
+    <w:lsdException w:name="Dark List" w:uiPriority="70"/>
+    <w:lsdException w:name="Colorful Shading" w:uiPriority="71"/>
+    <w:lsdException w:name="Colorful List" w:uiPriority="72"/>
+    <w:lsdException w:name="Colorful Grid" w:uiPriority="73"/>
+    <w:lsdException w:name="Light Shading Accent 1" w:uiPriority="60"/>
+    <w:lsdException w:name="Light List Accent 1" w:uiPriority="61"/>
+    <w:lsdException w:name="Light Grid Accent 1" w:uiPriority="62"/>
+    <w:lsdException w:name="Medium Shading 1 Accent 1" w:uiPriority="63"/>
+    <w:lsdException w:name="Medium Shading 2 Accent 1" w:uiPriority="64"/>
+    <w:lsdException w:name="Medium List 1 Accent 1" w:uiPriority="65"/>
+    <w:lsdException w:name="Revision" w:semiHidden="1"/>
+    <w:lsdException w:name="List Paragraph" w:qFormat="1" w:uiPriority="34"/>
+    <w:lsdException w:name="Quote" w:qFormat="1" w:uiPriority="29"/>
+    <w:lsdException w:name="Intense Quote" w:qFormat="1" w:uiPriority="30"/>
+    <w:lsdException w:name="Medium List 2 Accent 1" w:uiPriority="66"/>
+    <w:lsdException w:name="Medium Grid 1 Accent 1" w:uiPriority="67"/>
+    <w:lsdException w:name="Medium Grid 2 Accent 1" w:uiPriority="68"/>
+    <w:lsdException w:name="Medium Grid 3 Accent 1" w:uiPriority="69"/>
+    <w:lsdException w:name="Dark List Accent 1" w:uiPriority="70"/>
+    <w:lsdException w:name="Colorful Shading Accent 1" w:uiPriority="71"/>
+    <w:lsdException w:name="Colorful List Accent 1" w:uiPriority="72"/>
+    <w:lsdException w:name="Colorful Grid Accent 1" w:uiPriority="73"/>
+    <w:lsdException w:name="Light Shading Accent 2" w:uiPriority="60"/>
+    <w:lsdException w:name="Light List Accent 2" w:uiPriority="61"/>
+    <w:lsdException w:name="Light Grid Accent 2" w:uiPriority="62"/>
+    <w:lsdException w:name="Medium Shading 1 Accent 2" w:uiPriority="63"/>
+    <w:lsdException w:name="Medium Shading 2 Accent 2" w:uiPriority="64"/>
+    <w:lsdException w:name="Medium List 1 Accent 2" w:uiPriority="65"/>
+    <w:lsdException w:name="Medium List 2 Accent 2" w:uiPriority="66"/>
+    <w:lsdException w:name="Medium Grid 1 Accent 2" w:uiPriority="67"/>
+    <w:lsdException w:name="Medium Grid 2 Accent 2" w:uiPriority="68"/>
+    <w:lsdException w:name="Medium Grid 3 Accent 2" w:uiPriority="69"/>
+    <w:lsdException w:name="Dark List Accent 2" w:uiPriority="70"/>
+    <w:lsdException w:name="Colorful Shading Accent 2" w:uiPriority="71"/>
+    <w:lsdException w:name="Colorful List Accent 2" w:uiPriority="72"/>
+    <w:lsdException w:name="Colorful Grid Accent 2" w:uiPriority="73"/>
+    <w:lsdException w:name="Light Shading Accent 3" w:uiPriority="60"/>
+    <w:lsdException w:name="Light List Accent 3" w:uiPriority="61"/>
+    <w:lsdException w:name="Light Grid Accent 3" w:uiPriority="62"/>
+    <w:lsdException w:name="Medium Shading 1 Accent 3" w:uiPriority="63"/>
+    <w:lsdException w:name="Medium Shading 2 Accent 3" w:uiPriority="64"/>
+    <w:lsdException w:name="Medium List 1 Accent 3" w:uiPriority="65"/>
+    <w:lsdException w:name="Medium List 2 Accent 3" w:uiPriority="66"/>
+    <w:lsdException w:name="Medium Grid 1 Accent 3" w:uiPriority="67"/>
+    <w:lsdException w:name="Medium Grid 2 Accent 3" w:uiPriority="68"/>
+    <w:lsdException w:name="Medium Grid 3 Accent 3" w:uiPriority="69"/>
+    <w:lsdException w:name="Dark List Accent 3" w:uiPriority="70"/>
+    <w:lsdException w:name="Colorful Shading Accent 3" w:uiPriority="71"/>
+    <w:lsdException w:name="Colorful List Accent 3" w:uiPriority="72"/>
+    <w:lsdException w:name="Colorful Grid Accent 3" w:uiPriority="73"/>
+    <w:lsdException w:name="Light Shading Accent 4" w:uiPriority="60"/>
+    <w:lsdException w:name="Light List Accent 4" w:uiPriority="61"/>
+    <w:lsdException w:name="Light Grid Accent 4" w:uiPriority="62"/>
+    <w:lsdException w:name="Medium Shading 1 Accent 4" w:uiPriority="63"/>
+    <w:lsdException w:name="Medium Shading 2 Accent 4" w:uiPriority="64"/>
+    <w:lsdException w:name="Medium List 1 Accent 4" w:uiPriority="65"/>
+    <w:lsdException w:name="Medium List 2 Accent 4" w:uiPriority="66"/>
+    <w:lsdException w:name="Medium Grid 1 Accent 4" w:uiPriority="67"/>
+    <w:lsdException w:name="Medium Grid 2 Accent 4" w:uiPriority="68"/>
+    <w:lsdException w:name="Medium Grid 3 Accent 4" w:uiPriority="69"/>
+    <w:lsdException w:name="Dark List Accent 4" w:uiPriority="70"/>
+    <w:lsdException w:name="Colorful Shading Accent 4" w:uiPriority="71"/>
+    <w:lsdException w:name="Colorful List Accent 4" w:uiPriority="72"/>
+    <w:lsdException w:name="Colorful Grid Accent 4" w:uiPriority="73"/>
+    <w:lsdException w:name="Light Shading Accent 5" w:uiPriority="60"/>
+    <w:lsdException w:name="Light List Accent 5" w:uiPriority="61"/>
+    <w:lsdException w:name="Light Grid Accent 5" w:uiPriority="62"/>
+    <w:lsdException w:name="Medium Shading 1 Accent 5" w:uiPriority="63"/>
+    <w:lsdException w:name="Medium Shading 2 Accent 5" w:uiPriority="64"/>
+    <w:lsdException w:name="Medium List 1 Accent 5" w:uiPriority="65"/>
+    <w:lsdException w:name="Medium List 2 Accent 5" w:uiPriority="66"/>
+    <w:lsdException w:name="Medium Grid 1 Accent 5" w:uiPriority="67"/>
+    <w:lsdException w:name="Medium Grid 2 Accent 5" w:uiPriority="68"/>
+    <w:lsdException w:name="Medium Grid 3 Accent 5" w:uiPriority="69"/>
+    <w:lsdException w:name="Dark List Accent 5" w:uiPriority="70"/>
+    <w:lsdException w:name="Colorful Shading Accent 5" w:uiPriority="71"/>
+    <w:lsdException w:name="Colorful List Accent 5" w:uiPriority="72"/>
+    <w:lsdException w:name="Colorful Grid Accent 5" w:uiPriority="73"/>
+    <w:lsdException w:name="Light Shading Accent 6" w:uiPriority="60"/>
+    <w:lsdException w:name="Light List Accent 6" w:uiPriority="61"/>
+    <w:lsdException w:name="Light Grid Accent 6" w:uiPriority="62"/>
+    <w:lsdException w:name="Medium Shading 1 Accent 6" w:uiPriority="63"/>
+    <w:lsdException w:name="Medium Shading 2 Accent 6" w:uiPriority="64"/>
+    <w:lsdException w:name="Medium List 1 Accent 6" w:uiPriority="65"/>
+    <w:lsdException w:name="Medium List 2 Accent 6" w:uiPriority="66"/>
+    <w:lsdException w:name="Medium Grid 1 Accent 6" w:uiPriority="67"/>
+    <w:lsdException w:name="Medium Grid 2 Accent 6" w:uiPriority="68"/>
+    <w:lsdException w:name="Medium Grid 3 Accent 6" w:uiPriority="69"/>
+    <w:lsdException w:name="Dark List Accent 6" w:uiPriority="70"/>
+    <w:lsdException w:name="Colorful Shading Accent 6" w:uiPriority="71"/>
+    <w:lsdException w:name="Colorful List Accent 6" w:uiPriority="72"/>
+    <w:lsdException w:name="Colorful Grid Accent 6" w:uiPriority="73"/>
+    <w:lsdException w:name="Subtle Emphasis" w:qFormat="1" w:uiPriority="19"/>
+    <w:lsdException w:name="Intense Emphasis" w:qFormat="1" w:uiPriority="21"/>
+    <w:lsdException w:name="Subtle Reference" w:qFormat="1" w:uiPriority="31"/>
+    <w:lsdException w:name="Intense Reference" w:qFormat="1" w:uiPriority="32"/>
+    <w:lsdException w:name="Book Title" w:qFormat="1" w:uiPriority="33"/>
+    <w:lsdException w:name="Bibliography" w:semiHidden="1" w:uiPriority="37" w:unhideWhenUsed="1"/>
+    <w:lsdException w:name="TOC Heading" w:qFormat="1" w:semiHidden="1" w:uiPriority="39" w:unhideWhenUsed="1"/>
+    <w:lsdException w:name="Plain Table 1" w:uiPriority="41"/>
+    <w:lsdException w:name="Plain Table 2" w:uiPriority="42"/>
+    <w:lsdException w:name="Plain Table 3" w:uiPriority="43"/>
+    <w:lsdException w:name="Plain Table 4" w:uiPriority="44"/>
+    <w:lsdException w:name="Plain Table 5" w:uiPriority="45"/>
+    <w:lsdException w:name="Grid Table Light" w:uiPriority="40"/>
+    <w:lsdException w:name="Grid Table 1 Light" w:uiPriority="46"/>
+    <w:lsdException w:name="Grid Table 2" w:uiPriority="47"/>
+    <w:lsdException w:name="Grid Table 3" w:uiPriority="48"/>
+    <w:lsdException w:name="Grid Table 4" w:uiPriority="49"/>
+    <w:lsdException w:name="Grid Table 5 Dark" w:uiPriority="50"/>
+    <w:lsdException w:name="Grid Table 6 Colorful" w:uiPriority="51"/>
+    <w:lsdException w:name="Grid Table 7 Colorful" w:uiPriority="52"/>
+    <w:lsdException w:name="Grid Table 1 Light Accent 1" w:uiPriority="46"/>
+    <w:lsdException w:name="Grid Table 2 Accent 1" w:uiPriority="47"/>
+    <w:lsdException w:name="Grid Table 3 Accent 1" w:uiPriority="48"/>
+    <w:lsdException w:name="Grid Table 4 Accent 1" w:uiPriority="49"/>
+    <w:lsdException w:name="Grid Table 5 Dark Accent 1" w:uiPriority="50"/>
+    <w:lsdException w:name="Grid Table 6 Colorful Accent 1" w:uiPriority="51"/>
+    <w:lsdException w:name="Grid Table 7 Colorful Accent 1" w:uiPriority="52"/>
+    <w:lsdException w:name="Grid Table 1 Light Accent 2" w:uiPriority="46"/>
+    <w:lsdException w:name="Grid Table 2 Accent 2" w:uiPriority="47"/>
+    <w:lsdException w:name="Grid Table 3 Accent 2" w:uiPriority="48"/>
+    <w:lsdException w:name="Grid Table 4 Accent 2" w:uiPriority="49"/>
+    <w:lsdException w:name="Grid Table 5 Dark Accent 2" w:uiPriority="50"/>
+    <w:lsdException w:name="Grid Table 6 Colorful Accent 2" w:uiPriority="51"/>
+    <w:lsdException w:name="Grid Table 7 Colorful Accent 2" w:uiPriority="52"/>
+    <w:lsdException w:name="Grid Table 1 Light Accent 3" w:uiPriority="46"/>
+    <w:lsdException w:name="Grid Table 2 Accent 3" w:uiPriority="47"/>
+    <w:lsdException w:name="Grid Table 3 Accent 3" w:uiPriority="48"/>
+    <w:lsdException w:name="Grid Table 4 Accent 3" w:uiPriority="49"/>
+    <w:lsdException w:name="Grid Table 5 Dark Accent 3" w:uiPriority="50"/>
+    <w:lsdException w:name="Grid Table 6 Colorful Accent 3" w:uiPriority="51"/>
+    <w:lsdException w:name="Grid Table 7 Colorful Accent 3" w:uiPriority="52"/>
+    <w:lsdException w:name="Grid Table 1 Light Accent 4" w:uiPriority="46"/>
+    <w:lsdException w:name="Grid Table 2 Accent 4" w:uiPriority="47"/>
+    <w:lsdException w:name="Grid Table 3 Accent 4" w:uiPriority="48"/>
+    <w:lsdException w:name="Grid Table 4 Accent 4" w:uiPriority="49"/>
+    <w:lsdException w:name="Grid Table 5 Dark Accent 4" w:uiPriority="50"/>
+    <w:lsdException w:name="Grid Table 6 Colorful Accent 4" w:uiPriority="51"/>
+    <w:lsdException w:name="Grid Table 7 Colorful Accent 4" w:uiPriority="52"/>
+    <w:lsdException w:name="Grid Table 1 Light Accent 5" w:uiPriority="46"/>
+    <w:lsdException w:name="Grid Table 2 Accent 5" w:uiPriority="47"/>
+    <w:lsdException w:name="Grid Table 3 Accent 5" w:uiPriority="48"/>
+    <w:lsdException w:name="Grid Table 4 Accent 5" w:uiPriority="49"/>
+    <w:lsdException w:name="Grid Table 5 Dark Accent 5" w:uiPriority="50"/>
+    <w:lsdException w:name="Grid Table 6 Colorful Accent 5" w:uiPriority="51"/>
+    <w:lsdException w:name="Grid Table 7 Colorful Accent 5" w:uiPriority="52"/>
+    <w:lsdException w:name="Grid Table 1 Light Accent 6" w:uiPriority="46"/>
+    <w:lsdException w:name="Grid Table 2 Accent 6" w:uiPriority="47"/>
+    <w:lsdException w:name="Grid Table 3 Accent 6" w:uiPriority="48"/>
+    <w:lsdException w:name="Grid Table 4 Accent 6" w:uiPriority="49"/>
+    <w:lsdException w:name="Grid Table 5 Dark Accent 6" w:uiPriority="50"/>
+    <w:lsdException w:name="Grid Table 6 Colorful Accent 6" w:uiPriority="51"/>
+    <w:lsdException w:name="Grid Table 7 Colorful Accent 6" w:uiPriority="52"/>
+    <w:lsdException w:name="List Table 1 Light" w:uiPriority="46"/>
+    <w:lsdException w:name="List Table 2" w:uiPriority="47"/>
+    <w:lsdException w:name="List Table 3" w:uiPriority="48"/>
+    <w:lsdException w:name="List Table 4" w:uiPriority="49"/>
+    <w:lsdException w:name="List Table 5 Dark" w:uiPriority="50"/>
+    <w:lsdException w:name="List Table 6 Colorful" w:uiPriority="51"/>
+    <w:lsdException w:name="List Table 7 Colorful" w:uiPriority="52"/>
+    <w:lsdException w:name="List Table 1 Light Accent 1" w:uiPriority="46"/>
+    <w:lsdException w:name="List Table 2 Accent 1" w:uiPriority="47"/>
+    <w:lsdException w:name="List Table 3 Accent 1" w:uiPriority="48"/>
+    <w:lsdException w:name="List Table 4 Accent 1" w:uiPriority="49"/>
+    <w:lsdException w:name="List Table 5 Dark Accent 1" w:uiPriority="50"/>
+    <w:lsdException w:name="List Table 6 Colorful Accent 1" w:uiPriority="51"/>
+    <w:lsdException w:name="List Table 7 Colorful Accent 1" w:uiPriority="52"/>
+    <w:lsdException w:name="List Table 1 Light Accent 2" w:uiPriority="46"/>
+    <w:lsdException w:name="List Table 2 Accent 2" w:uiPriority="47"/>
+    <w:lsdException w:name="List Table 3 Accent 2" w:uiPriority="48"/>
+    <w:lsdException w:name="List Table 4 Accent 2" w:uiPriority="49"/>
+    <w:lsdException w:name="List Table 5 Dark Accent 2" w:uiPriority="50"/>
+    <w:lsdException w:name="List Table 6 Colorful Accent 2" w:uiPriority="51"/>
+    <w:lsdException w:name="List Table 7 Colorful Accent 2" w:uiPriority="52"/>
+    <w:lsdException w:name="List Table 1 Light Accent 3" w:uiPriority="46"/>
+    <w:lsdException w:name="List Table 2 Accent 3" w:uiPriority="47"/>
+    <w:lsdException w:name="List Table 3 Accent 3" w:uiPriority="48"/>
+    <w:lsdException w:name="List Table 4 Accent 3" w:uiPriority="49"/>
+    <w:lsdException w:name="List Table 5 Dark Accent 3" w:uiPriority="50"/>
+    <w:lsdException w:name="List Table 6 Colorful Accent 3" w:uiPriority="51"/>
+    <w:lsdException w:name="List Table 7 Colorful Accent 3" w:uiPriority="52"/>
+    <w:lsdException w:name="List Table 1 Light Accent 4" w:uiPriority="46"/>
+    <w:lsdException w:name="List Table 2 Accent 4" w:uiPriority="47"/>
+    <w:lsdException w:name="List Table 3 Accent 4" w:uiPriority="48"/>
+    <w:lsdException w:name="List Table 4 Accent 4" w:uiPriority="49"/>
+    <w:lsdException w:name="List Table 5 Dark Accent 4" w:uiPriority="50"/>
+    <w:lsdException w:name="List Table 6 Colorful Accent 4" w:uiPriority="51"/>
+    <w:lsdException w:name="List Table 7 Colorful Accent 4" w:uiPriority="52"/>
+    <w:lsdException w:name="List Table 1 Light Accent 5" w:uiPriority="46"/>
+    <w:lsdException w:name="List Table 2 Accent 5" w:uiPriority="47"/>
+    <w:lsdException w:name="List Table 3 Accent 5" w:uiPriority="48"/>
+    <w:lsdException w:name="List Table 4 Accent 5" w:uiPriority="49"/>
+    <w:lsdException w:name="List Table 5 Dark Accent 5" w:uiPriority="50"/>
+    <w:lsdException w:name="List Table 6 Colorful Accent 5" w:uiPriority="51"/>
+    <w:lsdException w:name="List Table 7 Colorful Accent 5" w:uiPriority="52"/>
+    <w:lsdException w:name="List Table 1 Light Accent 6" w:uiPriority="46"/>
+    <w:lsdException w:name="List Table 2 Accent 6" w:uiPriority="47"/>
+    <w:lsdException w:name="List Table 3 Accent 6" w:uiPriority="48"/>
+    <w:lsdException w:name="List Table 4 Accent 6" w:uiPriority="49"/>
+    <w:lsdException w:name="List Table 5 Dark Accent 6" w:uiPriority="50"/>
+    <w:lsdException w:name="List Table 6 Colorful Accent 6" w:uiPriority="51"/>
+    <w:lsdException w:name="List Table 7 Colorful Accent 6" w:uiPriority="52"/>
+    <w:lsdException w:name="Mention" w:semiHidden="1" w:unhideWhenUsed="1"/>
+    <w:lsdException w:name="Smart Hyperlink" w:semiHidden="1" w:unhideWhenUsed="1"/>
+    <w:lsdException w:name="Hashtag" w:semiHidden="1" w:unhideWhenUsed="1"/>
+    <w:lsdException w:name="Unresolved Mention" w:semiHidden="1" w:unhideWhenUsed="1"/>
+    <w:lsdException w:name="Smart Link" w:semiHidden="1" w:unhideWhenUsed="1"/>
+  </w:latentStyles>
   <w:style w:default="1" w:styleId="Normal" w:type="paragraph">
     <w:name w:val="Normal"/>
     <w:qFormat/>
   </w:style>
-  <w:style w:styleId="BodyText" w:type="paragraph">
-    <w:name w:val="Body Text"/>
+  <w:style w:styleId="Heading1" w:type="paragraph">
+    <w:name w:val="heading 1"/>
     <w:basedOn w:val="Normal"/>
-    <w:link w:val="BodyTextChar"/>
+    <w:next w:val="Normal"/>
+    <w:link w:val="Heading1Char"/>
+    <w:autoRedefine/>
+    <w:uiPriority w:val="9"/>
     <w:qFormat/>
-    <w:pPr>
-      <w:spacing w:after="180" w:before="180"/>
-    </w:pPr>
-  </w:style>
-  <w:style w:customStyle="1" w:styleId="FirstParagraph" w:type="paragraph">
-    <w:name w:val="First Paragraph"/>
-    <w:basedOn w:val="BodyText"/>
-    <w:next w:val="BodyText"/>
-    <w:qFormat/>
-  </w:style>
-  <w:style w:customStyle="1" w:styleId="Compact" w:type="paragraph">
-    <w:name w:val="Compact"/>
-    <w:basedOn w:val="BodyText"/>
-    <w:qFormat/>
-    <w:pPr>
-      <w:spacing w:after="36" w:before="36"/>
-    </w:pPr>
-  </w:style>
-  <w:style w:styleId="Title" w:type="paragraph">
-    <w:name w:val="Title"/>
-    <w:basedOn w:val="Normal"/>
-    <w:next w:val="BodyText"/>
-    <w:link w:val="TitleChar"/>
-    <w:uiPriority w:val="10"/>
-    <w:qFormat/>
-    <w:rsid w:val="00A10FD9"/>
-    <w:pPr>
-      <w:spacing w:after="80" w:line="240" w:lineRule="auto"/>
-      <w:contextualSpacing/>
-      <w:jc w:val="center"/>
-    </w:pPr>
-    <w:rPr>
-      <w:rFonts w:asciiTheme="majorHAnsi" w:cstheme="majorBidi" w:eastAsiaTheme="majorEastAsia" w:hAnsiTheme="majorHAnsi"/>
-      <w:sz w:val="56"/>
-      <w:szCs w:val="56"/>
-    </w:rPr>
-  </w:style>
-  <w:style w:customStyle="1" w:styleId="TitleChar" w:type="character">
-    <w:name w:val="Title Char"/>
-    <w:basedOn w:val="DefaultParagraphFont"/>
-    <w:link w:val="Title"/>
-    <w:uiPriority w:val="10"/>
-    <w:rsid w:val="00A10FD9"/>
-    <w:rPr>
-      <w:rFonts w:asciiTheme="majorHAnsi" w:cstheme="majorBidi" w:eastAsiaTheme="majorEastAsia" w:hAnsiTheme="majorHAnsi"/>
-      <w:sz w:val="56"/>
-      <w:szCs w:val="56"/>
-    </w:rPr>
-  </w:style>
-  <w:style w:styleId="Subtitle" w:type="paragraph">
-    <w:name w:val="Subtitle"/>
-    <w:basedOn w:val="Title"/>
-    <w:next w:val="BodyText"/>
-    <w:link w:val="SubtitleChar"/>
-    <w:uiPriority w:val="11"/>
-    <w:qFormat/>
-    <w:rsid w:val="00A10FD9"/>
-    <w:pPr>
-      <w:numPr>
-        <w:ilvl w:val="1"/>
-      </w:numPr>
-    </w:pPr>
-    <w:rPr>
-      <w:rFonts w:cstheme="majorBidi" w:eastAsiaTheme="majorEastAsia"/>
-      <w:spacing w:val="15"/>
-      <w:sz w:val="28"/>
-      <w:szCs w:val="28"/>
-    </w:rPr>
-  </w:style>
-  <w:style w:customStyle="1" w:styleId="SubtitleChar" w:type="character">
-    <w:name w:val="Subtitle Char"/>
-    <w:basedOn w:val="DefaultParagraphFont"/>
-    <w:link w:val="Subtitle"/>
-    <w:uiPriority w:val="11"/>
-    <w:rsid w:val="00A10FD9"/>
-    <w:rPr>
-      <w:rFonts w:cstheme="majorBidi" w:eastAsiaTheme="majorEastAsia"/>
-      <w:color w:themeColor="text1" w:themeTint="A6" w:val="595959"/>
-      <w:spacing w:val="15"/>
-      <w:sz w:val="28"/>
-      <w:szCs w:val="28"/>
-    </w:rPr>
-  </w:style>
-  <w:style w:customStyle="1" w:styleId="Author" w:type="paragraph">
-    <w:name w:val="Author"/>
-    <w:basedOn w:val="Title"/>
-    <w:next w:val="BodyText"/>
-    <w:qFormat/>
+    <w:rsid w:val="002500C5"/>
     <w:pPr>
       <w:keepNext/>
       <w:keepLines/>
-    </w:pPr>
-    <w:rPr>
-      <w:sz w:val="24"/>
-      <w:szCs w:val="24"/>
-    </w:rPr>
-  </w:style>
-  <w:style w:styleId="Date" w:type="paragraph">
-    <w:name w:val="Date"/>
-    <w:basedOn w:val="Title"/>
-    <w:next w:val="BodyText"/>
-    <w:qFormat/>
-    <w:pPr>
-      <w:keepNext/>
-      <w:keepLines/>
-    </w:pPr>
-    <w:rPr>
-      <w:sz w:val="24"/>
-      <w:szCs w:val="24"/>
-    </w:rPr>
-  </w:style>
-  <w:style w:customStyle="1" w:styleId="AbstractTitle" w:type="paragraph">
-    <w:name w:val="Abstract Title"/>
-    <w:basedOn w:val="Normal"/>
-    <w:next w:val="Abstract"/>
-    <w:qFormat/>
-    <w:pPr>
-      <w:keepNext/>
-      <w:keepLines/>
-      <w:spacing w:after="0" w:before="300"/>
-      <w:jc w:val="center"/>
-    </w:pPr>
-    <w:rPr>
-      <w:b/>
-      <w:sz w:val="20"/>
-      <w:szCs w:val="20"/>
-    </w:rPr>
-  </w:style>
-  <w:style w:customStyle="1" w:styleId="Abstract" w:type="paragraph">
-    <w:name w:val="Abstract"/>
-    <w:basedOn w:val="Normal"/>
-    <w:next w:val="BodyText"/>
-    <w:qFormat/>
-    <w:pPr>
-      <w:keepNext/>
-      <w:keepLines/>
-      <w:spacing w:after="300" w:before="100"/>
-    </w:pPr>
-    <w:rPr>
-      <w:sz w:val="20"/>
-      <w:szCs w:val="20"/>
-    </w:rPr>
-  </w:style>
-  <w:style w:styleId="Bibliography" w:type="paragraph">
-    <w:name w:val="Bibliography"/>
-    <w:basedOn w:val="Normal"/>
-    <w:next w:val="Bibliography"/>
-    <w:qFormat/>
-    <w:pPr/>
-    <w:rPr/>
-  </w:style>
-  <w:style w:styleId="Heading1" w:type="paragraph">
-    <w:name w:val="heading 1"/>
-    <w:basedOn w:val="Normal"/>
-    <w:next w:val="BodyText"/>
-    <w:link w:val="Heading1Char"/>
-    <w:uiPriority w:val="9"/>
-    <w:qFormat/>
-    <w:rsid w:val="00A10FD9"/>
-    <w:pPr>
-      <w:keepNext/>
-      <w:keepLines/>
-      <w:spacing w:after="80" w:before="360"/>
+      <w:spacing w:after="0" w:before="240"/>
       <w:outlineLvl w:val="0"/>
     </w:pPr>
     <w:rPr>
       <w:rFonts w:asciiTheme="majorHAnsi" w:cstheme="majorBidi" w:eastAsiaTheme="majorEastAsia" w:hAnsiTheme="majorHAnsi"/>
-      <w:color w:themeColor="accent1" w:themeShade="BF" w:val="0F4761"/>
-      <w:sz w:val="40"/>
-      <w:szCs w:val="40"/>
+      <w:b/>
+      <w:color w:val="C00000"/>
+      <w:sz w:val="32"/>
+      <w:szCs w:val="32"/>
     </w:rPr>
   </w:style>
   <w:style w:styleId="Heading2" w:type="paragraph">
     <w:name w:val="heading 2"/>
     <w:basedOn w:val="Normal"/>
-    <w:next w:val="BodyText"/>
+    <w:next w:val="Normal"/>
     <w:link w:val="Heading2Char"/>
+    <w:autoRedefine/>
     <w:uiPriority w:val="9"/>
-    <w:semiHidden/>
     <w:unhideWhenUsed/>
     <w:qFormat/>
-    <w:rsid w:val="00A10FD9"/>
+    <w:rsid w:val="002500C5"/>
     <w:pPr>
       <w:keepNext/>
       <w:keepLines/>
-      <w:spacing w:after="80" w:before="160"/>
+      <w:spacing w:after="0" w:before="40"/>
       <w:outlineLvl w:val="1"/>
     </w:pPr>
     <w:rPr>
       <w:rFonts w:asciiTheme="majorHAnsi" w:cstheme="majorBidi" w:eastAsiaTheme="majorEastAsia" w:hAnsiTheme="majorHAnsi"/>
-      <w:color w:themeColor="accent1" w:themeShade="BF" w:val="0F4761"/>
-      <w:sz w:val="32"/>
-      <w:szCs w:val="32"/>
+      <w:b/>
+      <w:sz w:val="26"/>
+      <w:szCs w:val="26"/>
     </w:rPr>
   </w:style>
   <w:style w:styleId="Heading3" w:type="paragraph">
     <w:name w:val="heading 3"/>
     <w:basedOn w:val="Normal"/>
-    <w:next w:val="BodyText"/>
+    <w:next w:val="Normal"/>
     <w:link w:val="Heading3Char"/>
+    <w:autoRedefine/>
     <w:uiPriority w:val="9"/>
-    <w:semiHidden/>
     <w:unhideWhenUsed/>
     <w:qFormat/>
-    <w:rsid w:val="00A10FD9"/>
+    <w:rsid w:val="002500C5"/>
     <w:pPr>
       <w:keepNext/>
       <w:keepLines/>
-      <w:spacing w:after="80" w:before="160"/>
+      <w:spacing w:after="0" w:before="40"/>
       <w:outlineLvl w:val="2"/>
     </w:pPr>
     <w:rPr>
-      <w:rFonts w:cstheme="majorBidi" w:eastAsiaTheme="majorEastAsia"/>
-      <w:color w:themeColor="accent1" w:themeShade="BF" w:val="0F4761"/>
-      <w:sz w:val="28"/>
-      <w:szCs w:val="28"/>
+      <w:rFonts w:asciiTheme="majorHAnsi" w:cstheme="majorBidi" w:eastAsiaTheme="majorEastAsia" w:hAnsiTheme="majorHAnsi"/>
+      <w:b/>
+      <w:sz w:val="24"/>
+      <w:szCs w:val="24"/>
     </w:rPr>
   </w:style>
   <w:style w:styleId="Heading4" w:type="paragraph">
     <w:name w:val="heading 4"/>
     <w:basedOn w:val="Normal"/>
-    <w:next w:val="BodyText"/>
+    <w:next w:val="Normal"/>
     <w:link w:val="Heading4Char"/>
+    <w:autoRedefine/>
     <w:uiPriority w:val="9"/>
-    <w:semiHidden/>
     <w:unhideWhenUsed/>
     <w:qFormat/>
-    <w:rsid w:val="00A10FD9"/>
-    <w:pPr>
-      <w:keepNext/>
-      <w:keepLines/>
-      <w:spacing w:after="40" w:before="80"/>
-      <w:outlineLvl w:val="3"/>
-    </w:pPr>
-    <w:rPr>
-      <w:rFonts w:cstheme="majorBidi" w:eastAsiaTheme="majorEastAsia"/>
-      <w:i/>
-      <w:iCs/>
-      <w:color w:themeColor="accent1" w:themeShade="BF" w:val="0F4761"/>
-    </w:rPr>
-  </w:style>
-  <w:style w:styleId="Heading5" w:type="paragraph">
-    <w:name w:val="heading 5"/>
-    <w:basedOn w:val="Normal"/>
-    <w:next w:val="BodyText"/>
-    <w:link w:val="Heading5Char"/>
-    <w:uiPriority w:val="9"/>
-    <w:semiHidden/>
-    <w:unhideWhenUsed/>
-    <w:qFormat/>
-    <w:rsid w:val="00A10FD9"/>
-    <w:pPr>
-      <w:keepNext/>
-      <w:keepLines/>
-      <w:spacing w:after="40" w:before="80"/>
-      <w:outlineLvl w:val="4"/>
-    </w:pPr>
-    <w:rPr>
-      <w:rFonts w:cstheme="majorBidi" w:eastAsiaTheme="majorEastAsia"/>
-      <w:color w:themeColor="accent1" w:themeShade="BF" w:val="0F4761"/>
-    </w:rPr>
-  </w:style>
-  <w:style w:styleId="Heading6" w:type="paragraph">
-    <w:name w:val="heading 6"/>
-    <w:basedOn w:val="Normal"/>
-    <w:next w:val="BodyText"/>
-    <w:link w:val="Heading6Char"/>
-    <w:uiPriority w:val="9"/>
-    <w:semiHidden/>
-    <w:unhideWhenUsed/>
-    <w:qFormat/>
-    <w:rsid w:val="00A10FD9"/>
+    <w:rsid w:val="002500C5"/>
     <w:pPr>
       <w:keepNext/>
       <w:keepLines/>
       <w:spacing w:after="0" w:before="40"/>
-      <w:outlineLvl w:val="5"/>
+      <w:outlineLvl w:val="3"/>
     </w:pPr>
     <w:rPr>
-      <w:rFonts w:cstheme="majorBidi" w:eastAsiaTheme="majorEastAsia"/>
+      <w:rFonts w:asciiTheme="majorHAnsi" w:cstheme="majorBidi" w:eastAsiaTheme="majorEastAsia" w:hAnsiTheme="majorHAnsi"/>
+      <w:b/>
       <w:i/>
       <w:iCs/>
-      <w:color w:themeColor="text1" w:themeTint="A6" w:val="595959"/>
     </w:rPr>
-  </w:style>
-  <w:style w:styleId="Heading7" w:type="paragraph">
-    <w:name w:val="heading 7"/>
-    <w:basedOn w:val="Normal"/>
-    <w:next w:val="BodyText"/>
-    <w:link w:val="Heading7Char"/>
-    <w:uiPriority w:val="9"/>
-    <w:semiHidden/>
-    <w:unhideWhenUsed/>
-    <w:qFormat/>
-    <w:rsid w:val="00A10FD9"/>
-    <w:pPr>
-      <w:keepNext/>
-      <w:keepLines/>
-      <w:spacing w:after="0" w:before="40"/>
-      <w:outlineLvl w:val="6"/>
-    </w:pPr>
-    <w:rPr>
-      <w:rFonts w:cstheme="majorBidi" w:eastAsiaTheme="majorEastAsia"/>
-      <w:color w:themeColor="text1" w:themeTint="A6" w:val="595959"/>
-    </w:rPr>
-  </w:style>
-  <w:style w:styleId="Heading8" w:type="paragraph">
-    <w:name w:val="heading 8"/>
-    <w:basedOn w:val="Normal"/>
-    <w:next w:val="BodyText"/>
-    <w:link w:val="Heading8Char"/>
-    <w:uiPriority w:val="9"/>
-    <w:semiHidden/>
-    <w:unhideWhenUsed/>
-    <w:qFormat/>
-    <w:rsid w:val="00A10FD9"/>
-    <w:pPr>
-      <w:keepNext/>
-      <w:keepLines/>
-      <w:spacing w:after="0"/>
-      <w:outlineLvl w:val="7"/>
-    </w:pPr>
-    <w:rPr>
-      <w:rFonts w:cstheme="majorBidi" w:eastAsiaTheme="majorEastAsia"/>
-      <w:i/>
-      <w:iCs/>
-      <w:color w:themeColor="text1" w:themeTint="D8" w:val="272727"/>
-    </w:rPr>
-  </w:style>
-  <w:style w:styleId="Heading9" w:type="paragraph">
-    <w:name w:val="heading 9"/>
-    <w:basedOn w:val="Normal"/>
-    <w:next w:val="BodyText"/>
-    <w:link w:val="Heading9Char"/>
-    <w:uiPriority w:val="9"/>
-    <w:semiHidden/>
-    <w:unhideWhenUsed/>
-    <w:qFormat/>
-    <w:rsid w:val="00A10FD9"/>
-    <w:pPr>
-      <w:keepNext/>
-      <w:keepLines/>
-      <w:spacing w:after="0"/>
-      <w:outlineLvl w:val="8"/>
-    </w:pPr>
-    <w:rPr>
-      <w:rFonts w:cstheme="majorBidi" w:eastAsiaTheme="majorEastAsia"/>
-      <w:color w:themeColor="text1" w:themeTint="D8" w:val="272727"/>
-    </w:rPr>
-  </w:style>
-  <w:style w:customStyle="1" w:styleId="Heading1Char" w:type="character">
-    <w:name w:val="Heading 1 Char"/>
-    <w:basedOn w:val="DefaultParagraphFont"/>
-    <w:link w:val="Heading1"/>
-    <w:uiPriority w:val="9"/>
-    <w:rsid w:val="00A10FD9"/>
-    <w:rPr>
-      <w:rFonts w:asciiTheme="majorHAnsi" w:cstheme="majorBidi" w:eastAsiaTheme="majorEastAsia" w:hAnsiTheme="majorHAnsi"/>
-      <w:color w:themeColor="accent1" w:themeShade="BF" w:val="0F4761"/>
-      <w:sz w:val="40"/>
-      <w:szCs w:val="40"/>
-    </w:rPr>
-  </w:style>
-  <w:style w:customStyle="1" w:styleId="Heading2Char" w:type="character">
-    <w:name w:val="Heading 2 Char"/>
-    <w:basedOn w:val="DefaultParagraphFont"/>
-    <w:link w:val="Heading2"/>
-    <w:uiPriority w:val="9"/>
-    <w:semiHidden/>
-    <w:rsid w:val="00A10FD9"/>
-    <w:rPr>
-      <w:rFonts w:asciiTheme="majorHAnsi" w:cstheme="majorBidi" w:eastAsiaTheme="majorEastAsia" w:hAnsiTheme="majorHAnsi"/>
-      <w:color w:themeColor="accent1" w:themeShade="BF" w:val="0F4761"/>
-      <w:sz w:val="32"/>
-      <w:szCs w:val="32"/>
-    </w:rPr>
-  </w:style>
-  <w:style w:customStyle="1" w:styleId="Heading3Char" w:type="character">
-    <w:name w:val="Heading 3 Char"/>
-    <w:basedOn w:val="DefaultParagraphFont"/>
-    <w:link w:val="Heading3"/>
-    <w:uiPriority w:val="9"/>
-    <w:semiHidden/>
-    <w:rsid w:val="00A10FD9"/>
-    <w:rPr>
-      <w:rFonts w:cstheme="majorBidi" w:eastAsiaTheme="majorEastAsia"/>
-      <w:color w:themeColor="accent1" w:themeShade="BF" w:val="0F4761"/>
-      <w:sz w:val="28"/>
-      <w:szCs w:val="28"/>
-    </w:rPr>
-  </w:style>
-  <w:style w:customStyle="1" w:styleId="Heading4Char" w:type="character">
-    <w:name w:val="Heading 4 Char"/>
-    <w:basedOn w:val="DefaultParagraphFont"/>
-    <w:link w:val="Heading4"/>
-    <w:uiPriority w:val="9"/>
-    <w:semiHidden/>
-    <w:rsid w:val="00A10FD9"/>
-    <w:rPr>
-      <w:rFonts w:cstheme="majorBidi" w:eastAsiaTheme="majorEastAsia"/>
-      <w:i/>
-      <w:iCs/>
-      <w:color w:themeColor="accent1" w:themeShade="BF" w:val="0F4761"/>
-    </w:rPr>
-  </w:style>
-  <w:style w:customStyle="1" w:styleId="Heading5Char" w:type="character">
-    <w:name w:val="Heading 5 Char"/>
-    <w:basedOn w:val="DefaultParagraphFont"/>
-    <w:link w:val="Heading5"/>
-    <w:uiPriority w:val="9"/>
-    <w:semiHidden/>
-    <w:rsid w:val="00A10FD9"/>
-    <w:rPr>
-      <w:rFonts w:cstheme="majorBidi" w:eastAsiaTheme="majorEastAsia"/>
-      <w:color w:themeColor="accent1" w:themeShade="BF" w:val="0F4761"/>
-    </w:rPr>
-  </w:style>
-  <w:style w:customStyle="1" w:styleId="Heading6Char" w:type="character">
-    <w:name w:val="Heading 6 Char"/>
-    <w:basedOn w:val="DefaultParagraphFont"/>
-    <w:link w:val="Heading6"/>
-    <w:uiPriority w:val="9"/>
-    <w:semiHidden/>
-    <w:rsid w:val="00A10FD9"/>
-    <w:rPr>
-      <w:rFonts w:cstheme="majorBidi" w:eastAsiaTheme="majorEastAsia"/>
-      <w:i/>
-      <w:iCs/>
-      <w:color w:themeColor="text1" w:themeTint="A6" w:val="595959"/>
-    </w:rPr>
-  </w:style>
-  <w:style w:customStyle="1" w:styleId="Heading7Char" w:type="character">
-    <w:name w:val="Heading 7 Char"/>
-    <w:basedOn w:val="DefaultParagraphFont"/>
-    <w:link w:val="Heading7"/>
-    <w:uiPriority w:val="9"/>
-    <w:semiHidden/>
-    <w:rsid w:val="00A10FD9"/>
-    <w:rPr>
-      <w:rFonts w:cstheme="majorBidi" w:eastAsiaTheme="majorEastAsia"/>
-      <w:color w:themeColor="text1" w:themeTint="A6" w:val="595959"/>
-    </w:rPr>
-  </w:style>
-  <w:style w:customStyle="1" w:styleId="Heading8Char" w:type="character">
-    <w:name w:val="Heading 8 Char"/>
-    <w:basedOn w:val="DefaultParagraphFont"/>
-    <w:link w:val="Heading8"/>
-    <w:uiPriority w:val="9"/>
-    <w:semiHidden/>
-    <w:rsid w:val="00A10FD9"/>
-    <w:rPr>
-      <w:rFonts w:cstheme="majorBidi" w:eastAsiaTheme="majorEastAsia"/>
-      <w:i/>
-      <w:iCs/>
-      <w:color w:themeColor="text1" w:themeTint="D8" w:val="272727"/>
-    </w:rPr>
-  </w:style>
-  <w:style w:customStyle="1" w:styleId="Heading9Char" w:type="character">
-    <w:name w:val="Heading 9 Char"/>
-    <w:basedOn w:val="DefaultParagraphFont"/>
-    <w:link w:val="Heading9"/>
-    <w:uiPriority w:val="9"/>
-    <w:semiHidden/>
-    <w:rsid w:val="00A10FD9"/>
-    <w:rPr>
-      <w:rFonts w:cstheme="majorBidi" w:eastAsiaTheme="majorEastAsia"/>
-      <w:color w:themeColor="text1" w:themeTint="D8" w:val="272727"/>
-    </w:rPr>
-  </w:style>
-  <w:style w:styleId="BlockText" w:type="paragraph">
-    <w:name w:val="Block Text"/>
-    <w:basedOn w:val="BodyText"/>
-    <w:next w:val="BodyText"/>
-    <w:uiPriority w:val="9"/>
-    <w:unhideWhenUsed/>
-    <w:qFormat/>
-    <w:pPr>
-      <w:spacing w:after="100" w:before="100"/>
-      <w:ind w:firstLine="0" w:left="480" w:right="480"/>
-    </w:pPr>
-  </w:style>
-  <w:style w:styleId="FootnoteText" w:type="paragraph">
-    <w:name w:val="Footnote Text"/>
-    <w:basedOn w:val="Normal"/>
-    <w:next w:val="FootnoteText"/>
-    <w:uiPriority w:val="9"/>
-    <w:unhideWhenUsed/>
-    <w:qFormat/>
-  </w:style>
-  <w:style w:styleId="FootnoteBlockText" w:type="paragraph">
-    <w:name w:val="Footnote Block Text"/>
-    <w:basedOn w:val="FootnoteText"/>
-    <w:next w:val="FootnoteText"/>
-    <w:uiPriority w:val="9"/>
-    <w:unhideWhenUsed/>
-    <w:qFormat/>
-    <w:pPr>
-      <w:spacing w:after="100" w:before="100"/>
-      <w:ind w:firstLine="0" w:left="480" w:right="480"/>
-    </w:pPr>
   </w:style>
   <w:style w:default="1" w:styleId="DefaultParagraphFont" w:type="character">
     <w:name w:val="Default Paragraph Font"/>
+    <w:uiPriority w:val="1"/>
     <w:semiHidden/>
     <w:unhideWhenUsed/>
   </w:style>
-  <w:style w:default="1" w:styleId="Table" w:type="table">
-    <w:name w:val="Table"/>
-    <w:basedOn w:val="TableNormal"/>
+  <w:style w:default="1" w:styleId="TableNormal" w:type="table">
+    <w:name w:val="Normal Table"/>
+    <w:uiPriority w:val="99"/>
     <w:semiHidden/>
     <w:unhideWhenUsed/>
-    <w:qFormat/>
     <w:tblPr>
       <w:tblInd w:type="dxa" w:w="0"/>
       <w:tblCellMar>
@@ -6296,112 +6375,322 @@
         <w:right w:type="dxa" w:w="108"/>
       </w:tblCellMar>
     </w:tblPr>
+  </w:style>
+  <w:style w:default="1" w:styleId="NoList" w:type="numbering">
+    <w:name w:val="No List"/>
+    <w:uiPriority w:val="99"/>
+    <w:semiHidden/>
+    <w:unhideWhenUsed/>
+  </w:style>
+  <w:style w:styleId="TableGrid" w:type="table">
+    <w:name w:val="Table Grid"/>
+    <w:basedOn w:val="TableNormal"/>
+    <w:uiPriority w:val="39"/>
+    <w:rsid w:val="00C87F08"/>
+    <w:pPr>
+      <w:spacing w:after="0" w:line="240" w:lineRule="auto"/>
+    </w:pPr>
+    <w:tblPr>
+      <w:tblBorders>
+        <w:top w:color="auto" w:space="0" w:sz="4" w:val="single"/>
+        <w:left w:color="auto" w:space="0" w:sz="4" w:val="single"/>
+        <w:bottom w:color="auto" w:space="0" w:sz="4" w:val="single"/>
+        <w:right w:color="auto" w:space="0" w:sz="4" w:val="single"/>
+        <w:insideH w:color="auto" w:space="0" w:sz="4" w:val="single"/>
+        <w:insideV w:color="auto" w:space="0" w:sz="4" w:val="single"/>
+      </w:tblBorders>
+    </w:tblPr>
+  </w:style>
+  <w:style w:styleId="ListParagraph" w:type="paragraph">
+    <w:name w:val="List Paragraph"/>
+    <w:basedOn w:val="Normal"/>
+    <w:uiPriority w:val="34"/>
+    <w:qFormat/>
+    <w:rsid w:val="00A0058F"/>
+    <w:pPr>
+      <w:ind w:left="720"/>
+      <w:contextualSpacing/>
+    </w:pPr>
+  </w:style>
+  <w:style w:customStyle="1" w:styleId="Heading1Char" w:type="character">
+    <w:name w:val="Heading 1 Char"/>
+    <w:basedOn w:val="DefaultParagraphFont"/>
+    <w:link w:val="Heading1"/>
+    <w:uiPriority w:val="9"/>
+    <w:rsid w:val="002500C5"/>
+    <w:rPr>
+      <w:rFonts w:asciiTheme="majorHAnsi" w:cstheme="majorBidi" w:eastAsiaTheme="majorEastAsia" w:hAnsiTheme="majorHAnsi"/>
+      <w:b/>
+      <w:color w:val="C00000"/>
+      <w:sz w:val="32"/>
+      <w:szCs w:val="32"/>
+    </w:rPr>
+  </w:style>
+  <w:style w:customStyle="1" w:styleId="Heading2Char" w:type="character">
+    <w:name w:val="Heading 2 Char"/>
+    <w:basedOn w:val="DefaultParagraphFont"/>
+    <w:link w:val="Heading2"/>
+    <w:uiPriority w:val="9"/>
+    <w:rsid w:val="002500C5"/>
+    <w:rPr>
+      <w:rFonts w:asciiTheme="majorHAnsi" w:cstheme="majorBidi" w:eastAsiaTheme="majorEastAsia" w:hAnsiTheme="majorHAnsi"/>
+      <w:b/>
+      <w:sz w:val="26"/>
+      <w:szCs w:val="26"/>
+    </w:rPr>
+  </w:style>
+  <w:style w:customStyle="1" w:styleId="Heading3Char" w:type="character">
+    <w:name w:val="Heading 3 Char"/>
+    <w:basedOn w:val="DefaultParagraphFont"/>
+    <w:link w:val="Heading3"/>
+    <w:uiPriority w:val="9"/>
+    <w:rsid w:val="002500C5"/>
+    <w:rPr>
+      <w:rFonts w:asciiTheme="majorHAnsi" w:cstheme="majorBidi" w:eastAsiaTheme="majorEastAsia" w:hAnsiTheme="majorHAnsi"/>
+      <w:b/>
+      <w:sz w:val="24"/>
+      <w:szCs w:val="24"/>
+    </w:rPr>
+  </w:style>
+  <w:style w:customStyle="1" w:styleId="Kiu2" w:type="table">
+    <w:name w:val="Kiểu2"/>
+    <w:basedOn w:val="TableNormal"/>
+    <w:uiPriority w:val="99"/>
+    <w:rsid w:val="00922652"/>
+    <w:pPr>
+      <w:spacing w:after="0" w:line="240" w:lineRule="auto"/>
+    </w:pPr>
+    <w:rPr>
+      <w:rFonts w:ascii="Times New Roman" w:eastAsiaTheme="minorEastAsia" w:hAnsi="Times New Roman"/>
+      <w:sz w:val="24"/>
+      <w:lang w:eastAsia="ja-JP" w:val="en-US"/>
+    </w:rPr>
+    <w:tblPr>
+      <w:tblBorders>
+        <w:top w:color="auto" w:space="0" w:sz="4" w:val="single"/>
+        <w:left w:color="auto" w:space="0" w:sz="4" w:val="single"/>
+        <w:bottom w:color="auto" w:space="0" w:sz="4" w:val="single"/>
+        <w:right w:color="auto" w:space="0" w:sz="4" w:val="single"/>
+        <w:insideH w:color="auto" w:space="0" w:sz="4" w:val="single"/>
+        <w:insideV w:color="auto" w:space="0" w:sz="4" w:val="single"/>
+      </w:tblBorders>
+    </w:tblPr>
+    <w:tcPr>
+      <w:vAlign w:val="center"/>
+    </w:tcPr>
     <w:tblStylePr w:type="firstRow">
+      <w:rPr>
+        <w:rFonts w:ascii="Times New Roman" w:hAnsi="Times New Roman"/>
+        <w:b w:val="0"/>
+        <w:i w:val="0"/>
+        <w:sz w:val="24"/>
+        <w:u w:val="none"/>
+      </w:rPr>
+      <w:tblPr/>
       <w:tcPr>
-        <w:tcBorders>
-          <w:bottom w:val="single"/>
-        </w:tcBorders>
-        <w:vAlign w:val="bottom"/>
+        <w:shd w:color="auto" w:fill="BDD6EE" w:themeFill="accent1" w:themeFillTint="66" w:val="clear"/>
       </w:tcPr>
     </w:tblStylePr>
   </w:style>
-  <w:style w:customStyle="1" w:styleId="DefinitionTerm" w:type="paragraph">
-    <w:name w:val="Definition Term"/>
+  <w:style w:styleId="Hyperlink" w:type="character">
+    <w:name w:val="Hyperlink"/>
+    <w:basedOn w:val="DefaultParagraphFont"/>
+    <w:uiPriority w:val="99"/>
+    <w:unhideWhenUsed/>
+    <w:rsid w:val="00922652"/>
+    <w:rPr>
+      <w:color w:themeColor="hyperlink" w:val="0563C1"/>
+      <w:u w:val="single"/>
+    </w:rPr>
+  </w:style>
+  <w:style w:customStyle="1" w:styleId="Heading4Char" w:type="character">
+    <w:name w:val="Heading 4 Char"/>
+    <w:basedOn w:val="DefaultParagraphFont"/>
+    <w:link w:val="Heading4"/>
+    <w:uiPriority w:val="9"/>
+    <w:rsid w:val="002500C5"/>
+    <w:rPr>
+      <w:rFonts w:asciiTheme="majorHAnsi" w:cstheme="majorBidi" w:eastAsiaTheme="majorEastAsia" w:hAnsiTheme="majorHAnsi"/>
+      <w:b/>
+      <w:i/>
+      <w:iCs/>
+    </w:rPr>
+  </w:style>
+  <w:style w:styleId="List" w:type="paragraph">
+    <w:name w:val="List"/>
     <w:basedOn w:val="Normal"/>
-    <w:next w:val="Definition"/>
+    <w:semiHidden/>
+    <w:rsid w:val="00011832"/>
+    <w:pPr>
+      <w:spacing w:after="120" w:line="240" w:lineRule="exact"/>
+      <w:ind w:hanging="630" w:left="630"/>
+    </w:pPr>
+    <w:rPr>
+      <w:rFonts w:ascii="Times New Roman" w:cs="Times New Roman" w:eastAsia="Times New Roman" w:hAnsi="Times New Roman"/>
+      <w:sz w:val="24"/>
+      <w:szCs w:val="20"/>
+      <w:lang w:val="en-US"/>
+    </w:rPr>
+  </w:style>
+  <w:style w:customStyle="1" w:styleId="Fig-Graphic" w:type="paragraph">
+    <w:name w:val="Fig-Graphic"/>
+    <w:basedOn w:val="Normal"/>
+    <w:next w:val="Normal"/>
+    <w:qFormat/>
+    <w:rsid w:val="00011832"/>
+    <w:pPr>
+      <w:widowControl w:val="0"/>
+      <w:suppressAutoHyphens/>
+      <w:autoSpaceDE w:val="0"/>
+      <w:autoSpaceDN w:val="0"/>
+      <w:adjustRightInd w:val="0"/>
+      <w:spacing w:after="80" w:before="180" w:line="240" w:lineRule="atLeast"/>
+      <w:ind w:left="480"/>
+      <w:textAlignment w:val="baseline"/>
+    </w:pPr>
+    <w:rPr>
+      <w:rFonts w:ascii="Segoe" w:cs="Segoe" w:eastAsiaTheme="minorEastAsia" w:hAnsi="Segoe"/>
+      <w:iCs/>
+      <w:color w:val="000000"/>
+      <w:sz w:val="18"/>
+      <w:szCs w:val="19"/>
+      <w:lang w:val="en-US"/>
+    </w:rPr>
+  </w:style>
+  <w:style w:customStyle="1" w:styleId="FigNum" w:type="character">
+    <w:name w:val="Fig Num"/>
+    <w:uiPriority w:val="8"/>
+    <w:rsid w:val="00011832"/>
+    <w:rPr>
+      <w:b/>
+      <w:bCs/>
+      <w:caps/>
+      <w:sz w:val="15"/>
+      <w:szCs w:val="15"/>
+    </w:rPr>
+  </w:style>
+  <w:style w:customStyle="1" w:styleId="TableTextsmall" w:type="paragraph">
+    <w:name w:val="Table Text small"/>
+    <w:basedOn w:val="Normal"/>
+    <w:rsid w:val="00F27669"/>
     <w:pPr>
       <w:keepNext/>
       <w:keepLines/>
-      <w:spacing w:after="0"/>
+      <w:spacing w:after="20" w:before="20" w:line="240" w:lineRule="exact"/>
+      <w:ind w:left="95"/>
     </w:pPr>
     <w:rPr>
-      <w:b/>
+      <w:rFonts w:ascii="Arial" w:cs="Times New Roman" w:eastAsia="Times New Roman" w:hAnsi="Arial"/>
+      <w:sz w:val="18"/>
+      <w:szCs w:val="18"/>
+      <w:lang w:val="en-US"/>
     </w:rPr>
   </w:style>
-  <w:style w:customStyle="1" w:styleId="Definition" w:type="paragraph">
-    <w:name w:val="Definition"/>
-    <w:basedOn w:val="Normal"/>
-  </w:style>
-  <w:style w:styleId="Caption" w:type="paragraph">
-    <w:name w:val="Caption"/>
-    <w:basedOn w:val="Normal"/>
-    <w:link w:val="BodyTextChar"/>
+  <w:style w:customStyle="1" w:styleId="TableHead" w:type="paragraph">
+    <w:name w:val="Table Head"/>
+    <w:basedOn w:val="Heading3"/>
+    <w:next w:val="Normal"/>
+    <w:rsid w:val="00F27669"/>
     <w:pPr>
-      <w:spacing w:after="120" w:before="0"/>
+      <w:spacing w:after="60" w:before="60" w:line="240" w:lineRule="exact"/>
+      <w:jc w:val="center"/>
+      <w:outlineLvl w:val="9"/>
     </w:pPr>
     <w:rPr>
-      <w:i/>
-    </w:rPr>
-  </w:style>
-  <w:style w:customStyle="1" w:styleId="TableCaption" w:type="paragraph">
-    <w:name w:val="Table Caption"/>
-    <w:basedOn w:val="Caption"/>
-    <w:pPr>
-      <w:keepNext/>
-    </w:pPr>
-  </w:style>
-  <w:style w:customStyle="1" w:styleId="ImageCaption" w:type="paragraph">
-    <w:name w:val="Image Caption"/>
-    <w:basedOn w:val="Caption"/>
-  </w:style>
-  <w:style w:customStyle="1" w:styleId="Figure" w:type="paragraph">
-    <w:name w:val="Figure"/>
-    <w:basedOn w:val="Normal"/>
-  </w:style>
-  <w:style w:customStyle="1" w:styleId="CaptionedFigure" w:type="paragraph">
-    <w:name w:val="Captioned Figure"/>
-    <w:basedOn w:val="Figure"/>
-    <w:pPr>
-      <w:keepNext/>
-    </w:pPr>
-  </w:style>
-  <w:style w:customStyle="1" w:styleId="BodyTextChar" w:type="character">
-    <w:name w:val="Body Text Char"/>
-    <w:basedOn w:val="DefaultParagraphFont"/>
-    <w:link w:val="BodyText"/>
-  </w:style>
-  <w:style w:customStyle="1" w:styleId="VerbatimChar" w:type="character">
-    <w:name w:val="Verbatim Char"/>
-    <w:basedOn w:val="BodyTextChar"/>
-    <w:rPr>
-      <w:rFonts w:ascii="Consolas" w:hAnsi="Consolas"/>
+      <w:rFonts w:ascii="Arial" w:cs="Times New Roman" w:eastAsia="Times New Roman" w:hAnsi="Arial"/>
       <w:sz w:val="22"/>
-    </w:rPr>
-  </w:style>
-  <w:style w:customStyle="1" w:styleId="SectionNumber" w:type="character">
-    <w:name w:val="Section Number"/>
-    <w:basedOn w:val="BodyTextChar"/>
-  </w:style>
-  <w:style w:styleId="FootnoteReference" w:type="character">
-    <w:name w:val="Footnote Reference"/>
-    <w:basedOn w:val="BodyTextChar"/>
-    <w:rPr>
-      <w:vertAlign w:val="superscript"/>
-    </w:rPr>
-  </w:style>
-  <w:style w:styleId="Hyperlink" w:type="character">
-    <w:name w:val="Hyperlink"/>
-    <w:basedOn w:val="BodyTextChar"/>
-    <w:rPr>
-      <w:color w:themeColor="accent1" w:val="4F81BD"/>
+      <w:szCs w:val="22"/>
+      <w:lang w:val="en-US"/>
     </w:rPr>
   </w:style>
   <w:style w:styleId="TOCHeading" w:type="paragraph">
     <w:name w:val="TOC Heading"/>
     <w:basedOn w:val="Heading1"/>
-    <w:next w:val="BodyText"/>
+    <w:next w:val="Normal"/>
     <w:uiPriority w:val="39"/>
     <w:unhideWhenUsed/>
     <w:qFormat/>
+    <w:rsid w:val="00E86F0B"/>
     <w:pPr>
-      <w:spacing w:before="240" w:line="259" w:lineRule="auto"/>
       <w:outlineLvl w:val="9"/>
     </w:pPr>
     <w:rPr>
-      <w:rFonts w:asciiTheme="majorHAnsi" w:cstheme="majorBidi" w:eastAsiaTheme="majorEastAsia" w:hAnsiTheme="majorHAnsi"/>
       <w:b w:val="0"/>
-      <w:bCs w:val="0"/>
-      <w:color w:themeColor="accent1" w:themeShade="BF" w:val="365F91"/>
+      <w:color w:themeColor="accent1" w:themeShade="BF" w:val="2E74B5"/>
+      <w:lang w:val="en-US"/>
+    </w:rPr>
+  </w:style>
+  <w:style w:styleId="TOC1" w:type="paragraph">
+    <w:name w:val="toc 1"/>
+    <w:basedOn w:val="Normal"/>
+    <w:next w:val="Normal"/>
+    <w:autoRedefine/>
+    <w:uiPriority w:val="39"/>
+    <w:unhideWhenUsed/>
+    <w:rsid w:val="00E86F0B"/>
+    <w:pPr>
+      <w:spacing w:after="100"/>
+    </w:pPr>
+  </w:style>
+  <w:style w:styleId="TOC2" w:type="paragraph">
+    <w:name w:val="toc 2"/>
+    <w:basedOn w:val="Normal"/>
+    <w:next w:val="Normal"/>
+    <w:autoRedefine/>
+    <w:uiPriority w:val="39"/>
+    <w:unhideWhenUsed/>
+    <w:rsid w:val="00E86F0B"/>
+    <w:pPr>
+      <w:spacing w:after="100"/>
+      <w:ind w:left="220"/>
+    </w:pPr>
+  </w:style>
+  <w:style w:styleId="TOC3" w:type="paragraph">
+    <w:name w:val="toc 3"/>
+    <w:basedOn w:val="Normal"/>
+    <w:next w:val="Normal"/>
+    <w:autoRedefine/>
+    <w:uiPriority w:val="39"/>
+    <w:unhideWhenUsed/>
+    <w:rsid w:val="00E86F0B"/>
+    <w:pPr>
+      <w:spacing w:after="100"/>
+      <w:ind w:left="440"/>
+    </w:pPr>
+  </w:style>
+  <w:style w:customStyle="1" w:styleId="Bang" w:type="paragraph">
+    <w:name w:val="Bang"/>
+    <w:basedOn w:val="Normal"/>
+    <w:autoRedefine/>
+    <w:rsid w:val="00C90AE2"/>
+    <w:pPr>
+      <w:spacing w:after="80" w:before="80" w:line="240" w:lineRule="auto"/>
+    </w:pPr>
+    <w:rPr>
+      <w:rFonts w:ascii="Tahoma" w:cs="Tahoma" w:eastAsia="Times New Roman" w:hAnsi="Tahoma"/>
+      <w:sz w:val="18"/>
+      <w:szCs w:val="18"/>
+      <w:lang w:val="en-US"/>
+    </w:rPr>
+  </w:style>
+  <w:style w:customStyle="1" w:styleId="HeadingLv1" w:type="paragraph">
+    <w:name w:val="Heading Lv1"/>
+    <w:basedOn w:val="Normal"/>
+    <w:autoRedefine/>
+    <w:rsid w:val="00C90AE2"/>
+    <w:pPr>
+      <w:widowControl w:val="0"/>
+      <w:spacing w:after="60" w:before="120" w:line="240" w:lineRule="auto"/>
+      <w:jc w:val="center"/>
+    </w:pPr>
+    <w:rPr>
+      <w:rFonts w:ascii="Tahoma" w:cs="Tahoma" w:eastAsia="Times New Roman" w:hAnsi="Tahoma"/>
+      <w:b/>
+      <w:snapToGrid w:val="0"/>
+      <w:color w:val="6E2500"/>
+      <w:sz w:val="20"/>
+      <w:szCs w:val="20"/>
+      <w:lang w:val="en-US"/>
     </w:rPr>
   </w:style>
   <w:style w:type="paragraph" w:customStyle="1" w:styleId="SourceCode">
@@ -6652,44 +6941,44 @@
         <a:sysClr val="window" lastClr="FFFFFF"/>
       </a:lt1>
       <a:dk2>
-        <a:srgbClr val="0E2841"/>
+        <a:srgbClr val="44546A"/>
       </a:dk2>
       <a:lt2>
-        <a:srgbClr val="E8E8E8"/>
+        <a:srgbClr val="E7E6E6"/>
       </a:lt2>
       <a:accent1>
-        <a:srgbClr val="156082"/>
+        <a:srgbClr val="5B9BD5"/>
       </a:accent1>
       <a:accent2>
-        <a:srgbClr val="E97132"/>
+        <a:srgbClr val="ED7D31"/>
       </a:accent2>
       <a:accent3>
-        <a:srgbClr val="196B24"/>
+        <a:srgbClr val="A5A5A5"/>
       </a:accent3>
       <a:accent4>
-        <a:srgbClr val="0F9ED5"/>
+        <a:srgbClr val="FFC000"/>
       </a:accent4>
       <a:accent5>
-        <a:srgbClr val="A02B93"/>
+        <a:srgbClr val="4472C4"/>
       </a:accent5>
       <a:accent6>
-        <a:srgbClr val="4EA72E"/>
+        <a:srgbClr val="70AD47"/>
       </a:accent6>
       <a:hlink>
-        <a:srgbClr val="467886"/>
+        <a:srgbClr val="0563C1"/>
       </a:hlink>
       <a:folHlink>
-        <a:srgbClr val="96607D"/>
+        <a:srgbClr val="954F72"/>
       </a:folHlink>
     </a:clrScheme>
     <a:fontScheme name="Office">
       <a:majorFont>
-        <a:latin typeface="Aptos Display" panose="02110004020202020204"/>
+        <a:latin typeface="Calibri Light" panose="020F0302020204030204"/>
         <a:ea typeface=""/>
         <a:cs typeface=""/>
-        <a:font script="Jpan" typeface="游ゴシック Light"/>
+        <a:font script="Jpan" typeface="ＭＳ ゴシック"/>
         <a:font script="Hang" typeface="맑은 고딕"/>
-        <a:font script="Hans" typeface="等线 Light"/>
+        <a:font script="Hans" typeface="宋体"/>
         <a:font script="Hant" typeface="新細明體"/>
         <a:font script="Arab" typeface="Times New Roman"/>
         <a:font script="Hebr" typeface="Times New Roman"/>
@@ -6717,31 +7006,14 @@
         <a:font script="Viet" typeface="Times New Roman"/>
         <a:font script="Uigh" typeface="Microsoft Uighur"/>
         <a:font script="Geor" typeface="Sylfaen"/>
-        <a:font script="Armn" typeface="Arial"/>
-        <a:font script="Bugi" typeface="Leelawadee UI"/>
-        <a:font script="Bopo" typeface="Microsoft JhengHei"/>
-        <a:font script="Java" typeface="Javanese Text"/>
-        <a:font script="Lisu" typeface="Segoe UI"/>
-        <a:font script="Mymr" typeface="Myanmar Text"/>
-        <a:font script="Nkoo" typeface="Ebrima"/>
-        <a:font script="Olck" typeface="Nirmala UI"/>
-        <a:font script="Osma" typeface="Ebrima"/>
-        <a:font script="Phag" typeface="Phagspa"/>
-        <a:font script="Syrn" typeface="Estrangelo Edessa"/>
-        <a:font script="Syrj" typeface="Estrangelo Edessa"/>
-        <a:font script="Syre" typeface="Estrangelo Edessa"/>
-        <a:font script="Sora" typeface="Nirmala UI"/>
-        <a:font script="Tale" typeface="Microsoft Tai Le"/>
-        <a:font script="Talu" typeface="Microsoft New Tai Lue"/>
-        <a:font script="Tfng" typeface="Ebrima"/>
       </a:majorFont>
       <a:minorFont>
-        <a:latin typeface="Aptos" panose="02110004020202020204"/>
+        <a:latin typeface="Calibri" panose="020F0502020204030204"/>
         <a:ea typeface=""/>
         <a:cs typeface=""/>
-        <a:font script="Jpan" typeface="游明朝"/>
+        <a:font script="Jpan" typeface="ＭＳ 明朝"/>
         <a:font script="Hang" typeface="맑은 고딕"/>
-        <a:font script="Hans" typeface="等线"/>
+        <a:font script="Hans" typeface="宋体"/>
         <a:font script="Hant" typeface="新細明體"/>
         <a:font script="Arab" typeface="Arial"/>
         <a:font script="Hebr" typeface="Arial"/>
@@ -6769,23 +7041,6 @@
         <a:font script="Viet" typeface="Arial"/>
         <a:font script="Uigh" typeface="Microsoft Uighur"/>
         <a:font script="Geor" typeface="Sylfaen"/>
-        <a:font script="Armn" typeface="Arial"/>
-        <a:font script="Bugi" typeface="Leelawadee UI"/>
-        <a:font script="Bopo" typeface="Microsoft JhengHei"/>
-        <a:font script="Java" typeface="Javanese Text"/>
-        <a:font script="Lisu" typeface="Segoe UI"/>
-        <a:font script="Mymr" typeface="Myanmar Text"/>
-        <a:font script="Nkoo" typeface="Ebrima"/>
-        <a:font script="Olck" typeface="Nirmala UI"/>
-        <a:font script="Osma" typeface="Ebrima"/>
-        <a:font script="Phag" typeface="Phagspa"/>
-        <a:font script="Syrn" typeface="Estrangelo Edessa"/>
-        <a:font script="Syrj" typeface="Estrangelo Edessa"/>
-        <a:font script="Syre" typeface="Estrangelo Edessa"/>
-        <a:font script="Sora" typeface="Nirmala UI"/>
-        <a:font script="Tale" typeface="Microsoft Tai Le"/>
-        <a:font script="Talu" typeface="Microsoft New Tai Lue"/>
-        <a:font script="Tfng" typeface="Ebrima"/>
       </a:minorFont>
     </a:fontScheme>
     <a:fmtScheme name="Office">
@@ -6930,7 +7185,7 @@
   <a:extraClrSchemeLst/>
   <a:extLst>
     <a:ext uri="{05A4C25C-085E-4340-85A3-A5531E510DB2}">
-      <thm15:themeFamily xmlns:thm15="http://schemas.microsoft.com/office/thememl/2012/main" name="Office Theme" id="{2E142A2C-CD16-42D6-873A-C26D2A0506FA}" vid="{1BDDFF52-6CD6-40A5-AB3C-68EB2F1E4D0A}"/>
+      <thm15:themeFamily xmlns:thm15="http://schemas.microsoft.com/office/thememl/2012/main" name="Office Theme" id="{62F939B6-93AF-4DB8-9C6B-D6C7DFDC589F}" vid="{4A3C46E8-61CC-4603-A589-7422A47A8E4A}"/>
     </a:ext>
   </a:extLst>
 </a:theme>

</xml_diff>

<commit_message>
Add build-docx.py script with docxcompose for proper template merging
</commit_message>
<xml_diff>
--- a/docs/capstone/docx/Report1_Project-Introduction.docx
+++ b/docs/capstone/docx/Report1_Project-Introduction.docx
@@ -1,8 +1,8 @@
 
 <file path=word/document.xml><?xml version="1.0" encoding="utf-8"?>
-<w:document xmlns:w="http://schemas.openxmlformats.org/wordprocessingml/2006/main" xmlns:m="http://schemas.openxmlformats.org/officeDocument/2006/math" xmlns:r="http://schemas.openxmlformats.org/officeDocument/2006/relationships" xmlns:o="urn:schemas-microsoft-com:office:office" xmlns:v="urn:schemas-microsoft-com:vml" xmlns:w10="urn:schemas-microsoft-com:office:word" xmlns:a="http://schemas.openxmlformats.org/drawingml/2006/main" xmlns:pic="http://schemas.openxmlformats.org/drawingml/2006/picture" xmlns:wp="http://schemas.openxmlformats.org/drawingml/2006/wordprocessingDrawing">
+<w:document xmlns:wpc="http://schemas.microsoft.com/office/word/2010/wordprocessingCanvas" xmlns:cx="http://schemas.microsoft.com/office/drawing/2014/chartex" xmlns:cx1="http://schemas.microsoft.com/office/drawing/2015/9/8/chartex" xmlns:cx2="http://schemas.microsoft.com/office/drawing/2015/10/21/chartex" xmlns:cx3="http://schemas.microsoft.com/office/drawing/2016/5/9/chartex" xmlns:cx4="http://schemas.microsoft.com/office/drawing/2016/5/10/chartex" xmlns:cx5="http://schemas.microsoft.com/office/drawing/2016/5/11/chartex" xmlns:cx6="http://schemas.microsoft.com/office/drawing/2016/5/12/chartex" xmlns:cx7="http://schemas.microsoft.com/office/drawing/2016/5/13/chartex" xmlns:cx8="http://schemas.microsoft.com/office/drawing/2016/5/14/chartex" xmlns:mc="http://schemas.openxmlformats.org/markup-compatibility/2006" xmlns:aink="http://schemas.microsoft.com/office/drawing/2016/ink" xmlns:am3d="http://schemas.microsoft.com/office/drawing/2017/model3d" xmlns:o="urn:schemas-microsoft-com:office:office" xmlns:r="http://schemas.openxmlformats.org/officeDocument/2006/relationships" xmlns:m="http://schemas.openxmlformats.org/officeDocument/2006/math" xmlns:v="urn:schemas-microsoft-com:vml" xmlns:wp14="http://schemas.microsoft.com/office/word/2010/wordprocessingDrawing" xmlns:wp="http://schemas.openxmlformats.org/drawingml/2006/wordprocessingDrawing" xmlns:w10="urn:schemas-microsoft-com:office:word" xmlns:w="http://schemas.openxmlformats.org/wordprocessingml/2006/main" xmlns:w14="http://schemas.microsoft.com/office/word/2010/wordml" xmlns:w15="http://schemas.microsoft.com/office/word/2012/wordml" xmlns:w16cex="http://schemas.microsoft.com/office/word/2018/wordml/cex" xmlns:w16cid="http://schemas.microsoft.com/office/word/2016/wordml/cid" xmlns:w16="http://schemas.microsoft.com/office/word/2018/wordml" xmlns:w16sdtdh="http://schemas.microsoft.com/office/word/2020/wordml/sdtdatahash" xmlns:w16se="http://schemas.microsoft.com/office/word/2015/wordml/symex" xmlns:wpg="http://schemas.microsoft.com/office/word/2010/wordprocessingGroup" xmlns:wpi="http://schemas.microsoft.com/office/word/2010/wordprocessingInk" xmlns:wne="http://schemas.microsoft.com/office/word/2006/wordml" xmlns:wps="http://schemas.microsoft.com/office/word/2010/wordprocessingShape" mc:Ignorable="w14 w15 w16se w16cid w16 w16cex w16sdtdh wp14">
   <w:body>
-    <w:bookmarkStart w:id="18" w:name="report-1-project-introduction"/>
+    <w:bookmarkStart w:id="0" w:name="report-1-project-introduction"/>
     <w:p>
       <w:pPr>
         <w:pStyle w:val="Heading1"/>
@@ -11,7 +11,7 @@
         <w:t xml:space="preserve">Report 1 – Project Introduction</w:t>
       </w:r>
     </w:p>
-    <w:bookmarkStart w:id="16" w:name="Xa88f94b69c22580cc00c86125c5952da3cdbc71"/>
+    <w:bookmarkStart w:id="1" w:name="Xa88f94b69c22580cc00c86125c5952da3cdbc71"/>
     <w:p>
       <w:pPr>
         <w:pStyle w:val="Heading2"/>
@@ -40,8 +40,8 @@
         <w:t xml:space="preserve">– Hanoi, January 2026 –</w:t>
       </w:r>
     </w:p>
-    <w:bookmarkEnd w:id="16"/>
-    <w:bookmarkStart w:id="17" w:name="table-of-contents"/>
+    <w:bookmarkEnd w:id="0"/>
+    <w:bookmarkStart w:id="2" w:name="table-of-contents"/>
     <w:p>
       <w:pPr>
         <w:pStyle w:val="Heading2"/>
@@ -55,7 +55,7 @@
         <w:pStyle w:val="Compact"/>
         <w:numPr>
           <w:ilvl w:val="0"/>
-          <w:numId w:val="1001"/>
+          <w:numId w:val="2"/>
         </w:numPr>
       </w:pPr>
       <w:r>
@@ -67,7 +67,7 @@
         <w:pStyle w:val="Compact"/>
         <w:numPr>
           <w:ilvl w:val="0"/>
-          <w:numId w:val="1001"/>
+          <w:numId w:val="2"/>
         </w:numPr>
       </w:pPr>
     </w:p>
@@ -76,7 +76,7 @@
         <w:pStyle w:val="Compact"/>
         <w:numPr>
           <w:ilvl w:val="1"/>
-          <w:numId w:val="1002"/>
+          <w:numId w:val="4"/>
         </w:numPr>
       </w:pPr>
       <w:r>
@@ -88,7 +88,7 @@
         <w:pStyle w:val="Compact"/>
         <w:numPr>
           <w:ilvl w:val="1"/>
-          <w:numId w:val="1003"/>
+          <w:numId w:val="5"/>
         </w:numPr>
       </w:pPr>
     </w:p>
@@ -97,7 +97,7 @@
         <w:pStyle w:val="Compact"/>
         <w:numPr>
           <w:ilvl w:val="2"/>
-          <w:numId w:val="1004"/>
+          <w:numId w:val="6"/>
         </w:numPr>
       </w:pPr>
       <w:r>
@@ -109,7 +109,7 @@
         <w:pStyle w:val="Compact"/>
         <w:numPr>
           <w:ilvl w:val="2"/>
-          <w:numId w:val="1005"/>
+          <w:numId w:val="7"/>
         </w:numPr>
       </w:pPr>
       <w:r>
@@ -121,7 +121,7 @@
         <w:pStyle w:val="Compact"/>
         <w:numPr>
           <w:ilvl w:val="2"/>
-          <w:numId w:val="1005"/>
+          <w:numId w:val="7"/>
         </w:numPr>
       </w:pPr>
       <w:r>
@@ -133,7 +133,7 @@
         <w:pStyle w:val="Compact"/>
         <w:numPr>
           <w:ilvl w:val="1"/>
-          <w:numId w:val="1003"/>
+          <w:numId w:val="5"/>
         </w:numPr>
       </w:pPr>
     </w:p>
@@ -142,7 +142,7 @@
         <w:pStyle w:val="Compact"/>
         <w:numPr>
           <w:ilvl w:val="2"/>
-          <w:numId w:val="1006"/>
+          <w:numId w:val="8"/>
         </w:numPr>
       </w:pPr>
       <w:r>
@@ -154,7 +154,7 @@
         <w:pStyle w:val="Compact"/>
         <w:numPr>
           <w:ilvl w:val="1"/>
-          <w:numId w:val="1003"/>
+          <w:numId w:val="5"/>
         </w:numPr>
       </w:pPr>
     </w:p>
@@ -163,7 +163,7 @@
         <w:pStyle w:val="Compact"/>
         <w:numPr>
           <w:ilvl w:val="2"/>
-          <w:numId w:val="1007"/>
+          <w:numId w:val="9"/>
         </w:numPr>
       </w:pPr>
       <w:r>
@@ -175,7 +175,7 @@
         <w:pStyle w:val="Compact"/>
         <w:numPr>
           <w:ilvl w:val="2"/>
-          <w:numId w:val="1008"/>
+          <w:numId w:val="10"/>
         </w:numPr>
       </w:pPr>
       <w:r>
@@ -187,7 +187,7 @@
         <w:pStyle w:val="Compact"/>
         <w:numPr>
           <w:ilvl w:val="2"/>
-          <w:numId w:val="1008"/>
+          <w:numId w:val="10"/>
         </w:numPr>
       </w:pPr>
       <w:r>
@@ -199,7 +199,7 @@
         <w:pStyle w:val="Compact"/>
         <w:numPr>
           <w:ilvl w:val="2"/>
-          <w:numId w:val="1008"/>
+          <w:numId w:val="10"/>
         </w:numPr>
       </w:pPr>
       <w:r>
@@ -211,7 +211,7 @@
         <w:pStyle w:val="Compact"/>
         <w:numPr>
           <w:ilvl w:val="2"/>
-          <w:numId w:val="1008"/>
+          <w:numId w:val="10"/>
         </w:numPr>
       </w:pPr>
       <w:r>
@@ -223,7 +223,7 @@
         <w:pStyle w:val="Compact"/>
         <w:numPr>
           <w:ilvl w:val="2"/>
-          <w:numId w:val="1008"/>
+          <w:numId w:val="10"/>
         </w:numPr>
       </w:pPr>
       <w:r>
@@ -235,7 +235,7 @@
         <w:pStyle w:val="Compact"/>
         <w:numPr>
           <w:ilvl w:val="1"/>
-          <w:numId w:val="1003"/>
+          <w:numId w:val="5"/>
         </w:numPr>
       </w:pPr>
     </w:p>
@@ -244,7 +244,7 @@
         <w:pStyle w:val="Compact"/>
         <w:numPr>
           <w:ilvl w:val="2"/>
-          <w:numId w:val="1009"/>
+          <w:numId w:val="11"/>
         </w:numPr>
       </w:pPr>
       <w:r>
@@ -256,7 +256,7 @@
         <w:pStyle w:val="Compact"/>
         <w:numPr>
           <w:ilvl w:val="1"/>
-          <w:numId w:val="1003"/>
+          <w:numId w:val="5"/>
         </w:numPr>
       </w:pPr>
     </w:p>
@@ -265,7 +265,7 @@
         <w:pStyle w:val="Compact"/>
         <w:numPr>
           <w:ilvl w:val="2"/>
-          <w:numId w:val="1010"/>
+          <w:numId w:val="12"/>
         </w:numPr>
       </w:pPr>
       <w:r>
@@ -277,7 +277,7 @@
         <w:pStyle w:val="Compact"/>
         <w:numPr>
           <w:ilvl w:val="1"/>
-          <w:numId w:val="1003"/>
+          <w:numId w:val="5"/>
         </w:numPr>
       </w:pPr>
     </w:p>
@@ -286,7 +286,7 @@
         <w:pStyle w:val="Compact"/>
         <w:numPr>
           <w:ilvl w:val="2"/>
-          <w:numId w:val="1011"/>
+          <w:numId w:val="13"/>
         </w:numPr>
       </w:pPr>
       <w:r>
@@ -298,7 +298,7 @@
         <w:pStyle w:val="Compact"/>
         <w:numPr>
           <w:ilvl w:val="2"/>
-          <w:numId w:val="1012"/>
+          <w:numId w:val="14"/>
         </w:numPr>
       </w:pPr>
       <w:r>
@@ -310,7 +310,7 @@
         <w:pStyle w:val="Compact"/>
         <w:numPr>
           <w:ilvl w:val="2"/>
-          <w:numId w:val="1012"/>
+          <w:numId w:val="14"/>
         </w:numPr>
       </w:pPr>
       <w:r>
@@ -324,9 +324,9 @@
         </w:pict>
       </w:r>
     </w:p>
-    <w:bookmarkEnd w:id="17"/>
-    <w:bookmarkEnd w:id="18"/>
-    <w:bookmarkStart w:id="19" w:name="i.-record-of-changes"/>
+    <w:bookmarkEnd w:id="1"/>
+    <w:bookmarkEnd w:id="2"/>
+    <w:bookmarkStart w:id="3" w:name="i.-record-of-changes"/>
     <w:p>
       <w:pPr>
         <w:pStyle w:val="Heading1"/>
@@ -526,8 +526,8 @@
         </w:pict>
       </w:r>
     </w:p>
-    <w:bookmarkEnd w:id="19"/>
-    <w:bookmarkStart w:id="37" w:name="ii.-project-introduction"/>
+    <w:bookmarkEnd w:id="3"/>
+    <w:bookmarkStart w:id="4" w:name="ii.-project-introduction"/>
     <w:p>
       <w:pPr>
         <w:pStyle w:val="Heading1"/>
@@ -536,7 +536,7 @@
         <w:t xml:space="preserve">II. Project Introduction</w:t>
       </w:r>
     </w:p>
-    <w:bookmarkStart w:id="22" w:name="overview"/>
+    <w:bookmarkStart w:id="5" w:name="overview"/>
     <w:p>
       <w:pPr>
         <w:pStyle w:val="Heading2"/>
@@ -545,7 +545,7 @@
         <w:t xml:space="preserve">1. Overview</w:t>
       </w:r>
     </w:p>
-    <w:bookmarkStart w:id="20" w:name="project-information"/>
+    <w:bookmarkStart w:id="6" w:name="project-information"/>
     <w:p>
       <w:pPr>
         <w:pStyle w:val="Heading3"/>
@@ -559,7 +559,7 @@
         <w:pStyle w:val="Compact"/>
         <w:numPr>
           <w:ilvl w:val="0"/>
-          <w:numId w:val="1013"/>
+          <w:numId w:val="15"/>
         </w:numPr>
       </w:pPr>
       <w:r>
@@ -581,7 +581,7 @@
         <w:pStyle w:val="Compact"/>
         <w:numPr>
           <w:ilvl w:val="0"/>
-          <w:numId w:val="1013"/>
+          <w:numId w:val="15"/>
         </w:numPr>
       </w:pPr>
       <w:r>
@@ -603,7 +603,7 @@
         <w:pStyle w:val="Compact"/>
         <w:numPr>
           <w:ilvl w:val="0"/>
-          <w:numId w:val="1013"/>
+          <w:numId w:val="15"/>
         </w:numPr>
       </w:pPr>
       <w:r>
@@ -625,7 +625,7 @@
         <w:pStyle w:val="Compact"/>
         <w:numPr>
           <w:ilvl w:val="0"/>
-          <w:numId w:val="1013"/>
+          <w:numId w:val="15"/>
         </w:numPr>
       </w:pPr>
       <w:r>
@@ -647,7 +647,7 @@
         <w:pStyle w:val="Compact"/>
         <w:numPr>
           <w:ilvl w:val="0"/>
-          <w:numId w:val="1013"/>
+          <w:numId w:val="15"/>
         </w:numPr>
       </w:pPr>
       <w:r>
@@ -669,7 +669,7 @@
         <w:pStyle w:val="Compact"/>
         <w:numPr>
           <w:ilvl w:val="0"/>
-          <w:numId w:val="1013"/>
+          <w:numId w:val="15"/>
         </w:numPr>
       </w:pPr>
       <w:r>
@@ -686,8 +686,8 @@
         <w:t xml:space="preserve">01/01/2026 – 30/04/2026</w:t>
       </w:r>
     </w:p>
-    <w:bookmarkEnd w:id="20"/>
-    <w:bookmarkStart w:id="21" w:name="project-team"/>
+    <w:bookmarkEnd w:id="4"/>
+    <w:bookmarkStart w:id="7" w:name="project-team"/>
     <w:p>
       <w:pPr>
         <w:pStyle w:val="Heading3"/>
@@ -1036,9 +1036,9 @@
         </w:pict>
       </w:r>
     </w:p>
-    <w:bookmarkEnd w:id="21"/>
-    <w:bookmarkEnd w:id="22"/>
-    <w:bookmarkStart w:id="23" w:name="product-background"/>
+    <w:bookmarkEnd w:id="5"/>
+    <w:bookmarkEnd w:id="6"/>
+    <w:bookmarkStart w:id="8" w:name="product-background"/>
     <w:p>
       <w:pPr>
         <w:pStyle w:val="Heading2"/>
@@ -1072,7 +1072,7 @@
         <w:pStyle w:val="Compact"/>
         <w:numPr>
           <w:ilvl w:val="0"/>
-          <w:numId w:val="1014"/>
+          <w:numId w:val="16"/>
         </w:numPr>
       </w:pPr>
       <w:r>
@@ -1084,7 +1084,7 @@
         <w:pStyle w:val="Compact"/>
         <w:numPr>
           <w:ilvl w:val="0"/>
-          <w:numId w:val="1014"/>
+          <w:numId w:val="16"/>
         </w:numPr>
       </w:pPr>
       <w:r>
@@ -1096,7 +1096,7 @@
         <w:pStyle w:val="Compact"/>
         <w:numPr>
           <w:ilvl w:val="0"/>
-          <w:numId w:val="1014"/>
+          <w:numId w:val="16"/>
         </w:numPr>
       </w:pPr>
       <w:r>
@@ -1108,7 +1108,7 @@
         <w:pStyle w:val="Compact"/>
         <w:numPr>
           <w:ilvl w:val="1"/>
-          <w:numId w:val="1015"/>
+          <w:numId w:val="17"/>
         </w:numPr>
       </w:pPr>
       <w:r>
@@ -1120,7 +1120,7 @@
         <w:pStyle w:val="Compact"/>
         <w:numPr>
           <w:ilvl w:val="1"/>
-          <w:numId w:val="1015"/>
+          <w:numId w:val="17"/>
         </w:numPr>
       </w:pPr>
       <w:r>
@@ -1132,7 +1132,7 @@
         <w:pStyle w:val="Compact"/>
         <w:numPr>
           <w:ilvl w:val="1"/>
-          <w:numId w:val="1015"/>
+          <w:numId w:val="17"/>
         </w:numPr>
       </w:pPr>
       <w:r>
@@ -1411,7 +1411,7 @@
         <w:pStyle w:val="Compact"/>
         <w:numPr>
           <w:ilvl w:val="0"/>
-          <w:numId w:val="1016"/>
+          <w:numId w:val="18"/>
         </w:numPr>
       </w:pPr>
       <w:r>
@@ -1441,7 +1441,7 @@
         <w:pStyle w:val="Compact"/>
         <w:numPr>
           <w:ilvl w:val="0"/>
-          <w:numId w:val="1016"/>
+          <w:numId w:val="18"/>
         </w:numPr>
       </w:pPr>
       <w:r>
@@ -1453,7 +1453,7 @@
         <w:pStyle w:val="Compact"/>
         <w:numPr>
           <w:ilvl w:val="0"/>
-          <w:numId w:val="1016"/>
+          <w:numId w:val="18"/>
         </w:numPr>
       </w:pPr>
       <w:r>
@@ -1467,8 +1467,8 @@
         </w:pict>
       </w:r>
     </w:p>
-    <w:bookmarkEnd w:id="23"/>
-    <w:bookmarkStart w:id="30" w:name="existing-systems"/>
+    <w:bookmarkEnd w:id="7"/>
+    <w:bookmarkStart w:id="9" w:name="existing-systems"/>
     <w:p>
       <w:pPr>
         <w:pStyle w:val="Heading2"/>
@@ -1490,7 +1490,7 @@
         <w:pStyle w:val="Compact"/>
         <w:numPr>
           <w:ilvl w:val="0"/>
-          <w:numId w:val="1017"/>
+          <w:numId w:val="19"/>
         </w:numPr>
       </w:pPr>
       <w:r>
@@ -1512,7 +1512,7 @@
         <w:pStyle w:val="Compact"/>
         <w:numPr>
           <w:ilvl w:val="0"/>
-          <w:numId w:val="1017"/>
+          <w:numId w:val="19"/>
         </w:numPr>
       </w:pPr>
       <w:r>
@@ -1534,7 +1534,7 @@
         <w:pStyle w:val="Compact"/>
         <w:numPr>
           <w:ilvl w:val="0"/>
-          <w:numId w:val="1017"/>
+          <w:numId w:val="19"/>
         </w:numPr>
       </w:pPr>
       <w:r>
@@ -1556,7 +1556,7 @@
         <w:pStyle w:val="Compact"/>
         <w:numPr>
           <w:ilvl w:val="0"/>
-          <w:numId w:val="1017"/>
+          <w:numId w:val="19"/>
         </w:numPr>
       </w:pPr>
       <w:r>
@@ -1578,7 +1578,7 @@
         <w:pStyle w:val="Compact"/>
         <w:numPr>
           <w:ilvl w:val="0"/>
-          <w:numId w:val="1017"/>
+          <w:numId w:val="19"/>
         </w:numPr>
       </w:pPr>
       <w:r>
@@ -1595,7 +1595,7 @@
         <w:t xml:space="preserve">Bám sát format và rubric chính thức</w:t>
       </w:r>
     </w:p>
-    <w:bookmarkStart w:id="24" w:name="traditional-vstep-preparation-methods"/>
+    <w:bookmarkStart w:id="10" w:name="traditional-vstep-preparation-methods"/>
     <w:p>
       <w:pPr>
         <w:pStyle w:val="Heading3"/>
@@ -1742,8 +1742,8 @@
         </w:tc>
       </w:tr>
     </w:tbl>
-    <w:bookmarkEnd w:id="24"/>
-    <w:bookmarkStart w:id="25" w:name="general-english-learning-applications"/>
+    <w:bookmarkEnd w:id="8"/>
+    <w:bookmarkStart w:id="11" w:name="general-english-learning-applications"/>
     <w:p>
       <w:pPr>
         <w:pStyle w:val="Heading3"/>
@@ -1857,8 +1857,8 @@
         </w:tc>
       </w:tr>
     </w:tbl>
-    <w:bookmarkEnd w:id="25"/>
-    <w:bookmarkStart w:id="26" w:name="vstep-mock-test-platforms"/>
+    <w:bookmarkEnd w:id="9"/>
+    <w:bookmarkStart w:id="12" w:name="vstep-mock-test-platforms"/>
     <w:p>
       <w:pPr>
         <w:pStyle w:val="Heading3"/>
@@ -1996,8 +1996,8 @@
         </w:tc>
       </w:tr>
     </w:tbl>
-    <w:bookmarkEnd w:id="26"/>
-    <w:bookmarkStart w:id="27" w:name="ai-writing-speaking-platforms"/>
+    <w:bookmarkEnd w:id="10"/>
+    <w:bookmarkStart w:id="13" w:name="ai-writing-speaking-platforms"/>
     <w:p>
       <w:pPr>
         <w:pStyle w:val="Heading3"/>
@@ -2132,8 +2132,8 @@
         </w:tc>
       </w:tr>
     </w:tbl>
-    <w:bookmarkEnd w:id="27"/>
-    <w:bookmarkStart w:id="28" w:name="X78a8d469cc4dfe95b2ee2896630e4445c1cd4b3"/>
+    <w:bookmarkEnd w:id="11"/>
+    <w:bookmarkStart w:id="14" w:name="X78a8d469cc4dfe95b2ee2896630e4445c1cd4b3"/>
     <w:p>
       <w:pPr>
         <w:pStyle w:val="Heading3"/>
@@ -2268,8 +2268,8 @@
         </w:tc>
       </w:tr>
     </w:tbl>
-    <w:bookmarkEnd w:id="28"/>
-    <w:bookmarkStart w:id="29" w:name="comparative-analysis-summary"/>
+    <w:bookmarkEnd w:id="12"/>
+    <w:bookmarkStart w:id="15" w:name="comparative-analysis-summary"/>
     <w:p>
       <w:pPr>
         <w:pStyle w:val="Heading3"/>
@@ -2876,9 +2876,9 @@
         </w:pict>
       </w:r>
     </w:p>
-    <w:bookmarkEnd w:id="29"/>
-    <w:bookmarkEnd w:id="30"/>
-    <w:bookmarkStart w:id="31" w:name="business-opportunity"/>
+    <w:bookmarkEnd w:id="13"/>
+    <w:bookmarkEnd w:id="14"/>
+    <w:bookmarkStart w:id="16" w:name="business-opportunity"/>
     <w:p>
       <w:pPr>
         <w:pStyle w:val="Heading2"/>
@@ -3488,7 +3488,7 @@
         <w:pStyle w:val="Compact"/>
         <w:numPr>
           <w:ilvl w:val="0"/>
-          <w:numId w:val="1018"/>
+          <w:numId w:val="20"/>
         </w:numPr>
       </w:pPr>
       <w:r>
@@ -3500,7 +3500,7 @@
         <w:pStyle w:val="Compact"/>
         <w:numPr>
           <w:ilvl w:val="0"/>
-          <w:numId w:val="1018"/>
+          <w:numId w:val="20"/>
         </w:numPr>
       </w:pPr>
       <w:r>
@@ -3667,7 +3667,7 @@
         <w:pStyle w:val="Compact"/>
         <w:numPr>
           <w:ilvl w:val="0"/>
-          <w:numId w:val="1019"/>
+          <w:numId w:val="21"/>
         </w:numPr>
       </w:pPr>
       <w:r>
@@ -3679,7 +3679,7 @@
         <w:pStyle w:val="Compact"/>
         <w:numPr>
           <w:ilvl w:val="0"/>
-          <w:numId w:val="1019"/>
+          <w:numId w:val="21"/>
         </w:numPr>
       </w:pPr>
       <w:r>
@@ -3693,8 +3693,8 @@
         </w:pict>
       </w:r>
     </w:p>
-    <w:bookmarkEnd w:id="31"/>
-    <w:bookmarkStart w:id="32" w:name="software-product-vision"/>
+    <w:bookmarkEnd w:id="15"/>
+    <w:bookmarkStart w:id="17" w:name="software-product-vision"/>
     <w:p>
       <w:pPr>
         <w:pStyle w:val="Heading2"/>
@@ -3998,7 +3998,7 @@
         <w:pStyle w:val="Compact"/>
         <w:numPr>
           <w:ilvl w:val="0"/>
-          <w:numId w:val="1020"/>
+          <w:numId w:val="22"/>
         </w:numPr>
       </w:pPr>
       <w:r>
@@ -4014,7 +4014,7 @@
         <w:pStyle w:val="Compact"/>
         <w:numPr>
           <w:ilvl w:val="1"/>
-          <w:numId w:val="1021"/>
+          <w:numId w:val="23"/>
         </w:numPr>
       </w:pPr>
       <w:r>
@@ -4026,7 +4026,7 @@
         <w:pStyle w:val="Compact"/>
         <w:numPr>
           <w:ilvl w:val="1"/>
-          <w:numId w:val="1021"/>
+          <w:numId w:val="23"/>
         </w:numPr>
       </w:pPr>
       <w:r>
@@ -4038,7 +4038,7 @@
         <w:pStyle w:val="Compact"/>
         <w:numPr>
           <w:ilvl w:val="1"/>
-          <w:numId w:val="1021"/>
+          <w:numId w:val="23"/>
         </w:numPr>
       </w:pPr>
       <w:r>
@@ -4050,7 +4050,7 @@
         <w:pStyle w:val="Compact"/>
         <w:numPr>
           <w:ilvl w:val="1"/>
-          <w:numId w:val="1021"/>
+          <w:numId w:val="23"/>
         </w:numPr>
       </w:pPr>
       <w:r>
@@ -4062,7 +4062,7 @@
         <w:pStyle w:val="Compact"/>
         <w:numPr>
           <w:ilvl w:val="0"/>
-          <w:numId w:val="1020"/>
+          <w:numId w:val="22"/>
         </w:numPr>
       </w:pPr>
       <w:r>
@@ -4078,7 +4078,7 @@
         <w:pStyle w:val="Compact"/>
         <w:numPr>
           <w:ilvl w:val="1"/>
-          <w:numId w:val="1022"/>
+          <w:numId w:val="24"/>
         </w:numPr>
       </w:pPr>
       <w:r>
@@ -4090,7 +4090,7 @@
         <w:pStyle w:val="Compact"/>
         <w:numPr>
           <w:ilvl w:val="1"/>
-          <w:numId w:val="1022"/>
+          <w:numId w:val="24"/>
         </w:numPr>
       </w:pPr>
       <w:r>
@@ -4102,7 +4102,7 @@
         <w:pStyle w:val="Compact"/>
         <w:numPr>
           <w:ilvl w:val="1"/>
-          <w:numId w:val="1022"/>
+          <w:numId w:val="24"/>
         </w:numPr>
       </w:pPr>
       <w:r>
@@ -4114,7 +4114,7 @@
         <w:pStyle w:val="Compact"/>
         <w:numPr>
           <w:ilvl w:val="1"/>
-          <w:numId w:val="1022"/>
+          <w:numId w:val="24"/>
         </w:numPr>
       </w:pPr>
       <w:r>
@@ -4126,7 +4126,7 @@
         <w:pStyle w:val="Compact"/>
         <w:numPr>
           <w:ilvl w:val="0"/>
-          <w:numId w:val="1020"/>
+          <w:numId w:val="22"/>
         </w:numPr>
       </w:pPr>
       <w:r>
@@ -4142,7 +4142,7 @@
         <w:pStyle w:val="Compact"/>
         <w:numPr>
           <w:ilvl w:val="1"/>
-          <w:numId w:val="1023"/>
+          <w:numId w:val="25"/>
         </w:numPr>
       </w:pPr>
       <w:r>
@@ -4154,7 +4154,7 @@
         <w:pStyle w:val="Compact"/>
         <w:numPr>
           <w:ilvl w:val="1"/>
-          <w:numId w:val="1023"/>
+          <w:numId w:val="25"/>
         </w:numPr>
       </w:pPr>
       <w:r>
@@ -4446,8 +4446,8 @@
         </w:pict>
       </w:r>
     </w:p>
-    <w:bookmarkEnd w:id="32"/>
-    <w:bookmarkStart w:id="35" w:name="project-scope-limitations"/>
+    <w:bookmarkEnd w:id="16"/>
+    <w:bookmarkStart w:id="18" w:name="project-scope-limitations"/>
     <w:p>
       <w:pPr>
         <w:pStyle w:val="Heading2"/>
@@ -4456,7 +4456,7 @@
         <w:t xml:space="preserve">6. Project Scope &amp; Limitations</w:t>
       </w:r>
     </w:p>
-    <w:bookmarkStart w:id="33" w:name="major-features"/>
+    <w:bookmarkStart w:id="19" w:name="major-features"/>
     <w:p>
       <w:pPr>
         <w:pStyle w:val="Heading3"/>
@@ -4477,8 +4477,8 @@
         <w:t xml:space="preserve">[Phần này sẽ được hoàn thiện trong bước tiếp theo]</w:t>
       </w:r>
     </w:p>
-    <w:bookmarkEnd w:id="33"/>
-    <w:bookmarkStart w:id="34" w:name="limitations-exclusions"/>
+    <w:bookmarkEnd w:id="17"/>
+    <w:bookmarkStart w:id="20" w:name="limitations-exclusions"/>
     <w:p>
       <w:pPr>
         <w:pStyle w:val="Heading3"/>
@@ -4506,9 +4506,9 @@
         </w:pict>
       </w:r>
     </w:p>
-    <w:bookmarkEnd w:id="34"/>
-    <w:bookmarkEnd w:id="35"/>
-    <w:bookmarkStart w:id="36" w:name="references"/>
+    <w:bookmarkEnd w:id="18"/>
+    <w:bookmarkEnd w:id="19"/>
+    <w:bookmarkStart w:id="21" w:name="references"/>
     <w:p>
       <w:pPr>
         <w:pStyle w:val="Heading2"/>
@@ -4620,44 +4620,15 @@
         <w:t xml:space="preserve">Status: Draft - Pending Section 6 (Scope &amp; Limitations)</w:t>
       </w:r>
     </w:p>
-    <w:bookmarkEnd w:id="36"/>
-    <w:bookmarkEnd w:id="37"/>
-    <w:sectPr>
-      <w:pgSz w:h="16838" w:w="11906"/>
-      <w:pgMar w:bottom="1440" w:footer="708" w:gutter="0" w:header="708" w:left="1440" w:right="1416" w:top="1440"/>
-      <w:cols w:space="708"/>
-      <w:docGrid w:linePitch="360"/>
-    </w:sectPr>
+    <w:bookmarkEnd w:id="20"/>
+    <w:bookmarkEnd w:id="21"/>
   </w:body>
 </w:document>
 </file>
 
-<file path=word/comments.xml><?xml version="1.0" encoding="utf-8"?>
-<w:comments xmlns:w="http://schemas.openxmlformats.org/wordprocessingml/2006/main" xmlns:m="http://schemas.openxmlformats.org/officeDocument/2006/math" xmlns:r="http://schemas.openxmlformats.org/officeDocument/2006/relationships" xmlns:o="urn:schemas-microsoft-com:office:office" xmlns:v="urn:schemas-microsoft-com:vml" xmlns:w10="urn:schemas-microsoft-com:office:word" xmlns:a="http://schemas.openxmlformats.org/drawingml/2006/main" xmlns:pic="http://schemas.openxmlformats.org/drawingml/2006/picture" xmlns:wp="http://schemas.openxmlformats.org/drawingml/2006/wordprocessingDrawing"/>
-</file>
-
-<file path=word/footnotes.xml><?xml version="1.0" encoding="utf-8"?>
-<w:footnotes xmlns:w="http://schemas.openxmlformats.org/wordprocessingml/2006/main" xmlns:m="http://schemas.openxmlformats.org/officeDocument/2006/math" xmlns:r="http://schemas.openxmlformats.org/officeDocument/2006/relationships" xmlns:o="urn:schemas-microsoft-com:office:office" xmlns:v="urn:schemas-microsoft-com:vml" xmlns:w10="urn:schemas-microsoft-com:office:word" xmlns:a="http://schemas.openxmlformats.org/drawingml/2006/main" xmlns:pic="http://schemas.openxmlformats.org/drawingml/2006/picture" xmlns:wp="http://schemas.openxmlformats.org/drawingml/2006/wordprocessingDrawing">
-  <w:footnote w:type="continuationSeparator" w:id="0">
-    <w:p>
-      <w:r>
-        <w:continuationSeparator/>
-      </w:r>
-    </w:p>
-  </w:footnote>
-  <w:footnote w:type="separator" w:id="-1">
-    <w:p>
-      <w:r>
-        <w:separator/>
-      </w:r>
-    </w:p>
-  </w:footnote>
-</w:footnotes>
-</file>
-
 <file path=word/numbering.xml><?xml version="1.0" encoding="utf-8"?>
-<w:numbering xmlns:aink="http://schemas.microsoft.com/office/drawing/2016/ink" xmlns:am3d="http://schemas.microsoft.com/office/drawing/2017/model3d" xmlns:cx="http://schemas.microsoft.com/office/drawing/2014/chartex" xmlns:cx1="http://schemas.microsoft.com/office/drawing/2015/9/8/chartex" xmlns:cx2="http://schemas.microsoft.com/office/drawing/2015/10/21/chartex" xmlns:cx3="http://schemas.microsoft.com/office/drawing/2016/5/9/chartex" xmlns:cx4="http://schemas.microsoft.com/office/drawing/2016/5/10/chartex" xmlns:cx5="http://schemas.microsoft.com/office/drawing/2016/5/11/chartex" xmlns:cx6="http://schemas.microsoft.com/office/drawing/2016/5/12/chartex" xmlns:cx7="http://schemas.microsoft.com/office/drawing/2016/5/13/chartex" xmlns:cx8="http://schemas.microsoft.com/office/drawing/2016/5/14/chartex" xmlns:m="http://schemas.openxmlformats.org/officeDocument/2006/math" xmlns:mc="http://schemas.openxmlformats.org/markup-compatibility/2006" xmlns:o="urn:schemas-microsoft-com:office:office" xmlns:r="http://schemas.openxmlformats.org/officeDocument/2006/relationships" xmlns:v="urn:schemas-microsoft-com:vml" xmlns:w="http://schemas.openxmlformats.org/wordprocessingml/2006/main" xmlns:w10="urn:schemas-microsoft-com:office:word" xmlns:w14="http://schemas.microsoft.com/office/word/2010/wordml" xmlns:w15="http://schemas.microsoft.com/office/word/2012/wordml" xmlns:w16="http://schemas.microsoft.com/office/word/2018/wordml" xmlns:w16cex="http://schemas.microsoft.com/office/word/2018/wordml/cex" xmlns:w16cid="http://schemas.microsoft.com/office/word/2016/wordml/cid" xmlns:w16sdtdh="http://schemas.microsoft.com/office/word/2020/wordml/sdtdatahash" xmlns:w16se="http://schemas.microsoft.com/office/word/2015/wordml/symex" xmlns:wne="http://schemas.microsoft.com/office/word/2006/wordml" xmlns:wp="http://schemas.openxmlformats.org/drawingml/2006/wordprocessingDrawing" xmlns:wp14="http://schemas.microsoft.com/office/word/2010/wordprocessingDrawing" xmlns:wpc="http://schemas.microsoft.com/office/word/2010/wordprocessingCanvas" xmlns:wpg="http://schemas.microsoft.com/office/word/2010/wordprocessingGroup" xmlns:wpi="http://schemas.microsoft.com/office/word/2010/wordprocessingInk" xmlns:wps="http://schemas.microsoft.com/office/word/2010/wordprocessingShape" mc:Ignorable="w14 w15 w16se w16cid w16 w16cex w16sdtdh wp14">
-  <w:abstractNum w15:restartNumberingAfterBreak="0" w:abstractNumId="0">
+<w:numbering xmlns:wpc="http://schemas.microsoft.com/office/word/2010/wordprocessingCanvas" xmlns:cx="http://schemas.microsoft.com/office/drawing/2014/chartex" xmlns:cx1="http://schemas.microsoft.com/office/drawing/2015/9/8/chartex" xmlns:cx2="http://schemas.microsoft.com/office/drawing/2015/10/21/chartex" xmlns:cx3="http://schemas.microsoft.com/office/drawing/2016/5/9/chartex" xmlns:cx4="http://schemas.microsoft.com/office/drawing/2016/5/10/chartex" xmlns:cx5="http://schemas.microsoft.com/office/drawing/2016/5/11/chartex" xmlns:cx6="http://schemas.microsoft.com/office/drawing/2016/5/12/chartex" xmlns:cx7="http://schemas.microsoft.com/office/drawing/2016/5/13/chartex" xmlns:cx8="http://schemas.microsoft.com/office/drawing/2016/5/14/chartex" xmlns:mc="http://schemas.openxmlformats.org/markup-compatibility/2006" xmlns:aink="http://schemas.microsoft.com/office/drawing/2016/ink" xmlns:am3d="http://schemas.microsoft.com/office/drawing/2017/model3d" xmlns:o="urn:schemas-microsoft-com:office:office" xmlns:r="http://schemas.openxmlformats.org/officeDocument/2006/relationships" xmlns:m="http://schemas.openxmlformats.org/officeDocument/2006/math" xmlns:v="urn:schemas-microsoft-com:vml" xmlns:wp14="http://schemas.microsoft.com/office/word/2010/wordprocessingDrawing" xmlns:wp="http://schemas.openxmlformats.org/drawingml/2006/wordprocessingDrawing" xmlns:w10="urn:schemas-microsoft-com:office:word" xmlns:w="http://schemas.openxmlformats.org/wordprocessingml/2006/main" xmlns:w14="http://schemas.microsoft.com/office/word/2010/wordml" xmlns:w15="http://schemas.microsoft.com/office/word/2012/wordml" xmlns:w16cex="http://schemas.microsoft.com/office/word/2018/wordml/cex" xmlns:w16cid="http://schemas.microsoft.com/office/word/2016/wordml/cid" xmlns:w16="http://schemas.microsoft.com/office/word/2018/wordml" xmlns:w16sdtdh="http://schemas.microsoft.com/office/word/2020/wordml/sdtdatahash" xmlns:w16se="http://schemas.microsoft.com/office/word/2015/wordml/symex" xmlns:wpg="http://schemas.microsoft.com/office/word/2010/wordprocessingGroup" xmlns:wpi="http://schemas.microsoft.com/office/word/2010/wordprocessingInk" xmlns:wne="http://schemas.microsoft.com/office/word/2006/wordml" xmlns:wps="http://schemas.microsoft.com/office/word/2010/wordprocessingShape" mc:Ignorable="w14 w15 w16se w16cid w16 w16cex w16sdtdh wp14">
+  <w:abstractNum w:abstractNumId="0" w15:restartNumberingAfterBreak="0">
     <w:nsid w:val="7D405978"/>
     <w:multiLevelType w:val="hybridMultilevel"/>
     <w:tmpl w:val="4434EA80"/>
@@ -4666,187 +4637,111 @@
       <w:lvlText w:val="•"/>
       <w:lvlJc w:val="left"/>
       <w:pPr>
-        <w:ind w:hanging="360" w:left="1080"/>
+        <w:ind w:left="1080" w:hanging="360"/>
       </w:pPr>
       <w:rPr>
-        <w:lang w:bidi="en-US" w:eastAsia="en-US" w:val="en-US"/>
+        <w:lang w:val="en-US" w:eastAsia="en-US" w:bidi="en-US"/>
       </w:rPr>
     </w:lvl>
-    <w:lvl w:ilvl="1" w:tentative="1" w:tplc="04090003">
+    <w:lvl w:ilvl="1" w:tplc="04090003" w:tentative="1">
       <w:start w:val="1"/>
       <w:numFmt w:val="bullet"/>
       <w:lvlText w:val="o"/>
       <w:lvlJc w:val="left"/>
       <w:pPr>
-        <w:ind w:hanging="360" w:left="1800"/>
+        <w:ind w:left="1800" w:hanging="360"/>
       </w:pPr>
       <w:rPr>
-        <w:rFonts w:ascii="Courier New" w:cs="Courier New" w:hAnsi="Courier New" w:hint="default"/>
+        <w:rFonts w:ascii="Courier New" w:hAnsi="Courier New" w:cs="Courier New" w:hint="default"/>
       </w:rPr>
     </w:lvl>
-    <w:lvl w:ilvl="2" w:tentative="1" w:tplc="04090005">
+    <w:lvl w:ilvl="2" w:tplc="04090005" w:tentative="1">
       <w:start w:val="1"/>
       <w:numFmt w:val="bullet"/>
       <w:lvlText w:val=""/>
       <w:lvlJc w:val="left"/>
       <w:pPr>
-        <w:ind w:hanging="360" w:left="2520"/>
+        <w:ind w:left="2520" w:hanging="360"/>
       </w:pPr>
       <w:rPr>
         <w:rFonts w:ascii="Wingdings" w:hAnsi="Wingdings" w:hint="default"/>
       </w:rPr>
     </w:lvl>
-    <w:lvl w:ilvl="3" w:tentative="1" w:tplc="04090001">
+    <w:lvl w:ilvl="3" w:tplc="04090001" w:tentative="1">
       <w:start w:val="1"/>
       <w:numFmt w:val="bullet"/>
       <w:lvlText w:val=""/>
       <w:lvlJc w:val="left"/>
       <w:pPr>
-        <w:ind w:hanging="360" w:left="3240"/>
+        <w:ind w:left="3240" w:hanging="360"/>
       </w:pPr>
       <w:rPr>
         <w:rFonts w:ascii="Symbol" w:hAnsi="Symbol" w:hint="default"/>
       </w:rPr>
     </w:lvl>
-    <w:lvl w:ilvl="4" w:tentative="1" w:tplc="04090003">
+    <w:lvl w:ilvl="4" w:tplc="04090003" w:tentative="1">
       <w:start w:val="1"/>
       <w:numFmt w:val="bullet"/>
       <w:lvlText w:val="o"/>
       <w:lvlJc w:val="left"/>
       <w:pPr>
-        <w:ind w:hanging="360" w:left="3960"/>
+        <w:ind w:left="3960" w:hanging="360"/>
       </w:pPr>
       <w:rPr>
-        <w:rFonts w:ascii="Courier New" w:cs="Courier New" w:hAnsi="Courier New" w:hint="default"/>
+        <w:rFonts w:ascii="Courier New" w:hAnsi="Courier New" w:cs="Courier New" w:hint="default"/>
       </w:rPr>
     </w:lvl>
-    <w:lvl w:ilvl="5" w:tentative="1" w:tplc="04090005">
+    <w:lvl w:ilvl="5" w:tplc="04090005" w:tentative="1">
       <w:start w:val="1"/>
       <w:numFmt w:val="bullet"/>
       <w:lvlText w:val=""/>
       <w:lvlJc w:val="left"/>
       <w:pPr>
-        <w:ind w:hanging="360" w:left="4680"/>
+        <w:ind w:left="4680" w:hanging="360"/>
       </w:pPr>
       <w:rPr>
         <w:rFonts w:ascii="Wingdings" w:hAnsi="Wingdings" w:hint="default"/>
       </w:rPr>
     </w:lvl>
-    <w:lvl w:ilvl="6" w:tentative="1" w:tplc="04090001">
+    <w:lvl w:ilvl="6" w:tplc="04090001" w:tentative="1">
       <w:start w:val="1"/>
       <w:numFmt w:val="bullet"/>
       <w:lvlText w:val=""/>
       <w:lvlJc w:val="left"/>
       <w:pPr>
-        <w:ind w:hanging="360" w:left="5400"/>
+        <w:ind w:left="5400" w:hanging="360"/>
       </w:pPr>
       <w:rPr>
         <w:rFonts w:ascii="Symbol" w:hAnsi="Symbol" w:hint="default"/>
       </w:rPr>
     </w:lvl>
-    <w:lvl w:ilvl="7" w:tentative="1" w:tplc="04090003">
+    <w:lvl w:ilvl="7" w:tplc="04090003" w:tentative="1">
       <w:start w:val="1"/>
       <w:numFmt w:val="bullet"/>
       <w:lvlText w:val="o"/>
       <w:lvlJc w:val="left"/>
       <w:pPr>
-        <w:ind w:hanging="360" w:left="6120"/>
+        <w:ind w:left="6120" w:hanging="360"/>
       </w:pPr>
       <w:rPr>
-        <w:rFonts w:ascii="Courier New" w:cs="Courier New" w:hAnsi="Courier New" w:hint="default"/>
+        <w:rFonts w:ascii="Courier New" w:hAnsi="Courier New" w:cs="Courier New" w:hint="default"/>
       </w:rPr>
     </w:lvl>
-    <w:lvl w:ilvl="8" w:tentative="1" w:tplc="04090005">
+    <w:lvl w:ilvl="8" w:tplc="04090005" w:tentative="1">
       <w:start w:val="1"/>
       <w:numFmt w:val="bullet"/>
       <w:lvlText w:val=""/>
       <w:lvlJc w:val="left"/>
       <w:pPr>
-        <w:ind w:hanging="360" w:left="6840"/>
+        <w:ind w:left="6840" w:hanging="360"/>
       </w:pPr>
       <w:rPr>
         <w:rFonts w:ascii="Wingdings" w:hAnsi="Wingdings" w:hint="default"/>
       </w:rPr>
     </w:lvl>
   </w:abstractNum>
-  <w:abstractNum w:abstractNumId="990">
-    <w:nsid w:val="0000A990"/>
-    <w:multiLevelType w:val="multilevel"/>
-    <w:lvl w:ilvl="0">
-      <w:numFmt w:val="bullet"/>
-      <w:lvlText w:val=" "/>
-      <w:lvlJc w:val="left"/>
-      <w:pPr>
-        <w:ind w:left="720" w:hanging="360"/>
-      </w:pPr>
-    </w:lvl>
-    <w:lvl w:ilvl="1">
-      <w:numFmt w:val="bullet"/>
-      <w:lvlText w:val=" "/>
-      <w:lvlJc w:val="left"/>
-      <w:pPr>
-        <w:ind w:left="1440" w:hanging="360"/>
-      </w:pPr>
-    </w:lvl>
-    <w:lvl w:ilvl="2">
-      <w:numFmt w:val="bullet"/>
-      <w:lvlText w:val=" "/>
-      <w:lvlJc w:val="left"/>
-      <w:pPr>
-        <w:ind w:left="2160" w:hanging="360"/>
-      </w:pPr>
-    </w:lvl>
-    <w:lvl w:ilvl="3">
-      <w:numFmt w:val="bullet"/>
-      <w:lvlText w:val=" "/>
-      <w:lvlJc w:val="left"/>
-      <w:pPr>
-        <w:ind w:left="2880" w:hanging="360"/>
-      </w:pPr>
-    </w:lvl>
-    <w:lvl w:ilvl="4">
-      <w:numFmt w:val="bullet"/>
-      <w:lvlText w:val=" "/>
-      <w:lvlJc w:val="left"/>
-      <w:pPr>
-        <w:ind w:left="3600" w:hanging="360"/>
-      </w:pPr>
-    </w:lvl>
-    <w:lvl w:ilvl="5">
-      <w:numFmt w:val="bullet"/>
-      <w:lvlText w:val=" "/>
-      <w:lvlJc w:val="left"/>
-      <w:pPr>
-        <w:ind w:left="4320" w:hanging="360"/>
-      </w:pPr>
-    </w:lvl>
-    <w:lvl w:ilvl="6">
-      <w:numFmt w:val="bullet"/>
-      <w:lvlText w:val=" "/>
-      <w:lvlJc w:val="left"/>
-      <w:pPr>
-        <w:ind w:left="5040" w:hanging="360"/>
-      </w:pPr>
-    </w:lvl>
-    <w:lvl w:ilvl="7">
-      <w:numFmt w:val="bullet"/>
-      <w:lvlText w:val=" "/>
-      <w:lvlJc w:val="left"/>
-      <w:pPr>
-        <w:ind w:left="5760" w:hanging="360"/>
-      </w:pPr>
-    </w:lvl>
-    <w:lvl w:ilvl="8">
-      <w:numFmt w:val="bullet"/>
-      <w:lvlText w:val=" "/>
-      <w:lvlJc w:val="left"/>
-      <w:pPr>
-        <w:ind w:left="6480" w:hanging="360"/>
-      </w:pPr>
-    </w:lvl>
-  </w:abstractNum>
-  <w:abstractNum w:abstractNumId="991">
-    <w:nsid w:val="0000A991"/>
+  <w:abstractNum w:abstractNumId="1">
+    <w:nsid w:val="05B6BFC5"/>
     <w:multiLevelType w:val="multilevel"/>
     <w:lvl w:ilvl="0">
       <w:numFmt w:val="bullet"/>
@@ -4948,8 +4843,8 @@
       </w:rPr>
     </w:lvl>
   </w:abstractNum>
-  <w:abstractNum w:abstractNumId="99612">
-    <w:nsid w:val="00A99612"/>
+  <w:abstractNum w:abstractNumId="2">
+    <w:nsid w:val="01C6790D"/>
     <w:multiLevelType w:val="multilevel"/>
     <w:lvl w:ilvl="0">
       <w:start w:val="2"/>
@@ -5033,8 +4928,8 @@
       </w:pPr>
     </w:lvl>
   </w:abstractNum>
-  <w:abstractNum w:abstractNumId="99411">
-    <w:nsid w:val="00A99411"/>
+  <w:abstractNum w:abstractNumId="3">
+    <w:nsid w:val="0404B69C"/>
     <w:multiLevelType w:val="multilevel"/>
     <w:lvl w:ilvl="0">
       <w:start w:val="1"/>
@@ -5118,8 +5013,8 @@
       </w:pPr>
     </w:lvl>
   </w:abstractNum>
-  <w:abstractNum w:abstractNumId="99412">
-    <w:nsid w:val="00A99412"/>
+  <w:abstractNum w:abstractNumId="4">
+    <w:nsid w:val="01576208"/>
     <w:multiLevelType w:val="multilevel"/>
     <w:lvl w:ilvl="0">
       <w:start w:val="2"/>
@@ -5203,8 +5098,8 @@
       </w:pPr>
     </w:lvl>
   </w:abstractNum>
-  <w:abstractNum w:abstractNumId="99413">
-    <w:nsid w:val="00A99413"/>
+  <w:abstractNum w:abstractNumId="5">
+    <w:nsid w:val="029CCA7C"/>
     <w:multiLevelType w:val="multilevel"/>
     <w:lvl w:ilvl="0">
       <w:start w:val="3"/>
@@ -5288,8 +5183,8 @@
       </w:pPr>
     </w:lvl>
   </w:abstractNum>
-  <w:abstractNum w:abstractNumId="99414">
-    <w:nsid w:val="00A99414"/>
+  <w:abstractNum w:abstractNumId="6">
+    <w:nsid w:val="0038C169"/>
     <w:multiLevelType w:val="multilevel"/>
     <w:lvl w:ilvl="0">
       <w:start w:val="4"/>
@@ -5373,8 +5268,8 @@
       </w:pPr>
     </w:lvl>
   </w:abstractNum>
-  <w:abstractNum w:abstractNumId="99415">
-    <w:nsid w:val="00A99415"/>
+  <w:abstractNum w:abstractNumId="7">
+    <w:nsid w:val="03BAF9F2"/>
     <w:multiLevelType w:val="multilevel"/>
     <w:lvl w:ilvl="0">
       <w:start w:val="5"/>
@@ -5458,8 +5353,8 @@
       </w:pPr>
     </w:lvl>
   </w:abstractNum>
-  <w:abstractNum w:abstractNumId="99416">
-    <w:nsid w:val="00A99416"/>
+  <w:abstractNum w:abstractNumId="8">
+    <w:nsid w:val="004F2B8E"/>
     <w:multiLevelType w:val="multilevel"/>
     <w:lvl w:ilvl="0">
       <w:start w:val="6"/>
@@ -5543,336 +5438,366 @@
       </w:pPr>
     </w:lvl>
   </w:abstractNum>
+  <w:num w:numId="2">
+    <w:abstractNumId w:val="1"/>
+  </w:num>
+  <w:num w:numId="3">
+    <w:abstractNumId w:val="2"/>
+    <w:lvlOverride w:ilvl="0">
+      <w:startOverride w:val="2"/>
+    </w:lvlOverride>
+    <w:lvlOverride w:ilvl="1">
+      <w:startOverride w:val="2"/>
+    </w:lvlOverride>
+    <w:lvlOverride w:ilvl="2">
+      <w:startOverride w:val="2"/>
+    </w:lvlOverride>
+    <w:lvlOverride w:ilvl="3">
+      <w:startOverride w:val="2"/>
+    </w:lvlOverride>
+    <w:lvlOverride w:ilvl="4">
+      <w:startOverride w:val="2"/>
+    </w:lvlOverride>
+    <w:lvlOverride w:ilvl="5">
+      <w:startOverride w:val="2"/>
+    </w:lvlOverride>
+    <w:lvlOverride w:ilvl="6">
+      <w:startOverride w:val="2"/>
+    </w:lvlOverride>
+    <w:lvlOverride w:ilvl="7">
+      <w:startOverride w:val="2"/>
+    </w:lvlOverride>
+    <w:lvlOverride w:ilvl="8">
+      <w:startOverride w:val="2"/>
+    </w:lvlOverride>
+  </w:num>
+  <w:num w:numId="4">
+    <w:abstractNumId w:val="2"/>
+    <w:lvlOverride w:ilvl="0">
+      <w:startOverride w:val="2"/>
+    </w:lvlOverride>
+    <w:lvlOverride w:ilvl="1">
+      <w:startOverride w:val="2"/>
+    </w:lvlOverride>
+    <w:lvlOverride w:ilvl="2">
+      <w:startOverride w:val="2"/>
+    </w:lvlOverride>
+    <w:lvlOverride w:ilvl="3">
+      <w:startOverride w:val="2"/>
+    </w:lvlOverride>
+    <w:lvlOverride w:ilvl="4">
+      <w:startOverride w:val="2"/>
+    </w:lvlOverride>
+    <w:lvlOverride w:ilvl="5">
+      <w:startOverride w:val="2"/>
+    </w:lvlOverride>
+    <w:lvlOverride w:ilvl="6">
+      <w:startOverride w:val="2"/>
+    </w:lvlOverride>
+    <w:lvlOverride w:ilvl="7">
+      <w:startOverride w:val="2"/>
+    </w:lvlOverride>
+    <w:lvlOverride w:ilvl="8">
+      <w:startOverride w:val="2"/>
+    </w:lvlOverride>
+    <w:lvlOverride w:ilvl="0">
+      <w:startOverride w:val="1"/>
+    </w:lvlOverride>
+  </w:num>
+  <w:num w:numId="5">
+    <w:abstractNumId w:val="1"/>
+  </w:num>
+  <w:num w:numId="6">
+    <w:abstractNumId w:val="3"/>
+    <w:lvlOverride w:ilvl="0">
+      <w:startOverride w:val="1"/>
+    </w:lvlOverride>
+    <w:lvlOverride w:ilvl="1">
+      <w:startOverride w:val="1"/>
+    </w:lvlOverride>
+    <w:lvlOverride w:ilvl="2">
+      <w:startOverride w:val="1"/>
+    </w:lvlOverride>
+    <w:lvlOverride w:ilvl="3">
+      <w:startOverride w:val="1"/>
+    </w:lvlOverride>
+    <w:lvlOverride w:ilvl="4">
+      <w:startOverride w:val="1"/>
+    </w:lvlOverride>
+    <w:lvlOverride w:ilvl="5">
+      <w:startOverride w:val="1"/>
+    </w:lvlOverride>
+    <w:lvlOverride w:ilvl="6">
+      <w:startOverride w:val="1"/>
+    </w:lvlOverride>
+    <w:lvlOverride w:ilvl="7">
+      <w:startOverride w:val="1"/>
+    </w:lvlOverride>
+    <w:lvlOverride w:ilvl="8">
+      <w:startOverride w:val="1"/>
+    </w:lvlOverride>
+  </w:num>
+  <w:num w:numId="7">
+    <w:abstractNumId w:val="1"/>
+  </w:num>
+  <w:num w:numId="8">
+    <w:abstractNumId w:val="4"/>
+    <w:lvlOverride w:ilvl="0">
+      <w:startOverride w:val="2"/>
+    </w:lvlOverride>
+    <w:lvlOverride w:ilvl="1">
+      <w:startOverride w:val="2"/>
+    </w:lvlOverride>
+    <w:lvlOverride w:ilvl="2">
+      <w:startOverride w:val="2"/>
+    </w:lvlOverride>
+    <w:lvlOverride w:ilvl="3">
+      <w:startOverride w:val="2"/>
+    </w:lvlOverride>
+    <w:lvlOverride w:ilvl="4">
+      <w:startOverride w:val="2"/>
+    </w:lvlOverride>
+    <w:lvlOverride w:ilvl="5">
+      <w:startOverride w:val="2"/>
+    </w:lvlOverride>
+    <w:lvlOverride w:ilvl="6">
+      <w:startOverride w:val="2"/>
+    </w:lvlOverride>
+    <w:lvlOverride w:ilvl="7">
+      <w:startOverride w:val="2"/>
+    </w:lvlOverride>
+    <w:lvlOverride w:ilvl="8">
+      <w:startOverride w:val="2"/>
+    </w:lvlOverride>
+  </w:num>
+  <w:num w:numId="9">
+    <w:abstractNumId w:val="5"/>
+    <w:lvlOverride w:ilvl="0">
+      <w:startOverride w:val="3"/>
+    </w:lvlOverride>
+    <w:lvlOverride w:ilvl="1">
+      <w:startOverride w:val="3"/>
+    </w:lvlOverride>
+    <w:lvlOverride w:ilvl="2">
+      <w:startOverride w:val="3"/>
+    </w:lvlOverride>
+    <w:lvlOverride w:ilvl="3">
+      <w:startOverride w:val="3"/>
+    </w:lvlOverride>
+    <w:lvlOverride w:ilvl="4">
+      <w:startOverride w:val="3"/>
+    </w:lvlOverride>
+    <w:lvlOverride w:ilvl="5">
+      <w:startOverride w:val="3"/>
+    </w:lvlOverride>
+    <w:lvlOverride w:ilvl="6">
+      <w:startOverride w:val="3"/>
+    </w:lvlOverride>
+    <w:lvlOverride w:ilvl="7">
+      <w:startOverride w:val="3"/>
+    </w:lvlOverride>
+    <w:lvlOverride w:ilvl="8">
+      <w:startOverride w:val="3"/>
+    </w:lvlOverride>
+  </w:num>
+  <w:num w:numId="10">
+    <w:abstractNumId w:val="1"/>
+  </w:num>
+  <w:num w:numId="11">
+    <w:abstractNumId w:val="6"/>
+    <w:lvlOverride w:ilvl="0">
+      <w:startOverride w:val="4"/>
+    </w:lvlOverride>
+    <w:lvlOverride w:ilvl="1">
+      <w:startOverride w:val="4"/>
+    </w:lvlOverride>
+    <w:lvlOverride w:ilvl="2">
+      <w:startOverride w:val="4"/>
+    </w:lvlOverride>
+    <w:lvlOverride w:ilvl="3">
+      <w:startOverride w:val="4"/>
+    </w:lvlOverride>
+    <w:lvlOverride w:ilvl="4">
+      <w:startOverride w:val="4"/>
+    </w:lvlOverride>
+    <w:lvlOverride w:ilvl="5">
+      <w:startOverride w:val="4"/>
+    </w:lvlOverride>
+    <w:lvlOverride w:ilvl="6">
+      <w:startOverride w:val="4"/>
+    </w:lvlOverride>
+    <w:lvlOverride w:ilvl="7">
+      <w:startOverride w:val="4"/>
+    </w:lvlOverride>
+    <w:lvlOverride w:ilvl="8">
+      <w:startOverride w:val="4"/>
+    </w:lvlOverride>
+  </w:num>
+  <w:num w:numId="12">
+    <w:abstractNumId w:val="7"/>
+    <w:lvlOverride w:ilvl="0">
+      <w:startOverride w:val="5"/>
+    </w:lvlOverride>
+    <w:lvlOverride w:ilvl="1">
+      <w:startOverride w:val="5"/>
+    </w:lvlOverride>
+    <w:lvlOverride w:ilvl="2">
+      <w:startOverride w:val="5"/>
+    </w:lvlOverride>
+    <w:lvlOverride w:ilvl="3">
+      <w:startOverride w:val="5"/>
+    </w:lvlOverride>
+    <w:lvlOverride w:ilvl="4">
+      <w:startOverride w:val="5"/>
+    </w:lvlOverride>
+    <w:lvlOverride w:ilvl="5">
+      <w:startOverride w:val="5"/>
+    </w:lvlOverride>
+    <w:lvlOverride w:ilvl="6">
+      <w:startOverride w:val="5"/>
+    </w:lvlOverride>
+    <w:lvlOverride w:ilvl="7">
+      <w:startOverride w:val="5"/>
+    </w:lvlOverride>
+    <w:lvlOverride w:ilvl="8">
+      <w:startOverride w:val="5"/>
+    </w:lvlOverride>
+  </w:num>
+  <w:num w:numId="13">
+    <w:abstractNumId w:val="8"/>
+    <w:lvlOverride w:ilvl="0">
+      <w:startOverride w:val="6"/>
+    </w:lvlOverride>
+    <w:lvlOverride w:ilvl="1">
+      <w:startOverride w:val="6"/>
+    </w:lvlOverride>
+    <w:lvlOverride w:ilvl="2">
+      <w:startOverride w:val="6"/>
+    </w:lvlOverride>
+    <w:lvlOverride w:ilvl="3">
+      <w:startOverride w:val="6"/>
+    </w:lvlOverride>
+    <w:lvlOverride w:ilvl="4">
+      <w:startOverride w:val="6"/>
+    </w:lvlOverride>
+    <w:lvlOverride w:ilvl="5">
+      <w:startOverride w:val="6"/>
+    </w:lvlOverride>
+    <w:lvlOverride w:ilvl="6">
+      <w:startOverride w:val="6"/>
+    </w:lvlOverride>
+    <w:lvlOverride w:ilvl="7">
+      <w:startOverride w:val="6"/>
+    </w:lvlOverride>
+    <w:lvlOverride w:ilvl="8">
+      <w:startOverride w:val="6"/>
+    </w:lvlOverride>
+  </w:num>
+  <w:num w:numId="14">
+    <w:abstractNumId w:val="1"/>
+  </w:num>
+  <w:num w:numId="15">
+    <w:abstractNumId w:val="1"/>
+  </w:num>
+  <w:num w:numId="16">
+    <w:abstractNumId w:val="1"/>
+  </w:num>
+  <w:num w:numId="17">
+    <w:abstractNumId w:val="1"/>
+  </w:num>
+  <w:num w:numId="18">
+    <w:abstractNumId w:val="1"/>
+  </w:num>
+  <w:num w:numId="19">
+    <w:abstractNumId w:val="3"/>
+    <w:lvlOverride w:ilvl="0">
+      <w:startOverride w:val="1"/>
+    </w:lvlOverride>
+    <w:lvlOverride w:ilvl="1">
+      <w:startOverride w:val="1"/>
+    </w:lvlOverride>
+    <w:lvlOverride w:ilvl="2">
+      <w:startOverride w:val="1"/>
+    </w:lvlOverride>
+    <w:lvlOverride w:ilvl="3">
+      <w:startOverride w:val="1"/>
+    </w:lvlOverride>
+    <w:lvlOverride w:ilvl="4">
+      <w:startOverride w:val="1"/>
+    </w:lvlOverride>
+    <w:lvlOverride w:ilvl="5">
+      <w:startOverride w:val="1"/>
+    </w:lvlOverride>
+    <w:lvlOverride w:ilvl="6">
+      <w:startOverride w:val="1"/>
+    </w:lvlOverride>
+    <w:lvlOverride w:ilvl="7">
+      <w:startOverride w:val="1"/>
+    </w:lvlOverride>
+    <w:lvlOverride w:ilvl="8">
+      <w:startOverride w:val="1"/>
+    </w:lvlOverride>
+  </w:num>
+  <w:num w:numId="20">
+    <w:abstractNumId w:val="1"/>
+  </w:num>
+  <w:num w:numId="21">
+    <w:abstractNumId w:val="1"/>
+  </w:num>
+  <w:num w:numId="22">
+    <w:abstractNumId w:val="3"/>
+    <w:lvlOverride w:ilvl="0">
+      <w:startOverride w:val="1"/>
+    </w:lvlOverride>
+    <w:lvlOverride w:ilvl="1">
+      <w:startOverride w:val="1"/>
+    </w:lvlOverride>
+    <w:lvlOverride w:ilvl="2">
+      <w:startOverride w:val="1"/>
+    </w:lvlOverride>
+    <w:lvlOverride w:ilvl="3">
+      <w:startOverride w:val="1"/>
+    </w:lvlOverride>
+    <w:lvlOverride w:ilvl="4">
+      <w:startOverride w:val="1"/>
+    </w:lvlOverride>
+    <w:lvlOverride w:ilvl="5">
+      <w:startOverride w:val="1"/>
+    </w:lvlOverride>
+    <w:lvlOverride w:ilvl="6">
+      <w:startOverride w:val="1"/>
+    </w:lvlOverride>
+    <w:lvlOverride w:ilvl="7">
+      <w:startOverride w:val="1"/>
+    </w:lvlOverride>
+    <w:lvlOverride w:ilvl="8">
+      <w:startOverride w:val="1"/>
+    </w:lvlOverride>
+  </w:num>
+  <w:num w:numId="23">
+    <w:abstractNumId w:val="1"/>
+  </w:num>
+  <w:num w:numId="24">
+    <w:abstractNumId w:val="1"/>
+  </w:num>
+  <w:num w:numId="25">
+    <w:abstractNumId w:val="1"/>
+  </w:num>
   <w:num w:numId="1">
     <w:abstractNumId w:val="0"/>
-  </w:num>
-  <w:num w:numId="1000">
-    <w:abstractNumId w:val="990"/>
-  </w:num>
-  <w:num w:numId="1001">
-    <w:abstractNumId w:val="991"/>
-  </w:num>
-  <w:num w:numId="1002">
-    <w:abstractNumId w:val="99612"/>
-    <w:lvlOverride w:ilvl="0">
-      <w:startOverride w:val="2"/>
-    </w:lvlOverride>
-    <w:lvlOverride w:ilvl="1">
-      <w:startOverride w:val="2"/>
-    </w:lvlOverride>
-    <w:lvlOverride w:ilvl="2">
-      <w:startOverride w:val="2"/>
-    </w:lvlOverride>
-    <w:lvlOverride w:ilvl="3">
-      <w:startOverride w:val="2"/>
-    </w:lvlOverride>
-    <w:lvlOverride w:ilvl="4">
-      <w:startOverride w:val="2"/>
-    </w:lvlOverride>
-    <w:lvlOverride w:ilvl="5">
-      <w:startOverride w:val="2"/>
-    </w:lvlOverride>
-    <w:lvlOverride w:ilvl="6">
-      <w:startOverride w:val="2"/>
-    </w:lvlOverride>
-    <w:lvlOverride w:ilvl="7">
-      <w:startOverride w:val="2"/>
-    </w:lvlOverride>
-    <w:lvlOverride w:ilvl="8">
-      <w:startOverride w:val="2"/>
-    </w:lvlOverride>
-  </w:num>
-  <w:num w:numId="1003">
-    <w:abstractNumId w:val="991"/>
-  </w:num>
-  <w:num w:numId="1004">
-    <w:abstractNumId w:val="99411"/>
-    <w:lvlOverride w:ilvl="0">
-      <w:startOverride w:val="1"/>
-    </w:lvlOverride>
-    <w:lvlOverride w:ilvl="1">
-      <w:startOverride w:val="1"/>
-    </w:lvlOverride>
-    <w:lvlOverride w:ilvl="2">
-      <w:startOverride w:val="1"/>
-    </w:lvlOverride>
-    <w:lvlOverride w:ilvl="3">
-      <w:startOverride w:val="1"/>
-    </w:lvlOverride>
-    <w:lvlOverride w:ilvl="4">
-      <w:startOverride w:val="1"/>
-    </w:lvlOverride>
-    <w:lvlOverride w:ilvl="5">
-      <w:startOverride w:val="1"/>
-    </w:lvlOverride>
-    <w:lvlOverride w:ilvl="6">
-      <w:startOverride w:val="1"/>
-    </w:lvlOverride>
-    <w:lvlOverride w:ilvl="7">
-      <w:startOverride w:val="1"/>
-    </w:lvlOverride>
-    <w:lvlOverride w:ilvl="8">
-      <w:startOverride w:val="1"/>
-    </w:lvlOverride>
-  </w:num>
-  <w:num w:numId="1005">
-    <w:abstractNumId w:val="991"/>
-  </w:num>
-  <w:num w:numId="1006">
-    <w:abstractNumId w:val="99412"/>
-    <w:lvlOverride w:ilvl="0">
-      <w:startOverride w:val="2"/>
-    </w:lvlOverride>
-    <w:lvlOverride w:ilvl="1">
-      <w:startOverride w:val="2"/>
-    </w:lvlOverride>
-    <w:lvlOverride w:ilvl="2">
-      <w:startOverride w:val="2"/>
-    </w:lvlOverride>
-    <w:lvlOverride w:ilvl="3">
-      <w:startOverride w:val="2"/>
-    </w:lvlOverride>
-    <w:lvlOverride w:ilvl="4">
-      <w:startOverride w:val="2"/>
-    </w:lvlOverride>
-    <w:lvlOverride w:ilvl="5">
-      <w:startOverride w:val="2"/>
-    </w:lvlOverride>
-    <w:lvlOverride w:ilvl="6">
-      <w:startOverride w:val="2"/>
-    </w:lvlOverride>
-    <w:lvlOverride w:ilvl="7">
-      <w:startOverride w:val="2"/>
-    </w:lvlOverride>
-    <w:lvlOverride w:ilvl="8">
-      <w:startOverride w:val="2"/>
-    </w:lvlOverride>
-  </w:num>
-  <w:num w:numId="1007">
-    <w:abstractNumId w:val="99413"/>
-    <w:lvlOverride w:ilvl="0">
-      <w:startOverride w:val="3"/>
-    </w:lvlOverride>
-    <w:lvlOverride w:ilvl="1">
-      <w:startOverride w:val="3"/>
-    </w:lvlOverride>
-    <w:lvlOverride w:ilvl="2">
-      <w:startOverride w:val="3"/>
-    </w:lvlOverride>
-    <w:lvlOverride w:ilvl="3">
-      <w:startOverride w:val="3"/>
-    </w:lvlOverride>
-    <w:lvlOverride w:ilvl="4">
-      <w:startOverride w:val="3"/>
-    </w:lvlOverride>
-    <w:lvlOverride w:ilvl="5">
-      <w:startOverride w:val="3"/>
-    </w:lvlOverride>
-    <w:lvlOverride w:ilvl="6">
-      <w:startOverride w:val="3"/>
-    </w:lvlOverride>
-    <w:lvlOverride w:ilvl="7">
-      <w:startOverride w:val="3"/>
-    </w:lvlOverride>
-    <w:lvlOverride w:ilvl="8">
-      <w:startOverride w:val="3"/>
-    </w:lvlOverride>
-  </w:num>
-  <w:num w:numId="1008">
-    <w:abstractNumId w:val="991"/>
-  </w:num>
-  <w:num w:numId="1009">
-    <w:abstractNumId w:val="99414"/>
-    <w:lvlOverride w:ilvl="0">
-      <w:startOverride w:val="4"/>
-    </w:lvlOverride>
-    <w:lvlOverride w:ilvl="1">
-      <w:startOverride w:val="4"/>
-    </w:lvlOverride>
-    <w:lvlOverride w:ilvl="2">
-      <w:startOverride w:val="4"/>
-    </w:lvlOverride>
-    <w:lvlOverride w:ilvl="3">
-      <w:startOverride w:val="4"/>
-    </w:lvlOverride>
-    <w:lvlOverride w:ilvl="4">
-      <w:startOverride w:val="4"/>
-    </w:lvlOverride>
-    <w:lvlOverride w:ilvl="5">
-      <w:startOverride w:val="4"/>
-    </w:lvlOverride>
-    <w:lvlOverride w:ilvl="6">
-      <w:startOverride w:val="4"/>
-    </w:lvlOverride>
-    <w:lvlOverride w:ilvl="7">
-      <w:startOverride w:val="4"/>
-    </w:lvlOverride>
-    <w:lvlOverride w:ilvl="8">
-      <w:startOverride w:val="4"/>
-    </w:lvlOverride>
-  </w:num>
-  <w:num w:numId="1010">
-    <w:abstractNumId w:val="99415"/>
-    <w:lvlOverride w:ilvl="0">
-      <w:startOverride w:val="5"/>
-    </w:lvlOverride>
-    <w:lvlOverride w:ilvl="1">
-      <w:startOverride w:val="5"/>
-    </w:lvlOverride>
-    <w:lvlOverride w:ilvl="2">
-      <w:startOverride w:val="5"/>
-    </w:lvlOverride>
-    <w:lvlOverride w:ilvl="3">
-      <w:startOverride w:val="5"/>
-    </w:lvlOverride>
-    <w:lvlOverride w:ilvl="4">
-      <w:startOverride w:val="5"/>
-    </w:lvlOverride>
-    <w:lvlOverride w:ilvl="5">
-      <w:startOverride w:val="5"/>
-    </w:lvlOverride>
-    <w:lvlOverride w:ilvl="6">
-      <w:startOverride w:val="5"/>
-    </w:lvlOverride>
-    <w:lvlOverride w:ilvl="7">
-      <w:startOverride w:val="5"/>
-    </w:lvlOverride>
-    <w:lvlOverride w:ilvl="8">
-      <w:startOverride w:val="5"/>
-    </w:lvlOverride>
-  </w:num>
-  <w:num w:numId="1011">
-    <w:abstractNumId w:val="99416"/>
-    <w:lvlOverride w:ilvl="0">
-      <w:startOverride w:val="6"/>
-    </w:lvlOverride>
-    <w:lvlOverride w:ilvl="1">
-      <w:startOverride w:val="6"/>
-    </w:lvlOverride>
-    <w:lvlOverride w:ilvl="2">
-      <w:startOverride w:val="6"/>
-    </w:lvlOverride>
-    <w:lvlOverride w:ilvl="3">
-      <w:startOverride w:val="6"/>
-    </w:lvlOverride>
-    <w:lvlOverride w:ilvl="4">
-      <w:startOverride w:val="6"/>
-    </w:lvlOverride>
-    <w:lvlOverride w:ilvl="5">
-      <w:startOverride w:val="6"/>
-    </w:lvlOverride>
-    <w:lvlOverride w:ilvl="6">
-      <w:startOverride w:val="6"/>
-    </w:lvlOverride>
-    <w:lvlOverride w:ilvl="7">
-      <w:startOverride w:val="6"/>
-    </w:lvlOverride>
-    <w:lvlOverride w:ilvl="8">
-      <w:startOverride w:val="6"/>
-    </w:lvlOverride>
-  </w:num>
-  <w:num w:numId="1012">
-    <w:abstractNumId w:val="991"/>
-  </w:num>
-  <w:num w:numId="1013">
-    <w:abstractNumId w:val="991"/>
-  </w:num>
-  <w:num w:numId="1014">
-    <w:abstractNumId w:val="991"/>
-  </w:num>
-  <w:num w:numId="1015">
-    <w:abstractNumId w:val="991"/>
-  </w:num>
-  <w:num w:numId="1016">
-    <w:abstractNumId w:val="991"/>
-  </w:num>
-  <w:num w:numId="1017">
-    <w:abstractNumId w:val="99411"/>
-    <w:lvlOverride w:ilvl="0">
-      <w:startOverride w:val="1"/>
-    </w:lvlOverride>
-    <w:lvlOverride w:ilvl="1">
-      <w:startOverride w:val="1"/>
-    </w:lvlOverride>
-    <w:lvlOverride w:ilvl="2">
-      <w:startOverride w:val="1"/>
-    </w:lvlOverride>
-    <w:lvlOverride w:ilvl="3">
-      <w:startOverride w:val="1"/>
-    </w:lvlOverride>
-    <w:lvlOverride w:ilvl="4">
-      <w:startOverride w:val="1"/>
-    </w:lvlOverride>
-    <w:lvlOverride w:ilvl="5">
-      <w:startOverride w:val="1"/>
-    </w:lvlOverride>
-    <w:lvlOverride w:ilvl="6">
-      <w:startOverride w:val="1"/>
-    </w:lvlOverride>
-    <w:lvlOverride w:ilvl="7">
-      <w:startOverride w:val="1"/>
-    </w:lvlOverride>
-    <w:lvlOverride w:ilvl="8">
-      <w:startOverride w:val="1"/>
-    </w:lvlOverride>
-  </w:num>
-  <w:num w:numId="1018">
-    <w:abstractNumId w:val="991"/>
-  </w:num>
-  <w:num w:numId="1019">
-    <w:abstractNumId w:val="991"/>
-  </w:num>
-  <w:num w:numId="1020">
-    <w:abstractNumId w:val="99411"/>
-    <w:lvlOverride w:ilvl="0">
-      <w:startOverride w:val="1"/>
-    </w:lvlOverride>
-    <w:lvlOverride w:ilvl="1">
-      <w:startOverride w:val="1"/>
-    </w:lvlOverride>
-    <w:lvlOverride w:ilvl="2">
-      <w:startOverride w:val="1"/>
-    </w:lvlOverride>
-    <w:lvlOverride w:ilvl="3">
-      <w:startOverride w:val="1"/>
-    </w:lvlOverride>
-    <w:lvlOverride w:ilvl="4">
-      <w:startOverride w:val="1"/>
-    </w:lvlOverride>
-    <w:lvlOverride w:ilvl="5">
-      <w:startOverride w:val="1"/>
-    </w:lvlOverride>
-    <w:lvlOverride w:ilvl="6">
-      <w:startOverride w:val="1"/>
-    </w:lvlOverride>
-    <w:lvlOverride w:ilvl="7">
-      <w:startOverride w:val="1"/>
-    </w:lvlOverride>
-    <w:lvlOverride w:ilvl="8">
-      <w:startOverride w:val="1"/>
-    </w:lvlOverride>
-  </w:num>
-  <w:num w:numId="1021">
-    <w:abstractNumId w:val="991"/>
-  </w:num>
-  <w:num w:numId="1022">
-    <w:abstractNumId w:val="991"/>
-  </w:num>
-  <w:num w:numId="1023">
-    <w:abstractNumId w:val="991"/>
   </w:num>
 </w:numbering>
 </file>
 
 <file path=word/styles.xml><?xml version="1.0" encoding="utf-8"?>
-<w:styles xmlns:mc="http://schemas.openxmlformats.org/markup-compatibility/2006" xmlns:r="http://schemas.openxmlformats.org/officeDocument/2006/relationships" xmlns:w="http://schemas.openxmlformats.org/wordprocessingml/2006/main" xmlns:w14="http://schemas.microsoft.com/office/word/2010/wordml" xmlns:w15="http://schemas.microsoft.com/office/word/2012/wordml" xmlns:w16="http://schemas.microsoft.com/office/word/2018/wordml" xmlns:w16cex="http://schemas.microsoft.com/office/word/2018/wordml/cex" xmlns:w16cid="http://schemas.microsoft.com/office/word/2016/wordml/cid" xmlns:w16sdtdh="http://schemas.microsoft.com/office/word/2020/wordml/sdtdatahash" xmlns:w16se="http://schemas.microsoft.com/office/word/2015/wordml/symex" mc:Ignorable="w14 w15 w16se w16cid w16 w16cex w16sdtdh">
+<w:styles xmlns:mc="http://schemas.openxmlformats.org/markup-compatibility/2006" xmlns:r="http://schemas.openxmlformats.org/officeDocument/2006/relationships" xmlns:w="http://schemas.openxmlformats.org/wordprocessingml/2006/main" xmlns:w14="http://schemas.microsoft.com/office/word/2010/wordml" xmlns:w15="http://schemas.microsoft.com/office/word/2012/wordml" xmlns:w16cex="http://schemas.microsoft.com/office/word/2018/wordml/cex" xmlns:w16cid="http://schemas.microsoft.com/office/word/2016/wordml/cid" xmlns:w16="http://schemas.microsoft.com/office/word/2018/wordml" xmlns:w16sdtdh="http://schemas.microsoft.com/office/word/2020/wordml/sdtdatahash" xmlns:w16se="http://schemas.microsoft.com/office/word/2015/wordml/symex" mc:Ignorable="w14 w15 w16se w16cid w16 w16cex w16sdtdh">
   <w:docDefaults>
     <w:rPrDefault>
       <w:rPr>
-        <w:rFonts w:asciiTheme="minorHAnsi" w:cstheme="minorBidi" w:eastAsiaTheme="minorHAnsi" w:hAnsiTheme="minorHAnsi"/>
+        <w:rFonts w:asciiTheme="minorHAnsi" w:eastAsiaTheme="minorHAnsi" w:hAnsiTheme="minorHAnsi" w:cstheme="minorBidi"/>
         <w:sz w:val="22"/>
         <w:szCs w:val="22"/>
-        <w:lang w:bidi="ar-SA" w:eastAsia="en-US" w:val="en-GB"/>
+        <w:lang w:val="en-GB" w:eastAsia="en-US" w:bidi="ar-SA"/>
       </w:rPr>
     </w:rPrDefault>
     <w:pPrDefault>
@@ -5881,17 +5806,17 @@
       </w:pPr>
     </w:pPrDefault>
   </w:docDefaults>
-  <w:latentStyles w:count="376" w:defLockedState="0" w:defQFormat="0" w:defSemiHidden="0" w:defUIPriority="99" w:defUnhideWhenUsed="0">
-    <w:lsdException w:name="Normal" w:qFormat="1" w:uiPriority="0"/>
-    <w:lsdException w:name="heading 1" w:qFormat="1" w:uiPriority="9"/>
-    <w:lsdException w:name="heading 2" w:qFormat="1" w:semiHidden="1" w:uiPriority="9" w:unhideWhenUsed="1"/>
-    <w:lsdException w:name="heading 3" w:qFormat="1" w:semiHidden="1" w:uiPriority="9" w:unhideWhenUsed="1"/>
-    <w:lsdException w:name="heading 4" w:qFormat="1" w:semiHidden="1" w:uiPriority="9" w:unhideWhenUsed="1"/>
-    <w:lsdException w:name="heading 5" w:qFormat="1" w:semiHidden="1" w:uiPriority="9" w:unhideWhenUsed="1"/>
-    <w:lsdException w:name="heading 6" w:qFormat="1" w:semiHidden="1" w:uiPriority="9" w:unhideWhenUsed="1"/>
-    <w:lsdException w:name="heading 7" w:qFormat="1" w:semiHidden="1" w:uiPriority="9" w:unhideWhenUsed="1"/>
-    <w:lsdException w:name="heading 8" w:qFormat="1" w:semiHidden="1" w:uiPriority="9" w:unhideWhenUsed="1"/>
-    <w:lsdException w:name="heading 9" w:qFormat="1" w:semiHidden="1" w:uiPriority="9" w:unhideWhenUsed="1"/>
+  <w:latentStyles w:defLockedState="0" w:defUIPriority="99" w:defSemiHidden="0" w:defUnhideWhenUsed="0" w:defQFormat="0" w:count="376">
+    <w:lsdException w:name="Normal" w:uiPriority="0" w:qFormat="1"/>
+    <w:lsdException w:name="heading 1" w:uiPriority="9" w:qFormat="1"/>
+    <w:lsdException w:name="heading 2" w:semiHidden="1" w:uiPriority="9" w:unhideWhenUsed="1" w:qFormat="1"/>
+    <w:lsdException w:name="heading 3" w:semiHidden="1" w:uiPriority="9" w:unhideWhenUsed="1" w:qFormat="1"/>
+    <w:lsdException w:name="heading 4" w:semiHidden="1" w:uiPriority="9" w:unhideWhenUsed="1" w:qFormat="1"/>
+    <w:lsdException w:name="heading 5" w:semiHidden="1" w:uiPriority="9" w:unhideWhenUsed="1" w:qFormat="1"/>
+    <w:lsdException w:name="heading 6" w:semiHidden="1" w:uiPriority="9" w:unhideWhenUsed="1" w:qFormat="1"/>
+    <w:lsdException w:name="heading 7" w:semiHidden="1" w:uiPriority="9" w:unhideWhenUsed="1" w:qFormat="1"/>
+    <w:lsdException w:name="heading 8" w:semiHidden="1" w:uiPriority="9" w:unhideWhenUsed="1" w:qFormat="1"/>
+    <w:lsdException w:name="heading 9" w:semiHidden="1" w:uiPriority="9" w:unhideWhenUsed="1" w:qFormat="1"/>
     <w:lsdException w:name="index 1" w:semiHidden="1" w:unhideWhenUsed="1"/>
     <w:lsdException w:name="index 2" w:semiHidden="1" w:unhideWhenUsed="1"/>
     <w:lsdException w:name="index 3" w:semiHidden="1" w:unhideWhenUsed="1"/>
@@ -5916,7 +5841,7 @@
     <w:lsdException w:name="header" w:semiHidden="1" w:unhideWhenUsed="1"/>
     <w:lsdException w:name="footer" w:semiHidden="1" w:unhideWhenUsed="1"/>
     <w:lsdException w:name="index heading" w:semiHidden="1" w:unhideWhenUsed="1"/>
-    <w:lsdException w:name="caption" w:qFormat="1" w:semiHidden="1" w:uiPriority="35" w:unhideWhenUsed="1"/>
+    <w:lsdException w:name="caption" w:semiHidden="1" w:uiPriority="35" w:unhideWhenUsed="1" w:qFormat="1"/>
     <w:lsdException w:name="table of figures" w:semiHidden="1" w:unhideWhenUsed="1"/>
     <w:lsdException w:name="envelope address" w:semiHidden="1" w:unhideWhenUsed="1"/>
     <w:lsdException w:name="envelope return" w:semiHidden="1" w:unhideWhenUsed="1"/>
@@ -5944,7 +5869,7 @@
     <w:lsdException w:name="List Number 3" w:semiHidden="1" w:unhideWhenUsed="1"/>
     <w:lsdException w:name="List Number 4" w:semiHidden="1" w:unhideWhenUsed="1"/>
     <w:lsdException w:name="List Number 5" w:semiHidden="1" w:unhideWhenUsed="1"/>
-    <w:lsdException w:name="Title" w:qFormat="1" w:uiPriority="10"/>
+    <w:lsdException w:name="Title" w:uiPriority="10" w:qFormat="1"/>
     <w:lsdException w:name="Closing" w:semiHidden="1" w:unhideWhenUsed="1"/>
     <w:lsdException w:name="Signature" w:semiHidden="1" w:unhideWhenUsed="1"/>
     <w:lsdException w:name="Default Paragraph Font" w:semiHidden="1" w:uiPriority="1" w:unhideWhenUsed="1"/>
@@ -5956,7 +5881,7 @@
     <w:lsdException w:name="List Continue 4" w:semiHidden="1" w:unhideWhenUsed="1"/>
     <w:lsdException w:name="List Continue 5" w:semiHidden="1" w:unhideWhenUsed="1"/>
     <w:lsdException w:name="Message Header" w:semiHidden="1" w:unhideWhenUsed="1"/>
-    <w:lsdException w:name="Subtitle" w:qFormat="1" w:uiPriority="11"/>
+    <w:lsdException w:name="Subtitle" w:uiPriority="11" w:qFormat="1"/>
     <w:lsdException w:name="Salutation" w:semiHidden="1" w:unhideWhenUsed="1"/>
     <w:lsdException w:name="Date" w:semiHidden="1" w:unhideWhenUsed="1"/>
     <w:lsdException w:name="Body Text First Indent" w:semiHidden="1" w:unhideWhenUsed="1"/>
@@ -5969,8 +5894,8 @@
     <w:lsdException w:name="Block Text" w:semiHidden="1" w:unhideWhenUsed="1"/>
     <w:lsdException w:name="Hyperlink" w:semiHidden="1" w:unhideWhenUsed="1"/>
     <w:lsdException w:name="FollowedHyperlink" w:semiHidden="1" w:unhideWhenUsed="1"/>
-    <w:lsdException w:name="Strong" w:qFormat="1" w:uiPriority="22"/>
-    <w:lsdException w:name="Emphasis" w:qFormat="1" w:uiPriority="20"/>
+    <w:lsdException w:name="Strong" w:uiPriority="22" w:qFormat="1"/>
+    <w:lsdException w:name="Emphasis" w:uiPriority="20" w:qFormat="1"/>
     <w:lsdException w:name="Document Map" w:semiHidden="1" w:unhideWhenUsed="1"/>
     <w:lsdException w:name="Plain Text" w:semiHidden="1" w:unhideWhenUsed="1"/>
     <w:lsdException w:name="E-mail Signature" w:semiHidden="1" w:unhideWhenUsed="1"/>
@@ -6039,7 +5964,7 @@
     <w:lsdException w:name="Table Grid" w:uiPriority="39"/>
     <w:lsdException w:name="Table Theme" w:semiHidden="1" w:unhideWhenUsed="1"/>
     <w:lsdException w:name="Placeholder Text" w:semiHidden="1"/>
-    <w:lsdException w:name="No Spacing" w:qFormat="1" w:uiPriority="1"/>
+    <w:lsdException w:name="No Spacing" w:uiPriority="1" w:qFormat="1"/>
     <w:lsdException w:name="Light Shading" w:uiPriority="60"/>
     <w:lsdException w:name="Light List" w:uiPriority="61"/>
     <w:lsdException w:name="Light Grid" w:uiPriority="62"/>
@@ -6061,9 +5986,9 @@
     <w:lsdException w:name="Medium Shading 2 Accent 1" w:uiPriority="64"/>
     <w:lsdException w:name="Medium List 1 Accent 1" w:uiPriority="65"/>
     <w:lsdException w:name="Revision" w:semiHidden="1"/>
-    <w:lsdException w:name="List Paragraph" w:qFormat="1" w:uiPriority="34"/>
-    <w:lsdException w:name="Quote" w:qFormat="1" w:uiPriority="29"/>
-    <w:lsdException w:name="Intense Quote" w:qFormat="1" w:uiPriority="30"/>
+    <w:lsdException w:name="List Paragraph" w:uiPriority="34" w:qFormat="1"/>
+    <w:lsdException w:name="Quote" w:uiPriority="29" w:qFormat="1"/>
+    <w:lsdException w:name="Intense Quote" w:uiPriority="30" w:qFormat="1"/>
     <w:lsdException w:name="Medium List 2 Accent 1" w:uiPriority="66"/>
     <w:lsdException w:name="Medium Grid 1 Accent 1" w:uiPriority="67"/>
     <w:lsdException w:name="Medium Grid 2 Accent 1" w:uiPriority="68"/>
@@ -6142,13 +6067,13 @@
     <w:lsdException w:name="Colorful Shading Accent 6" w:uiPriority="71"/>
     <w:lsdException w:name="Colorful List Accent 6" w:uiPriority="72"/>
     <w:lsdException w:name="Colorful Grid Accent 6" w:uiPriority="73"/>
-    <w:lsdException w:name="Subtle Emphasis" w:qFormat="1" w:uiPriority="19"/>
-    <w:lsdException w:name="Intense Emphasis" w:qFormat="1" w:uiPriority="21"/>
-    <w:lsdException w:name="Subtle Reference" w:qFormat="1" w:uiPriority="31"/>
-    <w:lsdException w:name="Intense Reference" w:qFormat="1" w:uiPriority="32"/>
-    <w:lsdException w:name="Book Title" w:qFormat="1" w:uiPriority="33"/>
+    <w:lsdException w:name="Subtle Emphasis" w:uiPriority="19" w:qFormat="1"/>
+    <w:lsdException w:name="Intense Emphasis" w:uiPriority="21" w:qFormat="1"/>
+    <w:lsdException w:name="Subtle Reference" w:uiPriority="31" w:qFormat="1"/>
+    <w:lsdException w:name="Intense Reference" w:uiPriority="32" w:qFormat="1"/>
+    <w:lsdException w:name="Book Title" w:uiPriority="33" w:qFormat="1"/>
     <w:lsdException w:name="Bibliography" w:semiHidden="1" w:uiPriority="37" w:unhideWhenUsed="1"/>
-    <w:lsdException w:name="TOC Heading" w:qFormat="1" w:semiHidden="1" w:uiPriority="39" w:unhideWhenUsed="1"/>
+    <w:lsdException w:name="TOC Heading" w:semiHidden="1" w:uiPriority="39" w:unhideWhenUsed="1" w:qFormat="1"/>
     <w:lsdException w:name="Plain Table 1" w:uiPriority="41"/>
     <w:lsdException w:name="Plain Table 2" w:uiPriority="42"/>
     <w:lsdException w:name="Plain Table 3" w:uiPriority="43"/>
@@ -6259,11 +6184,11 @@
     <w:lsdException w:name="Unresolved Mention" w:semiHidden="1" w:unhideWhenUsed="1"/>
     <w:lsdException w:name="Smart Link" w:semiHidden="1" w:unhideWhenUsed="1"/>
   </w:latentStyles>
-  <w:style w:default="1" w:styleId="Normal" w:type="paragraph">
+  <w:style w:type="paragraph" w:default="1" w:styleId="Normal">
     <w:name w:val="Normal"/>
     <w:qFormat/>
   </w:style>
-  <w:style w:styleId="Heading1" w:type="paragraph">
+  <w:style w:type="paragraph" w:styleId="Heading1">
     <w:name w:val="heading 1"/>
     <w:basedOn w:val="Normal"/>
     <w:next w:val="Normal"/>
@@ -6275,18 +6200,18 @@
     <w:pPr>
       <w:keepNext/>
       <w:keepLines/>
-      <w:spacing w:after="0" w:before="240"/>
+      <w:spacing w:before="240" w:after="0"/>
       <w:outlineLvl w:val="0"/>
     </w:pPr>
     <w:rPr>
-      <w:rFonts w:asciiTheme="majorHAnsi" w:cstheme="majorBidi" w:eastAsiaTheme="majorEastAsia" w:hAnsiTheme="majorHAnsi"/>
+      <w:rFonts w:asciiTheme="majorHAnsi" w:eastAsiaTheme="majorEastAsia" w:hAnsiTheme="majorHAnsi" w:cstheme="majorBidi"/>
       <w:b/>
       <w:color w:val="C00000"/>
       <w:sz w:val="32"/>
       <w:szCs w:val="32"/>
     </w:rPr>
   </w:style>
-  <w:style w:styleId="Heading2" w:type="paragraph">
+  <w:style w:type="paragraph" w:styleId="Heading2">
     <w:name w:val="heading 2"/>
     <w:basedOn w:val="Normal"/>
     <w:next w:val="Normal"/>
@@ -6299,17 +6224,17 @@
     <w:pPr>
       <w:keepNext/>
       <w:keepLines/>
-      <w:spacing w:after="0" w:before="40"/>
+      <w:spacing w:before="40" w:after="0"/>
       <w:outlineLvl w:val="1"/>
     </w:pPr>
     <w:rPr>
-      <w:rFonts w:asciiTheme="majorHAnsi" w:cstheme="majorBidi" w:eastAsiaTheme="majorEastAsia" w:hAnsiTheme="majorHAnsi"/>
+      <w:rFonts w:asciiTheme="majorHAnsi" w:eastAsiaTheme="majorEastAsia" w:hAnsiTheme="majorHAnsi" w:cstheme="majorBidi"/>
       <w:b/>
       <w:sz w:val="26"/>
       <w:szCs w:val="26"/>
     </w:rPr>
   </w:style>
-  <w:style w:styleId="Heading3" w:type="paragraph">
+  <w:style w:type="paragraph" w:styleId="Heading3">
     <w:name w:val="heading 3"/>
     <w:basedOn w:val="Normal"/>
     <w:next w:val="Normal"/>
@@ -6322,17 +6247,17 @@
     <w:pPr>
       <w:keepNext/>
       <w:keepLines/>
-      <w:spacing w:after="0" w:before="40"/>
+      <w:spacing w:before="40" w:after="0"/>
       <w:outlineLvl w:val="2"/>
     </w:pPr>
     <w:rPr>
-      <w:rFonts w:asciiTheme="majorHAnsi" w:cstheme="majorBidi" w:eastAsiaTheme="majorEastAsia" w:hAnsiTheme="majorHAnsi"/>
+      <w:rFonts w:asciiTheme="majorHAnsi" w:eastAsiaTheme="majorEastAsia" w:hAnsiTheme="majorHAnsi" w:cstheme="majorBidi"/>
       <w:b/>
       <w:sz w:val="24"/>
       <w:szCs w:val="24"/>
     </w:rPr>
   </w:style>
-  <w:style w:styleId="Heading4" w:type="paragraph">
+  <w:style w:type="paragraph" w:styleId="Heading4">
     <w:name w:val="heading 4"/>
     <w:basedOn w:val="Normal"/>
     <w:next w:val="Normal"/>
@@ -6345,44 +6270,44 @@
     <w:pPr>
       <w:keepNext/>
       <w:keepLines/>
-      <w:spacing w:after="0" w:before="40"/>
+      <w:spacing w:before="40" w:after="0"/>
       <w:outlineLvl w:val="3"/>
     </w:pPr>
     <w:rPr>
-      <w:rFonts w:asciiTheme="majorHAnsi" w:cstheme="majorBidi" w:eastAsiaTheme="majorEastAsia" w:hAnsiTheme="majorHAnsi"/>
+      <w:rFonts w:asciiTheme="majorHAnsi" w:eastAsiaTheme="majorEastAsia" w:hAnsiTheme="majorHAnsi" w:cstheme="majorBidi"/>
       <w:b/>
       <w:i/>
       <w:iCs/>
     </w:rPr>
   </w:style>
-  <w:style w:default="1" w:styleId="DefaultParagraphFont" w:type="character">
+  <w:style w:type="character" w:default="1" w:styleId="DefaultParagraphFont">
     <w:name w:val="Default Paragraph Font"/>
     <w:uiPriority w:val="1"/>
     <w:semiHidden/>
     <w:unhideWhenUsed/>
   </w:style>
-  <w:style w:default="1" w:styleId="TableNormal" w:type="table">
+  <w:style w:type="table" w:default="1" w:styleId="TableNormal">
     <w:name w:val="Normal Table"/>
     <w:uiPriority w:val="99"/>
     <w:semiHidden/>
     <w:unhideWhenUsed/>
     <w:tblPr>
-      <w:tblInd w:type="dxa" w:w="0"/>
+      <w:tblInd w:w="0" w:type="dxa"/>
       <w:tblCellMar>
-        <w:top w:type="dxa" w:w="0"/>
-        <w:left w:type="dxa" w:w="108"/>
-        <w:bottom w:type="dxa" w:w="0"/>
-        <w:right w:type="dxa" w:w="108"/>
+        <w:top w:w="0" w:type="dxa"/>
+        <w:left w:w="108" w:type="dxa"/>
+        <w:bottom w:w="0" w:type="dxa"/>
+        <w:right w:w="108" w:type="dxa"/>
       </w:tblCellMar>
     </w:tblPr>
   </w:style>
-  <w:style w:default="1" w:styleId="NoList" w:type="numbering">
+  <w:style w:type="numbering" w:default="1" w:styleId="NoList">
     <w:name w:val="No List"/>
     <w:uiPriority w:val="99"/>
     <w:semiHidden/>
     <w:unhideWhenUsed/>
   </w:style>
-  <w:style w:styleId="TableGrid" w:type="table">
+  <w:style w:type="table" w:styleId="TableGrid">
     <w:name w:val="Table Grid"/>
     <w:basedOn w:val="TableNormal"/>
     <w:uiPriority w:val="39"/>
@@ -6392,16 +6317,16 @@
     </w:pPr>
     <w:tblPr>
       <w:tblBorders>
-        <w:top w:color="auto" w:space="0" w:sz="4" w:val="single"/>
-        <w:left w:color="auto" w:space="0" w:sz="4" w:val="single"/>
-        <w:bottom w:color="auto" w:space="0" w:sz="4" w:val="single"/>
-        <w:right w:color="auto" w:space="0" w:sz="4" w:val="single"/>
-        <w:insideH w:color="auto" w:space="0" w:sz="4" w:val="single"/>
-        <w:insideV w:color="auto" w:space="0" w:sz="4" w:val="single"/>
+        <w:top w:val="single" w:sz="4" w:space="0" w:color="auto"/>
+        <w:left w:val="single" w:sz="4" w:space="0" w:color="auto"/>
+        <w:bottom w:val="single" w:sz="4" w:space="0" w:color="auto"/>
+        <w:right w:val="single" w:sz="4" w:space="0" w:color="auto"/>
+        <w:insideH w:val="single" w:sz="4" w:space="0" w:color="auto"/>
+        <w:insideV w:val="single" w:sz="4" w:space="0" w:color="auto"/>
       </w:tblBorders>
     </w:tblPr>
   </w:style>
-  <w:style w:styleId="ListParagraph" w:type="paragraph">
+  <w:style w:type="paragraph" w:styleId="ListParagraph">
     <w:name w:val="List Paragraph"/>
     <w:basedOn w:val="Normal"/>
     <w:uiPriority w:val="34"/>
@@ -6412,47 +6337,47 @@
       <w:contextualSpacing/>
     </w:pPr>
   </w:style>
-  <w:style w:customStyle="1" w:styleId="Heading1Char" w:type="character">
+  <w:style w:type="character" w:customStyle="1" w:styleId="Heading1Char">
     <w:name w:val="Heading 1 Char"/>
     <w:basedOn w:val="DefaultParagraphFont"/>
     <w:link w:val="Heading1"/>
     <w:uiPriority w:val="9"/>
     <w:rsid w:val="002500C5"/>
     <w:rPr>
-      <w:rFonts w:asciiTheme="majorHAnsi" w:cstheme="majorBidi" w:eastAsiaTheme="majorEastAsia" w:hAnsiTheme="majorHAnsi"/>
+      <w:rFonts w:asciiTheme="majorHAnsi" w:eastAsiaTheme="majorEastAsia" w:hAnsiTheme="majorHAnsi" w:cstheme="majorBidi"/>
       <w:b/>
       <w:color w:val="C00000"/>
       <w:sz w:val="32"/>
       <w:szCs w:val="32"/>
     </w:rPr>
   </w:style>
-  <w:style w:customStyle="1" w:styleId="Heading2Char" w:type="character">
+  <w:style w:type="character" w:customStyle="1" w:styleId="Heading2Char">
     <w:name w:val="Heading 2 Char"/>
     <w:basedOn w:val="DefaultParagraphFont"/>
     <w:link w:val="Heading2"/>
     <w:uiPriority w:val="9"/>
     <w:rsid w:val="002500C5"/>
     <w:rPr>
-      <w:rFonts w:asciiTheme="majorHAnsi" w:cstheme="majorBidi" w:eastAsiaTheme="majorEastAsia" w:hAnsiTheme="majorHAnsi"/>
+      <w:rFonts w:asciiTheme="majorHAnsi" w:eastAsiaTheme="majorEastAsia" w:hAnsiTheme="majorHAnsi" w:cstheme="majorBidi"/>
       <w:b/>
       <w:sz w:val="26"/>
       <w:szCs w:val="26"/>
     </w:rPr>
   </w:style>
-  <w:style w:customStyle="1" w:styleId="Heading3Char" w:type="character">
+  <w:style w:type="character" w:customStyle="1" w:styleId="Heading3Char">
     <w:name w:val="Heading 3 Char"/>
     <w:basedOn w:val="DefaultParagraphFont"/>
     <w:link w:val="Heading3"/>
     <w:uiPriority w:val="9"/>
     <w:rsid w:val="002500C5"/>
     <w:rPr>
-      <w:rFonts w:asciiTheme="majorHAnsi" w:cstheme="majorBidi" w:eastAsiaTheme="majorEastAsia" w:hAnsiTheme="majorHAnsi"/>
+      <w:rFonts w:asciiTheme="majorHAnsi" w:eastAsiaTheme="majorEastAsia" w:hAnsiTheme="majorHAnsi" w:cstheme="majorBidi"/>
       <w:b/>
       <w:sz w:val="24"/>
       <w:szCs w:val="24"/>
     </w:rPr>
   </w:style>
-  <w:style w:customStyle="1" w:styleId="Kiu2" w:type="table">
+  <w:style w:type="table" w:customStyle="1" w:styleId="Kiu2">
     <w:name w:val="Kiểu2"/>
     <w:basedOn w:val="TableNormal"/>
     <w:uiPriority w:val="99"/>
@@ -6463,16 +6388,16 @@
     <w:rPr>
       <w:rFonts w:ascii="Times New Roman" w:eastAsiaTheme="minorEastAsia" w:hAnsi="Times New Roman"/>
       <w:sz w:val="24"/>
-      <w:lang w:eastAsia="ja-JP" w:val="en-US"/>
+      <w:lang w:val="en-US" w:eastAsia="ja-JP"/>
     </w:rPr>
     <w:tblPr>
       <w:tblBorders>
-        <w:top w:color="auto" w:space="0" w:sz="4" w:val="single"/>
-        <w:left w:color="auto" w:space="0" w:sz="4" w:val="single"/>
-        <w:bottom w:color="auto" w:space="0" w:sz="4" w:val="single"/>
-        <w:right w:color="auto" w:space="0" w:sz="4" w:val="single"/>
-        <w:insideH w:color="auto" w:space="0" w:sz="4" w:val="single"/>
-        <w:insideV w:color="auto" w:space="0" w:sz="4" w:val="single"/>
+        <w:top w:val="single" w:sz="4" w:space="0" w:color="auto"/>
+        <w:left w:val="single" w:sz="4" w:space="0" w:color="auto"/>
+        <w:bottom w:val="single" w:sz="4" w:space="0" w:color="auto"/>
+        <w:right w:val="single" w:sz="4" w:space="0" w:color="auto"/>
+        <w:insideH w:val="single" w:sz="4" w:space="0" w:color="auto"/>
+        <w:insideV w:val="single" w:sz="4" w:space="0" w:color="auto"/>
       </w:tblBorders>
     </w:tblPr>
     <w:tcPr>
@@ -6488,51 +6413,51 @@
       </w:rPr>
       <w:tblPr/>
       <w:tcPr>
-        <w:shd w:color="auto" w:fill="BDD6EE" w:themeFill="accent1" w:themeFillTint="66" w:val="clear"/>
+        <w:shd w:val="clear" w:color="auto" w:fill="BDD6EE" w:themeFill="accent1" w:themeFillTint="66"/>
       </w:tcPr>
     </w:tblStylePr>
   </w:style>
-  <w:style w:styleId="Hyperlink" w:type="character">
+  <w:style w:type="character" w:styleId="Hyperlink">
     <w:name w:val="Hyperlink"/>
     <w:basedOn w:val="DefaultParagraphFont"/>
     <w:uiPriority w:val="99"/>
     <w:unhideWhenUsed/>
     <w:rsid w:val="00922652"/>
     <w:rPr>
-      <w:color w:themeColor="hyperlink" w:val="0563C1"/>
+      <w:color w:val="0563C1" w:themeColor="hyperlink"/>
       <w:u w:val="single"/>
     </w:rPr>
   </w:style>
-  <w:style w:customStyle="1" w:styleId="Heading4Char" w:type="character">
+  <w:style w:type="character" w:customStyle="1" w:styleId="Heading4Char">
     <w:name w:val="Heading 4 Char"/>
     <w:basedOn w:val="DefaultParagraphFont"/>
     <w:link w:val="Heading4"/>
     <w:uiPriority w:val="9"/>
     <w:rsid w:val="002500C5"/>
     <w:rPr>
-      <w:rFonts w:asciiTheme="majorHAnsi" w:cstheme="majorBidi" w:eastAsiaTheme="majorEastAsia" w:hAnsiTheme="majorHAnsi"/>
+      <w:rFonts w:asciiTheme="majorHAnsi" w:eastAsiaTheme="majorEastAsia" w:hAnsiTheme="majorHAnsi" w:cstheme="majorBidi"/>
       <w:b/>
       <w:i/>
       <w:iCs/>
     </w:rPr>
   </w:style>
-  <w:style w:styleId="List" w:type="paragraph">
+  <w:style w:type="paragraph" w:styleId="List">
     <w:name w:val="List"/>
     <w:basedOn w:val="Normal"/>
     <w:semiHidden/>
     <w:rsid w:val="00011832"/>
     <w:pPr>
       <w:spacing w:after="120" w:line="240" w:lineRule="exact"/>
-      <w:ind w:hanging="630" w:left="630"/>
+      <w:ind w:left="630" w:hanging="630"/>
     </w:pPr>
     <w:rPr>
-      <w:rFonts w:ascii="Times New Roman" w:cs="Times New Roman" w:eastAsia="Times New Roman" w:hAnsi="Times New Roman"/>
+      <w:rFonts w:ascii="Times New Roman" w:eastAsia="Times New Roman" w:hAnsi="Times New Roman" w:cs="Times New Roman"/>
       <w:sz w:val="24"/>
       <w:szCs w:val="20"/>
       <w:lang w:val="en-US"/>
     </w:rPr>
   </w:style>
-  <w:style w:customStyle="1" w:styleId="Fig-Graphic" w:type="paragraph">
+  <w:style w:type="paragraph" w:customStyle="1" w:styleId="Fig-Graphic">
     <w:name w:val="Fig-Graphic"/>
     <w:basedOn w:val="Normal"/>
     <w:next w:val="Normal"/>
@@ -6544,12 +6469,12 @@
       <w:autoSpaceDE w:val="0"/>
       <w:autoSpaceDN w:val="0"/>
       <w:adjustRightInd w:val="0"/>
-      <w:spacing w:after="80" w:before="180" w:line="240" w:lineRule="atLeast"/>
+      <w:spacing w:before="180" w:after="80" w:line="240" w:lineRule="atLeast"/>
       <w:ind w:left="480"/>
       <w:textAlignment w:val="baseline"/>
     </w:pPr>
     <w:rPr>
-      <w:rFonts w:ascii="Segoe" w:cs="Segoe" w:eastAsiaTheme="minorEastAsia" w:hAnsi="Segoe"/>
+      <w:rFonts w:ascii="Segoe" w:eastAsiaTheme="minorEastAsia" w:hAnsi="Segoe" w:cs="Segoe"/>
       <w:iCs/>
       <w:color w:val="000000"/>
       <w:sz w:val="18"/>
@@ -6557,7 +6482,7 @@
       <w:lang w:val="en-US"/>
     </w:rPr>
   </w:style>
-  <w:style w:customStyle="1" w:styleId="FigNum" w:type="character">
+  <w:style w:type="character" w:customStyle="1" w:styleId="FigNum">
     <w:name w:val="Fig Num"/>
     <w:uiPriority w:val="8"/>
     <w:rsid w:val="00011832"/>
@@ -6569,41 +6494,41 @@
       <w:szCs w:val="15"/>
     </w:rPr>
   </w:style>
-  <w:style w:customStyle="1" w:styleId="TableTextsmall" w:type="paragraph">
+  <w:style w:type="paragraph" w:customStyle="1" w:styleId="TableTextsmall">
     <w:name w:val="Table Text small"/>
     <w:basedOn w:val="Normal"/>
     <w:rsid w:val="00F27669"/>
     <w:pPr>
       <w:keepNext/>
       <w:keepLines/>
-      <w:spacing w:after="20" w:before="20" w:line="240" w:lineRule="exact"/>
+      <w:spacing w:before="20" w:after="20" w:line="240" w:lineRule="exact"/>
       <w:ind w:left="95"/>
     </w:pPr>
     <w:rPr>
-      <w:rFonts w:ascii="Arial" w:cs="Times New Roman" w:eastAsia="Times New Roman" w:hAnsi="Arial"/>
+      <w:rFonts w:ascii="Arial" w:eastAsia="Times New Roman" w:hAnsi="Arial" w:cs="Times New Roman"/>
       <w:sz w:val="18"/>
       <w:szCs w:val="18"/>
       <w:lang w:val="en-US"/>
     </w:rPr>
   </w:style>
-  <w:style w:customStyle="1" w:styleId="TableHead" w:type="paragraph">
+  <w:style w:type="paragraph" w:customStyle="1" w:styleId="TableHead">
     <w:name w:val="Table Head"/>
     <w:basedOn w:val="Heading3"/>
     <w:next w:val="Normal"/>
     <w:rsid w:val="00F27669"/>
     <w:pPr>
-      <w:spacing w:after="60" w:before="60" w:line="240" w:lineRule="exact"/>
+      <w:spacing w:before="60" w:after="60" w:line="240" w:lineRule="exact"/>
       <w:jc w:val="center"/>
       <w:outlineLvl w:val="9"/>
     </w:pPr>
     <w:rPr>
-      <w:rFonts w:ascii="Arial" w:cs="Times New Roman" w:eastAsia="Times New Roman" w:hAnsi="Arial"/>
+      <w:rFonts w:ascii="Arial" w:eastAsia="Times New Roman" w:hAnsi="Arial" w:cs="Times New Roman"/>
       <w:sz w:val="22"/>
       <w:szCs w:val="22"/>
       <w:lang w:val="en-US"/>
     </w:rPr>
   </w:style>
-  <w:style w:styleId="TOCHeading" w:type="paragraph">
+  <w:style w:type="paragraph" w:styleId="TOCHeading">
     <w:name w:val="TOC Heading"/>
     <w:basedOn w:val="Heading1"/>
     <w:next w:val="Normal"/>
@@ -6616,11 +6541,11 @@
     </w:pPr>
     <w:rPr>
       <w:b w:val="0"/>
-      <w:color w:themeColor="accent1" w:themeShade="BF" w:val="2E74B5"/>
+      <w:color w:val="2E74B5" w:themeColor="accent1" w:themeShade="BF"/>
       <w:lang w:val="en-US"/>
     </w:rPr>
   </w:style>
-  <w:style w:styleId="TOC1" w:type="paragraph">
+  <w:style w:type="paragraph" w:styleId="TOC1">
     <w:name w:val="toc 1"/>
     <w:basedOn w:val="Normal"/>
     <w:next w:val="Normal"/>
@@ -6632,7 +6557,7 @@
       <w:spacing w:after="100"/>
     </w:pPr>
   </w:style>
-  <w:style w:styleId="TOC2" w:type="paragraph">
+  <w:style w:type="paragraph" w:styleId="TOC2">
     <w:name w:val="toc 2"/>
     <w:basedOn w:val="Normal"/>
     <w:next w:val="Normal"/>
@@ -6645,7 +6570,7 @@
       <w:ind w:left="220"/>
     </w:pPr>
   </w:style>
-  <w:style w:styleId="TOC3" w:type="paragraph">
+  <w:style w:type="paragraph" w:styleId="TOC3">
     <w:name w:val="toc 3"/>
     <w:basedOn w:val="Normal"/>
     <w:next w:val="Normal"/>
@@ -6658,33 +6583,33 @@
       <w:ind w:left="440"/>
     </w:pPr>
   </w:style>
-  <w:style w:customStyle="1" w:styleId="Bang" w:type="paragraph">
+  <w:style w:type="paragraph" w:customStyle="1" w:styleId="Bang">
     <w:name w:val="Bang"/>
     <w:basedOn w:val="Normal"/>
     <w:autoRedefine/>
     <w:rsid w:val="00C90AE2"/>
     <w:pPr>
-      <w:spacing w:after="80" w:before="80" w:line="240" w:lineRule="auto"/>
+      <w:spacing w:before="80" w:after="80" w:line="240" w:lineRule="auto"/>
     </w:pPr>
     <w:rPr>
-      <w:rFonts w:ascii="Tahoma" w:cs="Tahoma" w:eastAsia="Times New Roman" w:hAnsi="Tahoma"/>
+      <w:rFonts w:ascii="Tahoma" w:eastAsia="Times New Roman" w:hAnsi="Tahoma" w:cs="Tahoma"/>
       <w:sz w:val="18"/>
       <w:szCs w:val="18"/>
       <w:lang w:val="en-US"/>
     </w:rPr>
   </w:style>
-  <w:style w:customStyle="1" w:styleId="HeadingLv1" w:type="paragraph">
+  <w:style w:type="paragraph" w:customStyle="1" w:styleId="HeadingLv1">
     <w:name w:val="Heading Lv1"/>
     <w:basedOn w:val="Normal"/>
     <w:autoRedefine/>
     <w:rsid w:val="00C90AE2"/>
     <w:pPr>
       <w:widowControl w:val="0"/>
-      <w:spacing w:after="60" w:before="120" w:line="240" w:lineRule="auto"/>
+      <w:spacing w:before="120" w:after="60" w:line="240" w:lineRule="auto"/>
       <w:jc w:val="center"/>
     </w:pPr>
     <w:rPr>
-      <w:rFonts w:ascii="Tahoma" w:cs="Tahoma" w:eastAsia="Times New Roman" w:hAnsi="Tahoma"/>
+      <w:rFonts w:ascii="Tahoma" w:eastAsia="Times New Roman" w:hAnsi="Tahoma" w:cs="Tahoma"/>
       <w:b/>
       <w:snapToGrid w:val="0"/>
       <w:color w:val="6E2500"/>
@@ -6693,239 +6618,57 @@
       <w:lang w:val="en-US"/>
     </w:rPr>
   </w:style>
-  <w:style w:type="paragraph" w:customStyle="1" w:styleId="SourceCode">
-    <w:name w:val="Source Code"/>
+  <w:style w:customStyle="1" w:styleId="FirstParagraph" w:type="paragraph">
+    <w:name w:val="First Paragraph"/>
+    <w:basedOn w:val="BodyText"/>
+    <w:next w:val="BodyText"/>
+    <w:qFormat/>
+  </w:style>
+  <w:style w:styleId="BodyText" w:type="paragraph">
+    <w:name w:val="Body Text"/>
     <w:basedOn w:val="Normal"/>
-    <w:link w:val="VerbatimChar"/>
+    <w:link w:val="BodyTextChar"/>
+    <w:qFormat/>
     <w:pPr>
-      <w:wordWrap w:val="off"/>
+      <w:spacing w:after="180" w:before="180"/>
     </w:pPr>
   </w:style>
-  <w:style w:type="character" w:customStyle="1" w:styleId="KeywordTok">
-    <w:name w:val="KeywordTok"/>
-    <w:basedOn w:val="VerbatimChar"/>
-    <w:rPr>
-      <w:b/>
-      <w:color w:val="007020"/>
-    </w:rPr>
+  <w:style w:customStyle="1" w:styleId="BodyTextChar" w:type="character">
+    <w:name w:val="Body Text Char"/>
+    <w:basedOn w:val="DefaultParagraphFont"/>
+    <w:link w:val="BodyText"/>
   </w:style>
-  <w:style w:type="character" w:customStyle="1" w:styleId="DataTypeTok">
-    <w:name w:val="DataTypeTok"/>
-    <w:basedOn w:val="VerbatimChar"/>
-    <w:rPr>
-      <w:color w:val="902000"/>
-    </w:rPr>
+  <w:style w:customStyle="1" w:styleId="Compact" w:type="paragraph">
+    <w:name w:val="Compact"/>
+    <w:basedOn w:val="BodyText"/>
+    <w:qFormat/>
+    <w:pPr>
+      <w:spacing w:after="36" w:before="36"/>
+    </w:pPr>
   </w:style>
-  <w:style w:type="character" w:customStyle="1" w:styleId="DecValTok">
-    <w:name w:val="DecValTok"/>
-    <w:basedOn w:val="VerbatimChar"/>
-    <w:rPr>
-      <w:color w:val="40a070"/>
-    </w:rPr>
-  </w:style>
-  <w:style w:type="character" w:customStyle="1" w:styleId="BaseNTok">
-    <w:name w:val="BaseNTok"/>
-    <w:basedOn w:val="VerbatimChar"/>
-    <w:rPr>
-      <w:color w:val="40a070"/>
-    </w:rPr>
-  </w:style>
-  <w:style w:type="character" w:customStyle="1" w:styleId="FloatTok">
-    <w:name w:val="FloatTok"/>
-    <w:basedOn w:val="VerbatimChar"/>
-    <w:rPr>
-      <w:color w:val="40a070"/>
-    </w:rPr>
-  </w:style>
-  <w:style w:type="character" w:customStyle="1" w:styleId="ConstantTok">
-    <w:name w:val="ConstantTok"/>
-    <w:basedOn w:val="VerbatimChar"/>
-    <w:rPr>
-      <w:color w:val="880000"/>
-    </w:rPr>
-  </w:style>
-  <w:style w:type="character" w:customStyle="1" w:styleId="CharTok">
-    <w:name w:val="CharTok"/>
-    <w:basedOn w:val="VerbatimChar"/>
-    <w:rPr>
-      <w:color w:val="4070a0"/>
-    </w:rPr>
-  </w:style>
-  <w:style w:type="character" w:customStyle="1" w:styleId="SpecialCharTok">
-    <w:name w:val="SpecialCharTok"/>
-    <w:basedOn w:val="VerbatimChar"/>
-    <w:rPr>
-      <w:color w:val="4070a0"/>
-    </w:rPr>
-  </w:style>
-  <w:style w:type="character" w:customStyle="1" w:styleId="StringTok">
-    <w:name w:val="StringTok"/>
-    <w:basedOn w:val="VerbatimChar"/>
-    <w:rPr>
-      <w:color w:val="4070a0"/>
-    </w:rPr>
-  </w:style>
-  <w:style w:type="character" w:customStyle="1" w:styleId="VerbatimStringTok">
-    <w:name w:val="VerbatimStringTok"/>
-    <w:basedOn w:val="VerbatimChar"/>
-    <w:rPr>
-      <w:color w:val="4070a0"/>
-    </w:rPr>
-  </w:style>
-  <w:style w:type="character" w:customStyle="1" w:styleId="SpecialStringTok">
-    <w:name w:val="SpecialStringTok"/>
-    <w:basedOn w:val="VerbatimChar"/>
-    <w:rPr>
-      <w:color w:val="bb6688"/>
-    </w:rPr>
-  </w:style>
-  <w:style w:type="character" w:customStyle="1" w:styleId="ImportTok">
-    <w:name w:val="ImportTok"/>
-    <w:basedOn w:val="VerbatimChar"/>
-    <w:rPr>
-      <w:b/>
-      <w:color w:val="008000"/>
-    </w:rPr>
-  </w:style>
-  <w:style w:type="character" w:customStyle="1" w:styleId="CommentTok">
-    <w:name w:val="CommentTok"/>
-    <w:basedOn w:val="VerbatimChar"/>
-    <w:rPr>
-      <w:i/>
-      <w:color w:val="60a0b0"/>
-    </w:rPr>
-  </w:style>
-  <w:style w:type="character" w:customStyle="1" w:styleId="DocumentationTok">
-    <w:name w:val="DocumentationTok"/>
-    <w:basedOn w:val="VerbatimChar"/>
-    <w:rPr>
-      <w:i/>
-      <w:color w:val="ba2121"/>
-    </w:rPr>
-  </w:style>
-  <w:style w:type="character" w:customStyle="1" w:styleId="AnnotationTok">
-    <w:name w:val="AnnotationTok"/>
-    <w:basedOn w:val="VerbatimChar"/>
-    <w:rPr>
-      <w:b/>
-      <w:i/>
-      <w:color w:val="60a0b0"/>
-    </w:rPr>
-  </w:style>
-  <w:style w:type="character" w:customStyle="1" w:styleId="CommentVarTok">
-    <w:name w:val="CommentVarTok"/>
-    <w:basedOn w:val="VerbatimChar"/>
-    <w:rPr>
-      <w:b/>
-      <w:i/>
-      <w:color w:val="60a0b0"/>
-    </w:rPr>
-  </w:style>
-  <w:style w:type="character" w:customStyle="1" w:styleId="OtherTok">
-    <w:name w:val="OtherTok"/>
-    <w:basedOn w:val="VerbatimChar"/>
-    <w:rPr>
-      <w:color w:val="007020"/>
-    </w:rPr>
-  </w:style>
-  <w:style w:type="character" w:customStyle="1" w:styleId="FunctionTok">
-    <w:name w:val="FunctionTok"/>
-    <w:basedOn w:val="VerbatimChar"/>
-    <w:rPr>
-      <w:color w:val="06287e"/>
-    </w:rPr>
-  </w:style>
-  <w:style w:type="character" w:customStyle="1" w:styleId="VariableTok">
-    <w:name w:val="VariableTok"/>
-    <w:basedOn w:val="VerbatimChar"/>
-    <w:rPr>
-      <w:color w:val="19177c"/>
-    </w:rPr>
-  </w:style>
-  <w:style w:type="character" w:customStyle="1" w:styleId="ControlFlowTok">
-    <w:name w:val="ControlFlowTok"/>
-    <w:basedOn w:val="VerbatimChar"/>
-    <w:rPr>
-      <w:b/>
-      <w:color w:val="007020"/>
-    </w:rPr>
-  </w:style>
-  <w:style w:type="character" w:customStyle="1" w:styleId="OperatorTok">
-    <w:name w:val="OperatorTok"/>
-    <w:basedOn w:val="VerbatimChar"/>
-    <w:rPr>
-      <w:color w:val="666666"/>
-    </w:rPr>
-  </w:style>
-  <w:style w:type="character" w:customStyle="1" w:styleId="BuiltInTok">
-    <w:name w:val="BuiltInTok"/>
-    <w:basedOn w:val="VerbatimChar"/>
-    <w:rPr>
-      <w:color w:val="008000"/>
-    </w:rPr>
-  </w:style>
-  <w:style w:type="character" w:customStyle="1" w:styleId="ExtensionTok">
-    <w:name w:val="ExtensionTok"/>
-    <w:basedOn w:val="VerbatimChar"/>
-    <w:rPr/>
-  </w:style>
-  <w:style w:type="character" w:customStyle="1" w:styleId="PreprocessorTok">
-    <w:name w:val="PreprocessorTok"/>
-    <w:basedOn w:val="VerbatimChar"/>
-    <w:rPr>
-      <w:color w:val="bc7a00"/>
-    </w:rPr>
-  </w:style>
-  <w:style w:type="character" w:customStyle="1" w:styleId="AttributeTok">
-    <w:name w:val="AttributeTok"/>
-    <w:basedOn w:val="VerbatimChar"/>
-    <w:rPr>
-      <w:color w:val="7d9029"/>
-    </w:rPr>
-  </w:style>
-  <w:style w:type="character" w:customStyle="1" w:styleId="RegionMarkerTok">
-    <w:name w:val="RegionMarkerTok"/>
-    <w:basedOn w:val="VerbatimChar"/>
-    <w:rPr/>
-  </w:style>
-  <w:style w:type="character" w:customStyle="1" w:styleId="InformationTok">
-    <w:name w:val="InformationTok"/>
-    <w:basedOn w:val="VerbatimChar"/>
-    <w:rPr>
-      <w:b/>
-      <w:i/>
-      <w:color w:val="60a0b0"/>
-    </w:rPr>
-  </w:style>
-  <w:style w:type="character" w:customStyle="1" w:styleId="WarningTok">
-    <w:name w:val="WarningTok"/>
-    <w:basedOn w:val="VerbatimChar"/>
-    <w:rPr>
-      <w:b/>
-      <w:i/>
-      <w:color w:val="60a0b0"/>
-    </w:rPr>
-  </w:style>
-  <w:style w:type="character" w:customStyle="1" w:styleId="AlertTok">
-    <w:name w:val="AlertTok"/>
-    <w:basedOn w:val="VerbatimChar"/>
-    <w:rPr>
-      <w:b/>
-      <w:color w:val="ff0000"/>
-    </w:rPr>
-  </w:style>
-  <w:style w:type="character" w:customStyle="1" w:styleId="ErrorTok">
-    <w:name w:val="ErrorTok"/>
-    <w:basedOn w:val="VerbatimChar"/>
-    <w:rPr>
-      <w:b/>
-      <w:color w:val="ff0000"/>
-    </w:rPr>
-  </w:style>
-  <w:style w:type="character" w:customStyle="1" w:styleId="NormalTok">
-    <w:name w:val="NormalTok"/>
-    <w:basedOn w:val="VerbatimChar"/>
-    <w:rPr/>
+  <w:style w:default="1" w:styleId="Table" w:type="table">
+    <w:name w:val="Table"/>
+    <w:basedOn w:val="TableNormal"/>
+    <w:semiHidden/>
+    <w:unhideWhenUsed/>
+    <w:qFormat/>
+    <w:tblPr>
+      <w:tblInd w:type="dxa" w:w="0"/>
+      <w:tblCellMar>
+        <w:top w:type="dxa" w:w="0"/>
+        <w:left w:type="dxa" w:w="108"/>
+        <w:bottom w:type="dxa" w:w="0"/>
+        <w:right w:type="dxa" w:w="108"/>
+      </w:tblCellMar>
+    </w:tblPr>
+    <w:tblStylePr w:type="firstRow">
+      <w:tcPr>
+        <w:tcBorders>
+          <w:bottom w:val="single"/>
+        </w:tcBorders>
+        <w:vAlign w:val="bottom"/>
+      </w:tcPr>
+    </w:tblStylePr>
   </w:style>
 </w:styles>
 </file>
@@ -7189,4 +6932,16 @@
     </a:ext>
   </a:extLst>
 </a:theme>
+</file>
+
+<file path=customXml/item1.xml><?xml version="1.0" encoding="utf-8"?>
+<b:Sources xmlns:b="http://schemas.openxmlformats.org/officeDocument/2006/bibliography" xmlns="http://schemas.openxmlformats.org/officeDocument/2006/bibliography" SelectedStyle="\APASixthEditionOfficeOnline.xsl" StyleName="APA" Version="6"/>
+</file>
+
+<file path=customXml/itemProps1.xml><?xml version="1.0" encoding="utf-8"?>
+<ds:datastoreItem xmlns:ds="http://schemas.openxmlformats.org/officeDocument/2006/customXml" ds:itemID="{32BDEACA-6199-47A4-A45F-021BAA284FDD}">
+  <ds:schemaRefs>
+    <ds:schemaRef ds:uri="http://schemas.openxmlformats.org/officeDocument/2006/bibliography"/>
+  </ds:schemaRefs>
+</ds:datastoreItem>
 </file>
</xml_diff>